<commit_message>
Documentation and Testing Changes
</commit_message>
<xml_diff>
--- a/Documentation.docx
+++ b/Documentation.docx
@@ -53,6 +53,7 @@
       <w:r>
         <w:rPr>
           <w:rFonts w:ascii="Times New Roman" w:eastAsia="Times New Roman" w:hAnsi="Times New Roman" w:cs="Times New Roman"/>
+          <w:noProof/>
           <w:sz w:val="48"/>
           <w:szCs w:val="48"/>
         </w:rPr>
@@ -139,36 +140,41 @@
           <w:sz w:val="56"/>
           <w:szCs w:val="56"/>
         </w:rPr>
-        <w:t>B.</w:t>
-      </w:r>
-      <w:r>
+        <w:t>B.Sc. IT (Hons.) Computing and Business</w:t>
+      </w:r>
+    </w:p>
+    <w:p>
+      <w:pPr>
+        <w:spacing w:after="160" w:line="256" w:lineRule="auto"/>
+        <w:jc w:val="center"/>
         <w:rPr>
           <w:rFonts w:ascii="Times New Roman" w:eastAsia="Times New Roman" w:hAnsi="Times New Roman" w:cs="Times New Roman"/>
           <w:sz w:val="56"/>
           <w:szCs w:val="56"/>
         </w:rPr>
-        <w:t>Sc. IT</w:t>
-      </w:r>
-      <w:r>
+      </w:pPr>
+    </w:p>
+    <w:p>
+      <w:pPr>
+        <w:spacing w:after="160" w:line="256" w:lineRule="auto"/>
+        <w:jc w:val="center"/>
         <w:rPr>
           <w:rFonts w:ascii="Times New Roman" w:eastAsia="Times New Roman" w:hAnsi="Times New Roman" w:cs="Times New Roman"/>
           <w:sz w:val="56"/>
           <w:szCs w:val="56"/>
         </w:rPr>
-        <w:t xml:space="preserve"> (Hons.) </w:t>
-      </w:r>
+      </w:pPr>
       <w:r>
         <w:rPr>
           <w:rFonts w:ascii="Times New Roman" w:eastAsia="Times New Roman" w:hAnsi="Times New Roman" w:cs="Times New Roman"/>
           <w:sz w:val="56"/>
           <w:szCs w:val="56"/>
         </w:rPr>
-        <w:t>Computing and Business</w:t>
-      </w:r>
-    </w:p>
-    <w:p>
-      <w:pPr>
-        <w:spacing w:after="160" w:line="256" w:lineRule="auto"/>
+        <w:t>Luigi Naudi</w:t>
+      </w:r>
+    </w:p>
+    <w:p>
+      <w:pPr>
         <w:jc w:val="center"/>
         <w:rPr>
           <w:rFonts w:ascii="Times New Roman" w:eastAsia="Times New Roman" w:hAnsi="Times New Roman" w:cs="Times New Roman"/>
@@ -176,41 +182,12 @@
           <w:szCs w:val="56"/>
         </w:rPr>
       </w:pPr>
-    </w:p>
-    <w:p>
-      <w:pPr>
-        <w:spacing w:after="160" w:line="256" w:lineRule="auto"/>
-        <w:jc w:val="center"/>
+      <w:r>
         <w:rPr>
           <w:rFonts w:ascii="Times New Roman" w:eastAsia="Times New Roman" w:hAnsi="Times New Roman" w:cs="Times New Roman"/>
           <w:sz w:val="56"/>
           <w:szCs w:val="56"/>
         </w:rPr>
-      </w:pPr>
-      <w:r>
-        <w:rPr>
-          <w:rFonts w:ascii="Times New Roman" w:eastAsia="Times New Roman" w:hAnsi="Times New Roman" w:cs="Times New Roman"/>
-          <w:sz w:val="56"/>
-          <w:szCs w:val="56"/>
-        </w:rPr>
-        <w:t>Luigi Naudi</w:t>
-      </w:r>
-    </w:p>
-    <w:p>
-      <w:pPr>
-        <w:jc w:val="center"/>
-        <w:rPr>
-          <w:rFonts w:ascii="Times New Roman" w:eastAsia="Times New Roman" w:hAnsi="Times New Roman" w:cs="Times New Roman"/>
-          <w:sz w:val="56"/>
-          <w:szCs w:val="56"/>
-        </w:rPr>
-      </w:pPr>
-      <w:r>
-        <w:rPr>
-          <w:rFonts w:ascii="Times New Roman" w:eastAsia="Times New Roman" w:hAnsi="Times New Roman" w:cs="Times New Roman"/>
-          <w:sz w:val="56"/>
-          <w:szCs w:val="56"/>
-        </w:rPr>
         <w:t>0249603(L)</w:t>
       </w:r>
     </w:p>
@@ -235,70 +212,66 @@
           <w:sz w:val="32"/>
           <w:szCs w:val="32"/>
         </w:rPr>
-        <w:t>:</w:t>
-      </w:r>
-      <w:r>
+        <w:t xml:space="preserve">: </w:t>
+      </w:r>
+    </w:p>
+    <w:p>
+      <w:pPr>
         <w:rPr>
           <w:sz w:val="32"/>
           <w:szCs w:val="32"/>
         </w:rPr>
+      </w:pPr>
+    </w:p>
+    <w:p>
+      <w:r>
+        <w:t>Statement of Completion.............................................................................................................. 2</w:t>
+      </w:r>
+    </w:p>
+    <w:p/>
+    <w:p>
+      <w:r>
+        <w:t>Plagiarism Declaration………………………………………...…………………………………………3</w:t>
+      </w:r>
+    </w:p>
+    <w:p/>
+    <w:p>
+      <w:r>
+        <w:t>Statement of Completion……………………………………………………………………………...…4</w:t>
+      </w:r>
+    </w:p>
+    <w:p>
+      <w:r>
         <w:t xml:space="preserve"> </w:t>
       </w:r>
     </w:p>
     <w:p>
-      <w:pPr>
-        <w:rPr>
-          <w:sz w:val="32"/>
-          <w:szCs w:val="32"/>
-        </w:rPr>
-      </w:pPr>
-    </w:p>
-    <w:p>
-      <w:r>
-        <w:t>Statement of Completion.............................................................................................................. 2</w:t>
+      <w:r>
+        <w:t>Question1......................................................................................................................................</w:t>
+      </w:r>
+      <w:r>
+        <w:t>5</w:t>
       </w:r>
     </w:p>
     <w:p/>
     <w:p>
       <w:r>
-        <w:t>Plagiarism Declaration………………………………………...…………………………………………3</w:t>
-      </w:r>
-    </w:p>
-    <w:p>
-      <w:r>
-        <w:t xml:space="preserve"> </w:t>
-      </w:r>
-    </w:p>
-    <w:p>
-      <w:r>
-        <w:t xml:space="preserve">Question1......................................................................................................................................4 </w:t>
+        <w:t>Question 2.....................................................................................................................................</w:t>
+      </w:r>
+      <w:r>
+        <w:t>6</w:t>
       </w:r>
     </w:p>
     <w:p/>
     <w:p>
       <w:r>
-        <w:t>Question</w:t>
-      </w:r>
-      <w:r>
-        <w:t xml:space="preserve"> </w:t>
-      </w:r>
-      <w:r>
-        <w:t xml:space="preserve">2.....................................................................................................................................5 </w:t>
-      </w:r>
-    </w:p>
-    <w:p/>
-    <w:p>
-      <w:r>
         <w:t xml:space="preserve">Question </w:t>
       </w:r>
       <w:r>
         <w:t>3</w:t>
       </w:r>
       <w:r>
-        <w:t>.....................................................................................................................................</w:t>
-      </w:r>
-      <w:r>
-        <w:t>0</w:t>
+        <w:t>.....................................................................................................................................0</w:t>
       </w:r>
     </w:p>
     <w:p/>
@@ -516,7 +489,7 @@
           </mc:Choice>
           <mc:Fallback>
             <w:pict>
-              <v:shapetype w14:anchorId="391291FB" id="_x0000_t75" coordsize="21600,21600" o:spt="75" o:preferrelative="t" path="m@4@5l@4@11@9@11@9@5xe" filled="f" stroked="f">
+              <v:shapetype w14:anchorId="4CFCB7C5" id="_x0000_t75" coordsize="21600,21600" o:spt="75" o:preferrelative="t" path="m@4@5l@4@11@9@11@9@5xe" filled="f" stroked="f">
                 <v:stroke joinstyle="miter"/>
                 <v:formulas>
                   <v:f eqn="if lineDrawn pixelLineWidth 0"/>
@@ -583,7 +556,7 @@
           </mc:Choice>
           <mc:Fallback>
             <w:pict>
-              <v:shape w14:anchorId="5D231EB9" id="Ink 4" o:spid="_x0000_s1026" type="#_x0000_t75" style="position:absolute;margin-left:42.9pt;margin-top:535.15pt;width:25.3pt;height:12.2pt;z-index:251659264;visibility:visible;mso-wrap-style:square;mso-wrap-distance-left:9pt;mso-wrap-distance-top:0;mso-wrap-distance-right:9pt;mso-wrap-distance-bottom:0;mso-position-horizontal:absolute;mso-position-horizontal-relative:text;mso-position-vertical:absolute;mso-position-vertical-relative:text" o:gfxdata="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">
+              <v:shape w14:anchorId="61E822E9" id="Ink 4" o:spid="_x0000_s1026" type="#_x0000_t75" style="position:absolute;margin-left:42.9pt;margin-top:535.15pt;width:25.3pt;height:12.2pt;z-index:251659264;visibility:visible;mso-wrap-style:square;mso-wrap-distance-left:9pt;mso-wrap-distance-top:0;mso-wrap-distance-right:9pt;mso-wrap-distance-bottom:0;mso-position-horizontal:absolute;mso-position-horizontal-relative:text;mso-position-vertical:absolute;mso-position-vertical-relative:text" o:gfxdata="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">
                 <v:imagedata r:id="rId12" o:title=""/>
               </v:shape>
             </w:pict>
@@ -593,6 +566,7 @@
       <w:r>
         <w:rPr>
           <w:rFonts w:ascii="Times New Roman" w:eastAsia="Times New Roman" w:hAnsi="Times New Roman" w:cs="Times New Roman"/>
+          <w:noProof/>
           <w:sz w:val="56"/>
           <w:szCs w:val="56"/>
         </w:rPr>
@@ -698,6 +672,7 @@
           <w:numId w:val="0"/>
         </w:numPr>
         <w:ind w:left="360" w:hanging="360"/>
+        <w:jc w:val="both"/>
       </w:pPr>
       <w:r>
         <w:t xml:space="preserve">Question 1 </w:t>
@@ -717,6 +692,7 @@
           <w:numId w:val="0"/>
         </w:numPr>
         <w:ind w:left="360"/>
+        <w:jc w:val="both"/>
       </w:pPr>
     </w:p>
     <w:p>
@@ -727,6 +703,7 @@
           <w:numId w:val="0"/>
         </w:numPr>
         <w:ind w:left="360" w:hanging="360"/>
+        <w:jc w:val="both"/>
       </w:pPr>
       <w:r>
         <w:t>Question 2 – Completed and Works</w:t>
@@ -740,6 +717,7 @@
           <w:numId w:val="0"/>
         </w:numPr>
         <w:ind w:left="360"/>
+        <w:jc w:val="both"/>
       </w:pPr>
     </w:p>
     <w:p>
@@ -750,6 +728,7 @@
           <w:numId w:val="0"/>
         </w:numPr>
         <w:ind w:left="360" w:hanging="360"/>
+        <w:jc w:val="both"/>
       </w:pPr>
       <w:r>
         <w:t>Question 3 – Completed and Works</w:t>
@@ -763,6 +742,7 @@
           <w:numId w:val="0"/>
         </w:numPr>
         <w:ind w:left="360"/>
+        <w:jc w:val="both"/>
       </w:pPr>
     </w:p>
     <w:p>
@@ -773,15 +753,40 @@
           <w:numId w:val="0"/>
         </w:numPr>
         <w:ind w:left="360" w:hanging="360"/>
+        <w:jc w:val="both"/>
       </w:pPr>
       <w:r>
         <w:t xml:space="preserve">Question 4 – </w:t>
       </w:r>
       <w:r>
-        <w:t>Completed but ran into a few bugs; now fixed and Works</w:t>
+        <w:t>Attempted and</w:t>
+      </w:r>
+      <w:r>
+        <w:t xml:space="preserve"> ran into a few bugs; now fixed and Works</w:t>
       </w:r>
       <w:r>
         <w:t xml:space="preserve"> Well</w:t>
+      </w:r>
+      <w:r>
+        <w:t>:</w:t>
+      </w:r>
+    </w:p>
+    <w:p>
+      <w:pPr>
+        <w:pStyle w:val="ListBullet"/>
+        <w:jc w:val="both"/>
+      </w:pPr>
+      <w:r>
+        <w:t>Duplicate Values were not filtered inside the array</w:t>
+      </w:r>
+    </w:p>
+    <w:p>
+      <w:pPr>
+        <w:pStyle w:val="ListBullet"/>
+        <w:jc w:val="both"/>
+      </w:pPr>
+      <w:r>
+        <w:t>Duplicate two-pairs were printing multiple times</w:t>
       </w:r>
     </w:p>
     <w:p>
@@ -792,6 +797,7 @@
           <w:numId w:val="0"/>
         </w:numPr>
         <w:ind w:left="360"/>
+        <w:jc w:val="both"/>
       </w:pPr>
     </w:p>
     <w:p>
@@ -802,28 +808,43 @@
           <w:numId w:val="0"/>
         </w:numPr>
         <w:ind w:left="360" w:hanging="360"/>
-      </w:pPr>
-      <w:r>
+        <w:jc w:val="both"/>
+      </w:pPr>
+      <w:r>
+        <w:rPr>
+          <w:highlight w:val="yellow"/>
+        </w:rPr>
         <w:t xml:space="preserve">Question 5 </w:t>
       </w:r>
       <w:r>
+        <w:rPr>
+          <w:highlight w:val="yellow"/>
+        </w:rPr>
         <w:t>–</w:t>
       </w:r>
       <w:r>
+        <w:rPr>
+          <w:highlight w:val="yellow"/>
+        </w:rPr>
         <w:t xml:space="preserve"> </w:t>
       </w:r>
       <w:r>
+        <w:rPr>
+          <w:highlight w:val="yellow"/>
+        </w:rPr>
         <w:t>Completed but has some bugs</w:t>
       </w:r>
+      <w:r>
+        <w:rPr>
+          <w:highlight w:val="yellow"/>
+        </w:rPr>
+        <w:t>:</w:t>
+      </w:r>
     </w:p>
     <w:p>
       <w:pPr>
         <w:pStyle w:val="ListBullet"/>
-        <w:tabs>
-          <w:tab w:val="clear" w:pos="360"/>
-          <w:tab w:val="num" w:pos="1440"/>
-        </w:tabs>
-        <w:ind w:left="1440"/>
+        <w:jc w:val="both"/>
       </w:pPr>
       <w:r>
         <w:t>Cannot handle non-RPN expression</w:t>
@@ -832,11 +853,7 @@
     <w:p>
       <w:pPr>
         <w:pStyle w:val="ListBullet"/>
-        <w:tabs>
-          <w:tab w:val="clear" w:pos="360"/>
-          <w:tab w:val="num" w:pos="1440"/>
-        </w:tabs>
-        <w:ind w:left="1440"/>
+        <w:jc w:val="both"/>
       </w:pPr>
       <w:r>
         <w:t>Crashes when coming across invalid char</w:t>
@@ -850,6 +867,7 @@
           <w:numId w:val="0"/>
         </w:numPr>
         <w:ind w:left="360" w:hanging="360"/>
+        <w:jc w:val="both"/>
       </w:pPr>
     </w:p>
     <w:p>
@@ -859,6 +877,7 @@
           <w:ilvl w:val="0"/>
           <w:numId w:val="0"/>
         </w:numPr>
+        <w:jc w:val="both"/>
       </w:pPr>
       <w:r>
         <w:t xml:space="preserve">Question 6 – </w:t>
@@ -874,6 +893,7 @@
           <w:ilvl w:val="0"/>
           <w:numId w:val="0"/>
         </w:numPr>
+        <w:jc w:val="both"/>
       </w:pPr>
     </w:p>
     <w:p>
@@ -883,19 +903,25 @@
           <w:ilvl w:val="0"/>
           <w:numId w:val="0"/>
         </w:numPr>
-      </w:pPr>
-      <w:r>
+        <w:jc w:val="both"/>
+      </w:pPr>
+      <w:r>
+        <w:rPr>
+          <w:highlight w:val="yellow"/>
+        </w:rPr>
         <w:t>Question 7 – Attempted but has missing feature</w:t>
       </w:r>
+      <w:r>
+        <w:rPr>
+          <w:highlight w:val="yellow"/>
+        </w:rPr>
+        <w:t>:</w:t>
+      </w:r>
     </w:p>
     <w:p>
       <w:pPr>
         <w:pStyle w:val="ListBullet"/>
-        <w:tabs>
-          <w:tab w:val="clear" w:pos="360"/>
-          <w:tab w:val="num" w:pos="1800"/>
-        </w:tabs>
-        <w:ind w:left="1800"/>
+        <w:jc w:val="both"/>
       </w:pPr>
       <w:r>
         <w:t>Cannot display BST</w:t>
@@ -909,21 +935,39 @@
           <w:numId w:val="0"/>
         </w:numPr>
         <w:ind w:left="360"/>
-      </w:pPr>
-    </w:p>
-    <w:p>
+        <w:jc w:val="both"/>
+      </w:pPr>
+    </w:p>
+    <w:p>
+      <w:pPr>
+        <w:jc w:val="both"/>
+      </w:pPr>
       <w:r>
         <w:t xml:space="preserve">Question 8 – Attempted and Works </w:t>
       </w:r>
     </w:p>
-    <w:p/>
-    <w:p>
+    <w:p>
+      <w:pPr>
+        <w:jc w:val="both"/>
+      </w:pPr>
+    </w:p>
+    <w:p>
+      <w:pPr>
+        <w:jc w:val="both"/>
+      </w:pPr>
       <w:r>
         <w:t>Question 9 – Completed and Works</w:t>
       </w:r>
     </w:p>
-    <w:p/>
-    <w:p>
+    <w:p>
+      <w:pPr>
+        <w:jc w:val="both"/>
+      </w:pPr>
+    </w:p>
+    <w:p>
+      <w:pPr>
+        <w:jc w:val="both"/>
+      </w:pPr>
       <w:r>
         <w:t xml:space="preserve">Question 10 </w:t>
       </w:r>
@@ -936,16 +980,39 @@
       <w:r>
         <w:t>Attempted and Works</w:t>
       </w:r>
-    </w:p>
-    <w:p/>
-    <w:p>
-      <w:r>
+      <w:r>
+        <w:t xml:space="preserve"> </w:t>
+      </w:r>
+    </w:p>
+    <w:p>
+      <w:pPr>
+        <w:jc w:val="both"/>
+      </w:pPr>
+    </w:p>
+    <w:p>
+      <w:pPr>
+        <w:jc w:val="both"/>
+      </w:pPr>
+      <w:r>
+        <w:rPr>
+          <w:highlight w:val="cyan"/>
+        </w:rPr>
         <w:t>Question 11 – Not Yet Attempted</w:t>
       </w:r>
     </w:p>
-    <w:p/>
-    <w:p>
-      <w:r>
+    <w:p>
+      <w:pPr>
+        <w:jc w:val="both"/>
+      </w:pPr>
+    </w:p>
+    <w:p>
+      <w:pPr>
+        <w:jc w:val="both"/>
+      </w:pPr>
+      <w:r>
+        <w:rPr>
+          <w:highlight w:val="cyan"/>
+        </w:rPr>
         <w:t>Question 12 – Not Yet Attempted</w:t>
       </w:r>
     </w:p>
@@ -953,8 +1020,1127 @@
     <w:p/>
     <w:p/>
     <w:p/>
+    <w:p/>
+    <w:p/>
+    <w:p/>
+    <w:p/>
+    <w:p/>
+    <w:p/>
+    <w:p/>
+    <w:p/>
+    <w:p>
+      <w:pPr>
+        <w:rPr>
+          <w:b/>
+          <w:bCs/>
+          <w:sz w:val="32"/>
+          <w:szCs w:val="32"/>
+          <w:u w:val="single"/>
+        </w:rPr>
+      </w:pPr>
+      <w:r>
+        <w:rPr>
+          <w:b/>
+          <w:bCs/>
+          <w:sz w:val="32"/>
+          <w:szCs w:val="32"/>
+          <w:u w:val="single"/>
+        </w:rPr>
+        <w:lastRenderedPageBreak/>
+        <w:t>Question 1</w:t>
+      </w:r>
+    </w:p>
+    <w:p>
+      <w:pPr>
+        <w:rPr>
+          <w:sz w:val="24"/>
+          <w:szCs w:val="24"/>
+        </w:rPr>
+      </w:pPr>
+      <w:r>
+        <w:rPr>
+          <w:sz w:val="24"/>
+          <w:szCs w:val="24"/>
+        </w:rPr>
+        <w:t>References: []</w:t>
+      </w:r>
+    </w:p>
+    <w:p>
+      <w:pPr>
+        <w:jc w:val="both"/>
+        <w:rPr>
+          <w:sz w:val="24"/>
+          <w:szCs w:val="24"/>
+        </w:rPr>
+      </w:pPr>
+    </w:p>
+    <w:p>
+      <w:pPr>
+        <w:jc w:val="both"/>
+        <w:rPr>
+          <w:sz w:val="24"/>
+          <w:szCs w:val="24"/>
+        </w:rPr>
+      </w:pPr>
+      <w:r>
+        <w:rPr>
+          <w:sz w:val="24"/>
+          <w:szCs w:val="24"/>
+        </w:rPr>
+        <w:drawing>
+          <wp:anchor distT="0" distB="0" distL="114300" distR="114300" simplePos="0" relativeHeight="251661312" behindDoc="0" locked="0" layoutInCell="1" allowOverlap="1" wp14:anchorId="35C8902E" wp14:editId="318F84D6">
+            <wp:simplePos x="0" y="0"/>
+            <wp:positionH relativeFrom="margin">
+              <wp:align>center</wp:align>
+            </wp:positionH>
+            <wp:positionV relativeFrom="paragraph">
+              <wp:posOffset>1296543</wp:posOffset>
+            </wp:positionV>
+            <wp:extent cx="6200775" cy="3825875"/>
+            <wp:effectExtent l="0" t="0" r="9525" b="3175"/>
+            <wp:wrapThrough wrapText="bothSides">
+              <wp:wrapPolygon edited="0">
+                <wp:start x="0" y="0"/>
+                <wp:lineTo x="0" y="21510"/>
+                <wp:lineTo x="21567" y="21510"/>
+                <wp:lineTo x="21567" y="0"/>
+                <wp:lineTo x="0" y="0"/>
+              </wp:wrapPolygon>
+            </wp:wrapThrough>
+            <wp:docPr id="8" name="Picture 8" descr="A picture containing calendar&#10;&#10;Description automatically generated"/>
+            <wp:cNvGraphicFramePr>
+              <a:graphicFrameLocks xmlns:a="http://schemas.openxmlformats.org/drawingml/2006/main" noChangeAspect="1"/>
+            </wp:cNvGraphicFramePr>
+            <a:graphic xmlns:a="http://schemas.openxmlformats.org/drawingml/2006/main">
+              <a:graphicData uri="http://schemas.openxmlformats.org/drawingml/2006/picture">
+                <pic:pic xmlns:pic="http://schemas.openxmlformats.org/drawingml/2006/picture">
+                  <pic:nvPicPr>
+                    <pic:cNvPr id="8" name="Picture 8" descr="A picture containing calendar&#10;&#10;Description automatically generated"/>
+                    <pic:cNvPicPr/>
+                  </pic:nvPicPr>
+                  <pic:blipFill>
+                    <a:blip r:embed="rId14">
+                      <a:extLst>
+                        <a:ext uri="{28A0092B-C50C-407E-A947-70E740481C1C}">
+                          <a14:useLocalDpi xmlns:a14="http://schemas.microsoft.com/office/drawing/2010/main" val="0"/>
+                        </a:ext>
+                      </a:extLst>
+                    </a:blip>
+                    <a:stretch>
+                      <a:fillRect/>
+                    </a:stretch>
+                  </pic:blipFill>
+                  <pic:spPr>
+                    <a:xfrm>
+                      <a:off x="0" y="0"/>
+                      <a:ext cx="6200775" cy="3825875"/>
+                    </a:xfrm>
+                    <a:prstGeom prst="rect">
+                      <a:avLst/>
+                    </a:prstGeom>
+                  </pic:spPr>
+                </pic:pic>
+              </a:graphicData>
+            </a:graphic>
+            <wp14:sizeRelH relativeFrom="margin">
+              <wp14:pctWidth>0</wp14:pctWidth>
+            </wp14:sizeRelH>
+            <wp14:sizeRelV relativeFrom="margin">
+              <wp14:pctHeight>0</wp14:pctHeight>
+            </wp14:sizeRelV>
+          </wp:anchor>
+        </w:drawing>
+      </w:r>
+      <w:r>
+        <w:rPr>
+          <w:sz w:val="24"/>
+          <w:szCs w:val="24"/>
+        </w:rPr>
+        <w:t>T</w:t>
+      </w:r>
+      <w:r>
+        <w:rPr>
+          <w:sz w:val="24"/>
+          <w:szCs w:val="24"/>
+        </w:rPr>
+        <w:t>he program</w:t>
+      </w:r>
+      <w:r>
+        <w:rPr>
+          <w:sz w:val="24"/>
+          <w:szCs w:val="24"/>
+        </w:rPr>
+        <w:t xml:space="preserve"> </w:t>
+      </w:r>
+      <w:r>
+        <w:rPr>
+          <w:sz w:val="24"/>
+          <w:szCs w:val="24"/>
+        </w:rPr>
+        <w:t xml:space="preserve">creates two arrays of random </w:t>
+      </w:r>
+      <w:r>
+        <w:rPr>
+          <w:sz w:val="24"/>
+          <w:szCs w:val="24"/>
+        </w:rPr>
+        <w:t>size</w:t>
+      </w:r>
+      <w:r>
+        <w:rPr>
+          <w:sz w:val="24"/>
+          <w:szCs w:val="24"/>
+        </w:rPr>
+        <w:t>s</w:t>
+      </w:r>
+      <w:r>
+        <w:rPr>
+          <w:sz w:val="24"/>
+          <w:szCs w:val="24"/>
+        </w:rPr>
+        <w:t xml:space="preserve"> 256 and 300 containing randomly generated numbers between 0 and 1024</w:t>
+      </w:r>
+      <w:r>
+        <w:rPr>
+          <w:sz w:val="24"/>
+          <w:szCs w:val="24"/>
+        </w:rPr>
+        <w:t>.</w:t>
+      </w:r>
+      <w:r>
+        <w:rPr>
+          <w:sz w:val="24"/>
+          <w:szCs w:val="24"/>
+        </w:rPr>
+        <w:t>Array A is sorted using Shell sort, whilst array B is sorted using Quick sort. Th</w:t>
+      </w:r>
+      <w:r>
+        <w:rPr>
+          <w:sz w:val="24"/>
+          <w:szCs w:val="24"/>
+        </w:rPr>
+        <w:t xml:space="preserve">e output for Array A shows the unsorted array, and the sorted array after </w:t>
+      </w:r>
+      <w:r>
+        <w:rPr>
+          <w:sz w:val="24"/>
+          <w:szCs w:val="24"/>
+        </w:rPr>
+        <w:t>Shell sort has been implemented. The output for array B also shows the unsorted array, and the sorted array after Quick sort has been implemented.</w:t>
+      </w:r>
+    </w:p>
+    <w:p>
+      <w:pPr>
+        <w:rPr>
+          <w:sz w:val="24"/>
+          <w:szCs w:val="24"/>
+        </w:rPr>
+      </w:pPr>
+    </w:p>
+    <w:p>
+      <w:pPr>
+        <w:rPr>
+          <w:sz w:val="24"/>
+          <w:szCs w:val="24"/>
+        </w:rPr>
+      </w:pPr>
+    </w:p>
+    <w:p>
+      <w:pPr>
+        <w:rPr>
+          <w:sz w:val="24"/>
+          <w:szCs w:val="24"/>
+        </w:rPr>
+      </w:pPr>
+    </w:p>
+    <w:p>
+      <w:pPr>
+        <w:rPr>
+          <w:sz w:val="24"/>
+          <w:szCs w:val="24"/>
+        </w:rPr>
+      </w:pPr>
+    </w:p>
+    <w:p>
+      <w:pPr>
+        <w:rPr>
+          <w:sz w:val="24"/>
+          <w:szCs w:val="24"/>
+        </w:rPr>
+      </w:pPr>
+    </w:p>
+    <w:p>
+      <w:pPr>
+        <w:rPr>
+          <w:sz w:val="24"/>
+          <w:szCs w:val="24"/>
+        </w:rPr>
+      </w:pPr>
+    </w:p>
+    <w:p>
+      <w:pPr>
+        <w:rPr>
+          <w:sz w:val="24"/>
+          <w:szCs w:val="24"/>
+        </w:rPr>
+      </w:pPr>
+    </w:p>
+    <w:p>
+      <w:pPr>
+        <w:rPr>
+          <w:sz w:val="24"/>
+          <w:szCs w:val="24"/>
+        </w:rPr>
+      </w:pPr>
+    </w:p>
+    <w:p>
+      <w:pPr>
+        <w:rPr>
+          <w:sz w:val="24"/>
+          <w:szCs w:val="24"/>
+        </w:rPr>
+      </w:pPr>
+    </w:p>
+    <w:p>
+      <w:pPr>
+        <w:rPr>
+          <w:sz w:val="24"/>
+          <w:szCs w:val="24"/>
+        </w:rPr>
+      </w:pPr>
+    </w:p>
+    <w:p>
+      <w:pPr>
+        <w:rPr>
+          <w:sz w:val="24"/>
+          <w:szCs w:val="24"/>
+        </w:rPr>
+      </w:pPr>
+    </w:p>
+    <w:p>
+      <w:pPr>
+        <w:rPr>
+          <w:sz w:val="24"/>
+          <w:szCs w:val="24"/>
+        </w:rPr>
+      </w:pPr>
+    </w:p>
+    <w:p>
+      <w:pPr>
+        <w:rPr>
+          <w:b/>
+          <w:bCs/>
+          <w:sz w:val="32"/>
+          <w:szCs w:val="32"/>
+          <w:u w:val="single"/>
+        </w:rPr>
+      </w:pPr>
+      <w:r>
+        <w:rPr>
+          <w:b/>
+          <w:bCs/>
+          <w:sz w:val="32"/>
+          <w:szCs w:val="32"/>
+          <w:u w:val="single"/>
+        </w:rPr>
+        <w:lastRenderedPageBreak/>
+        <w:t xml:space="preserve">Question </w:t>
+      </w:r>
+      <w:r>
+        <w:rPr>
+          <w:b/>
+          <w:bCs/>
+          <w:sz w:val="32"/>
+          <w:szCs w:val="32"/>
+          <w:u w:val="single"/>
+        </w:rPr>
+        <w:t>2</w:t>
+      </w:r>
+    </w:p>
+    <w:p>
+      <w:pPr>
+        <w:rPr>
+          <w:sz w:val="24"/>
+          <w:szCs w:val="24"/>
+        </w:rPr>
+      </w:pPr>
+      <w:r>
+        <w:rPr>
+          <w:sz w:val="24"/>
+          <w:szCs w:val="24"/>
+        </w:rPr>
+        <w:t>References: []</w:t>
+      </w:r>
+    </w:p>
+    <w:p>
+      <w:pPr>
+        <w:rPr>
+          <w:sz w:val="24"/>
+          <w:szCs w:val="24"/>
+        </w:rPr>
+      </w:pPr>
+    </w:p>
+    <w:p>
+      <w:pPr>
+        <w:jc w:val="both"/>
+        <w:rPr>
+          <w:sz w:val="24"/>
+          <w:szCs w:val="24"/>
+        </w:rPr>
+      </w:pPr>
+      <w:r>
+        <w:rPr>
+          <w:sz w:val="24"/>
+          <w:szCs w:val="24"/>
+        </w:rPr>
+        <w:t>Since Question 2 is a continuation of Question 1, it was made sure that it works well before moving on. An empty array C was created</w:t>
+      </w:r>
+      <w:r>
+        <w:rPr>
+          <w:sz w:val="24"/>
+          <w:szCs w:val="24"/>
+        </w:rPr>
+        <w:t xml:space="preserve"> as well as two pointers, one for array A and one for array B. The pointers are used in the algorithm to decide which element from both arrays is smallest. The smallest element is added to array C whilst the pointer of the smaller element is incremented, </w:t>
+      </w:r>
+      <w:r>
+        <w:rPr>
+          <w:sz w:val="24"/>
+          <w:szCs w:val="24"/>
+        </w:rPr>
+        <w:t>and compared to the other pointer once again, and so on</w:t>
+      </w:r>
+      <w:r>
+        <w:rPr>
+          <w:sz w:val="24"/>
+          <w:szCs w:val="24"/>
+        </w:rPr>
+        <w:t>.</w:t>
+      </w:r>
+      <w:r>
+        <w:rPr>
+          <w:sz w:val="24"/>
+          <w:szCs w:val="24"/>
+        </w:rPr>
+        <w:t xml:space="preserve"> The pointers allow for the merged array C to be sorted from the beginning of the populating process. Looking at the previous results of array A and B it is evident that the merging was is successful and sorted as expected.</w:t>
+      </w:r>
+    </w:p>
+    <w:p>
+      <w:pPr>
+        <w:rPr>
+          <w:sz w:val="24"/>
+          <w:szCs w:val="24"/>
+        </w:rPr>
+      </w:pPr>
+      <w:r>
+        <w:rPr>
+          <w:sz w:val="24"/>
+          <w:szCs w:val="24"/>
+        </w:rPr>
+        <w:drawing>
+          <wp:anchor distT="0" distB="0" distL="114300" distR="114300" simplePos="0" relativeHeight="251662336" behindDoc="0" locked="0" layoutInCell="1" allowOverlap="1" wp14:anchorId="37B0F2E2" wp14:editId="53334E05">
+            <wp:simplePos x="0" y="0"/>
+            <wp:positionH relativeFrom="margin">
+              <wp:align>right</wp:align>
+            </wp:positionH>
+            <wp:positionV relativeFrom="paragraph">
+              <wp:posOffset>306832</wp:posOffset>
+            </wp:positionV>
+            <wp:extent cx="5861050" cy="4328160"/>
+            <wp:effectExtent l="0" t="0" r="6350" b="0"/>
+            <wp:wrapThrough wrapText="bothSides">
+              <wp:wrapPolygon edited="0">
+                <wp:start x="0" y="0"/>
+                <wp:lineTo x="0" y="21486"/>
+                <wp:lineTo x="21553" y="21486"/>
+                <wp:lineTo x="21553" y="0"/>
+                <wp:lineTo x="0" y="0"/>
+              </wp:wrapPolygon>
+            </wp:wrapThrough>
+            <wp:docPr id="9" name="Picture 9" descr="A picture containing text&#10;&#10;Description automatically generated"/>
+            <wp:cNvGraphicFramePr>
+              <a:graphicFrameLocks xmlns:a="http://schemas.openxmlformats.org/drawingml/2006/main" noChangeAspect="1"/>
+            </wp:cNvGraphicFramePr>
+            <a:graphic xmlns:a="http://schemas.openxmlformats.org/drawingml/2006/main">
+              <a:graphicData uri="http://schemas.openxmlformats.org/drawingml/2006/picture">
+                <pic:pic xmlns:pic="http://schemas.openxmlformats.org/drawingml/2006/picture">
+                  <pic:nvPicPr>
+                    <pic:cNvPr id="9" name="Picture 9" descr="A picture containing text&#10;&#10;Description automatically generated"/>
+                    <pic:cNvPicPr/>
+                  </pic:nvPicPr>
+                  <pic:blipFill>
+                    <a:blip r:embed="rId15">
+                      <a:extLst>
+                        <a:ext uri="{28A0092B-C50C-407E-A947-70E740481C1C}">
+                          <a14:useLocalDpi xmlns:a14="http://schemas.microsoft.com/office/drawing/2010/main" val="0"/>
+                        </a:ext>
+                      </a:extLst>
+                    </a:blip>
+                    <a:stretch>
+                      <a:fillRect/>
+                    </a:stretch>
+                  </pic:blipFill>
+                  <pic:spPr>
+                    <a:xfrm>
+                      <a:off x="0" y="0"/>
+                      <a:ext cx="5861050" cy="4328160"/>
+                    </a:xfrm>
+                    <a:prstGeom prst="rect">
+                      <a:avLst/>
+                    </a:prstGeom>
+                  </pic:spPr>
+                </pic:pic>
+              </a:graphicData>
+            </a:graphic>
+            <wp14:sizeRelH relativeFrom="margin">
+              <wp14:pctWidth>0</wp14:pctWidth>
+            </wp14:sizeRelH>
+            <wp14:sizeRelV relativeFrom="margin">
+              <wp14:pctHeight>0</wp14:pctHeight>
+            </wp14:sizeRelV>
+          </wp:anchor>
+        </w:drawing>
+      </w:r>
+    </w:p>
+    <w:p>
+      <w:pPr>
+        <w:rPr>
+          <w:sz w:val="24"/>
+          <w:szCs w:val="24"/>
+        </w:rPr>
+      </w:pPr>
+    </w:p>
+    <w:p>
+      <w:pPr>
+        <w:rPr>
+          <w:sz w:val="24"/>
+          <w:szCs w:val="24"/>
+        </w:rPr>
+      </w:pPr>
+    </w:p>
+    <w:p>
+      <w:pPr>
+        <w:rPr>
+          <w:sz w:val="24"/>
+          <w:szCs w:val="24"/>
+        </w:rPr>
+      </w:pPr>
+    </w:p>
+    <w:p>
+      <w:pPr>
+        <w:rPr>
+          <w:sz w:val="24"/>
+          <w:szCs w:val="24"/>
+        </w:rPr>
+      </w:pPr>
+    </w:p>
+    <w:p>
+      <w:pPr>
+        <w:rPr>
+          <w:sz w:val="24"/>
+          <w:szCs w:val="24"/>
+        </w:rPr>
+      </w:pPr>
+    </w:p>
+    <w:p>
+      <w:pPr>
+        <w:rPr>
+          <w:sz w:val="24"/>
+          <w:szCs w:val="24"/>
+        </w:rPr>
+      </w:pPr>
+    </w:p>
+    <w:p>
+      <w:pPr>
+        <w:rPr>
+          <w:b/>
+          <w:bCs/>
+          <w:sz w:val="32"/>
+          <w:szCs w:val="32"/>
+          <w:u w:val="single"/>
+        </w:rPr>
+      </w:pPr>
+      <w:r>
+        <w:rPr>
+          <w:b/>
+          <w:bCs/>
+          <w:sz w:val="32"/>
+          <w:szCs w:val="32"/>
+          <w:u w:val="single"/>
+        </w:rPr>
+        <w:lastRenderedPageBreak/>
+        <w:t xml:space="preserve">Question </w:t>
+      </w:r>
+      <w:r>
+        <w:rPr>
+          <w:b/>
+          <w:bCs/>
+          <w:sz w:val="32"/>
+          <w:szCs w:val="32"/>
+          <w:u w:val="single"/>
+        </w:rPr>
+        <w:t>3</w:t>
+      </w:r>
+    </w:p>
+    <w:p>
+      <w:pPr>
+        <w:rPr>
+          <w:sz w:val="24"/>
+          <w:szCs w:val="24"/>
+        </w:rPr>
+      </w:pPr>
+      <w:r>
+        <w:rPr>
+          <w:sz w:val="24"/>
+          <w:szCs w:val="24"/>
+        </w:rPr>
+        <w:t>References: []</w:t>
+      </w:r>
+    </w:p>
+    <w:p>
+      <w:pPr>
+        <w:rPr>
+          <w:sz w:val="24"/>
+          <w:szCs w:val="24"/>
+        </w:rPr>
+      </w:pPr>
+    </w:p>
+    <w:p>
+      <w:pPr>
+        <w:jc w:val="both"/>
+        <w:rPr>
+          <w:sz w:val="24"/>
+          <w:szCs w:val="24"/>
+        </w:rPr>
+      </w:pPr>
+      <w:r>
+        <w:rPr>
+          <w:sz w:val="24"/>
+          <w:szCs w:val="24"/>
+        </w:rPr>
+        <w:t xml:space="preserve">There are no extreme points in a sorted array since element (x) will always be larger than element (x-1) and less than element (x+1), thus, to test this question I had to use both an unsorted array and a sorted array. </w:t>
+      </w:r>
+      <w:r>
+        <w:rPr>
+          <w:sz w:val="24"/>
+          <w:szCs w:val="24"/>
+        </w:rPr>
+        <w:t xml:space="preserve">It was chosen not to randomly generate the numbers of the array since the likelihood of it being sorted is way less than that of it being sorted. </w:t>
+      </w:r>
+    </w:p>
+    <w:p>
+      <w:pPr>
+        <w:jc w:val="both"/>
+        <w:rPr>
+          <w:sz w:val="24"/>
+          <w:szCs w:val="24"/>
+        </w:rPr>
+      </w:pPr>
+    </w:p>
+    <w:p>
+      <w:pPr>
+        <w:jc w:val="both"/>
+        <w:rPr>
+          <w:sz w:val="24"/>
+          <w:szCs w:val="24"/>
+        </w:rPr>
+      </w:pPr>
+      <w:r>
+        <w:rPr>
+          <w:sz w:val="24"/>
+          <w:szCs w:val="24"/>
+        </w:rPr>
+        <w:drawing>
+          <wp:anchor distT="0" distB="0" distL="114300" distR="114300" simplePos="0" relativeHeight="251663360" behindDoc="0" locked="0" layoutInCell="1" allowOverlap="1" wp14:anchorId="6F55F9E8" wp14:editId="6808CA37">
+            <wp:simplePos x="0" y="0"/>
+            <wp:positionH relativeFrom="margin">
+              <wp:align>center</wp:align>
+            </wp:positionH>
+            <wp:positionV relativeFrom="paragraph">
+              <wp:posOffset>552460</wp:posOffset>
+            </wp:positionV>
+            <wp:extent cx="5217795" cy="1663065"/>
+            <wp:effectExtent l="0" t="0" r="1905" b="0"/>
+            <wp:wrapTopAndBottom/>
+            <wp:docPr id="11" name="Picture 11" descr="Text&#10;&#10;Description automatically generated"/>
+            <wp:cNvGraphicFramePr>
+              <a:graphicFrameLocks xmlns:a="http://schemas.openxmlformats.org/drawingml/2006/main" noChangeAspect="1"/>
+            </wp:cNvGraphicFramePr>
+            <a:graphic xmlns:a="http://schemas.openxmlformats.org/drawingml/2006/main">
+              <a:graphicData uri="http://schemas.openxmlformats.org/drawingml/2006/picture">
+                <pic:pic xmlns:pic="http://schemas.openxmlformats.org/drawingml/2006/picture">
+                  <pic:nvPicPr>
+                    <pic:cNvPr id="11" name="Picture 11" descr="Text&#10;&#10;Description automatically generated"/>
+                    <pic:cNvPicPr/>
+                  </pic:nvPicPr>
+                  <pic:blipFill>
+                    <a:blip r:embed="rId16">
+                      <a:extLst>
+                        <a:ext uri="{28A0092B-C50C-407E-A947-70E740481C1C}">
+                          <a14:useLocalDpi xmlns:a14="http://schemas.microsoft.com/office/drawing/2010/main" val="0"/>
+                        </a:ext>
+                      </a:extLst>
+                    </a:blip>
+                    <a:stretch>
+                      <a:fillRect/>
+                    </a:stretch>
+                  </pic:blipFill>
+                  <pic:spPr>
+                    <a:xfrm>
+                      <a:off x="0" y="0"/>
+                      <a:ext cx="5217795" cy="1663065"/>
+                    </a:xfrm>
+                    <a:prstGeom prst="rect">
+                      <a:avLst/>
+                    </a:prstGeom>
+                  </pic:spPr>
+                </pic:pic>
+              </a:graphicData>
+            </a:graphic>
+            <wp14:sizeRelH relativeFrom="margin">
+              <wp14:pctWidth>0</wp14:pctWidth>
+            </wp14:sizeRelH>
+            <wp14:sizeRelV relativeFrom="margin">
+              <wp14:pctHeight>0</wp14:pctHeight>
+            </wp14:sizeRelV>
+          </wp:anchor>
+        </w:drawing>
+      </w:r>
+      <w:r>
+        <w:rPr>
+          <w:sz w:val="24"/>
+          <w:szCs w:val="24"/>
+        </w:rPr>
+        <w:t>When using a sorted array, the output shows that it has been recognised that there are no extreme points in the array:</w:t>
+      </w:r>
+    </w:p>
+    <w:p>
+      <w:pPr>
+        <w:jc w:val="both"/>
+        <w:rPr>
+          <w:sz w:val="24"/>
+          <w:szCs w:val="24"/>
+        </w:rPr>
+      </w:pPr>
+    </w:p>
+    <w:p>
+      <w:pPr>
+        <w:jc w:val="both"/>
+        <w:rPr>
+          <w:sz w:val="24"/>
+          <w:szCs w:val="24"/>
+        </w:rPr>
+      </w:pPr>
+      <w:r>
+        <w:rPr>
+          <w:sz w:val="24"/>
+          <w:szCs w:val="24"/>
+        </w:rPr>
+        <w:t xml:space="preserve">On the other hand, when using an unsorted array, the output indicated clearly that there are extreme points in the array and can identify them clearly. </w:t>
+      </w:r>
+    </w:p>
+    <w:p>
+      <w:pPr>
+        <w:jc w:val="both"/>
+        <w:rPr>
+          <w:sz w:val="24"/>
+          <w:szCs w:val="24"/>
+        </w:rPr>
+      </w:pPr>
+    </w:p>
+    <w:p>
+      <w:pPr>
+        <w:jc w:val="both"/>
+        <w:rPr>
+          <w:sz w:val="24"/>
+          <w:szCs w:val="24"/>
+        </w:rPr>
+      </w:pPr>
+      <w:r>
+        <w:rPr>
+          <w:sz w:val="24"/>
+          <w:szCs w:val="24"/>
+        </w:rPr>
+        <w:drawing>
+          <wp:anchor distT="0" distB="0" distL="114300" distR="114300" simplePos="0" relativeHeight="251664384" behindDoc="0" locked="0" layoutInCell="1" allowOverlap="1" wp14:anchorId="30810CFF" wp14:editId="5F449D20">
+            <wp:simplePos x="0" y="0"/>
+            <wp:positionH relativeFrom="margin">
+              <wp:align>center</wp:align>
+            </wp:positionH>
+            <wp:positionV relativeFrom="paragraph">
+              <wp:posOffset>6350</wp:posOffset>
+            </wp:positionV>
+            <wp:extent cx="5191125" cy="2500630"/>
+            <wp:effectExtent l="0" t="0" r="9525" b="0"/>
+            <wp:wrapThrough wrapText="bothSides">
+              <wp:wrapPolygon edited="0">
+                <wp:start x="0" y="0"/>
+                <wp:lineTo x="0" y="21392"/>
+                <wp:lineTo x="21560" y="21392"/>
+                <wp:lineTo x="21560" y="0"/>
+                <wp:lineTo x="0" y="0"/>
+              </wp:wrapPolygon>
+            </wp:wrapThrough>
+            <wp:docPr id="12" name="Picture 12" descr="Text&#10;&#10;Description automatically generated"/>
+            <wp:cNvGraphicFramePr>
+              <a:graphicFrameLocks xmlns:a="http://schemas.openxmlformats.org/drawingml/2006/main" noChangeAspect="1"/>
+            </wp:cNvGraphicFramePr>
+            <a:graphic xmlns:a="http://schemas.openxmlformats.org/drawingml/2006/main">
+              <a:graphicData uri="http://schemas.openxmlformats.org/drawingml/2006/picture">
+                <pic:pic xmlns:pic="http://schemas.openxmlformats.org/drawingml/2006/picture">
+                  <pic:nvPicPr>
+                    <pic:cNvPr id="12" name="Picture 12" descr="Text&#10;&#10;Description automatically generated"/>
+                    <pic:cNvPicPr/>
+                  </pic:nvPicPr>
+                  <pic:blipFill>
+                    <a:blip r:embed="rId17">
+                      <a:extLst>
+                        <a:ext uri="{28A0092B-C50C-407E-A947-70E740481C1C}">
+                          <a14:useLocalDpi xmlns:a14="http://schemas.microsoft.com/office/drawing/2010/main" val="0"/>
+                        </a:ext>
+                      </a:extLst>
+                    </a:blip>
+                    <a:stretch>
+                      <a:fillRect/>
+                    </a:stretch>
+                  </pic:blipFill>
+                  <pic:spPr>
+                    <a:xfrm>
+                      <a:off x="0" y="0"/>
+                      <a:ext cx="5191125" cy="2500630"/>
+                    </a:xfrm>
+                    <a:prstGeom prst="rect">
+                      <a:avLst/>
+                    </a:prstGeom>
+                  </pic:spPr>
+                </pic:pic>
+              </a:graphicData>
+            </a:graphic>
+            <wp14:sizeRelH relativeFrom="margin">
+              <wp14:pctWidth>0</wp14:pctWidth>
+            </wp14:sizeRelH>
+            <wp14:sizeRelV relativeFrom="margin">
+              <wp14:pctHeight>0</wp14:pctHeight>
+            </wp14:sizeRelV>
+          </wp:anchor>
+        </w:drawing>
+      </w:r>
+    </w:p>
+    <w:p>
+      <w:pPr>
+        <w:jc w:val="both"/>
+        <w:rPr>
+          <w:sz w:val="24"/>
+          <w:szCs w:val="24"/>
+        </w:rPr>
+      </w:pPr>
+    </w:p>
+    <w:p>
+      <w:pPr>
+        <w:jc w:val="both"/>
+        <w:rPr>
+          <w:sz w:val="24"/>
+          <w:szCs w:val="24"/>
+        </w:rPr>
+      </w:pPr>
+    </w:p>
+    <w:p>
+      <w:pPr>
+        <w:jc w:val="both"/>
+        <w:rPr>
+          <w:sz w:val="24"/>
+          <w:szCs w:val="24"/>
+        </w:rPr>
+      </w:pPr>
+    </w:p>
+    <w:p>
+      <w:pPr>
+        <w:jc w:val="both"/>
+        <w:rPr>
+          <w:sz w:val="24"/>
+          <w:szCs w:val="24"/>
+        </w:rPr>
+      </w:pPr>
+    </w:p>
+    <w:p>
+      <w:pPr>
+        <w:jc w:val="both"/>
+        <w:rPr>
+          <w:sz w:val="24"/>
+          <w:szCs w:val="24"/>
+        </w:rPr>
+      </w:pPr>
+    </w:p>
+    <w:p>
+      <w:pPr>
+        <w:jc w:val="both"/>
+        <w:rPr>
+          <w:sz w:val="24"/>
+          <w:szCs w:val="24"/>
+        </w:rPr>
+      </w:pPr>
+    </w:p>
+    <w:p>
+      <w:pPr>
+        <w:jc w:val="both"/>
+        <w:rPr>
+          <w:sz w:val="24"/>
+          <w:szCs w:val="24"/>
+        </w:rPr>
+      </w:pPr>
+    </w:p>
+    <w:p>
+      <w:pPr>
+        <w:jc w:val="both"/>
+        <w:rPr>
+          <w:sz w:val="24"/>
+          <w:szCs w:val="24"/>
+        </w:rPr>
+      </w:pPr>
+    </w:p>
+    <w:p>
+      <w:pPr>
+        <w:jc w:val="both"/>
+        <w:rPr>
+          <w:sz w:val="24"/>
+          <w:szCs w:val="24"/>
+        </w:rPr>
+      </w:pPr>
+    </w:p>
+    <w:p>
+      <w:pPr>
+        <w:jc w:val="both"/>
+        <w:rPr>
+          <w:sz w:val="24"/>
+          <w:szCs w:val="24"/>
+        </w:rPr>
+      </w:pPr>
+    </w:p>
+    <w:p>
+      <w:pPr>
+        <w:jc w:val="both"/>
+        <w:rPr>
+          <w:sz w:val="24"/>
+          <w:szCs w:val="24"/>
+        </w:rPr>
+      </w:pPr>
+    </w:p>
+    <w:p>
+      <w:pPr>
+        <w:jc w:val="both"/>
+        <w:rPr>
+          <w:sz w:val="24"/>
+          <w:szCs w:val="24"/>
+        </w:rPr>
+      </w:pPr>
+    </w:p>
+    <w:p>
+      <w:pPr>
+        <w:jc w:val="both"/>
+        <w:rPr>
+          <w:sz w:val="24"/>
+          <w:szCs w:val="24"/>
+        </w:rPr>
+      </w:pPr>
+    </w:p>
+    <w:p>
+      <w:pPr>
+        <w:jc w:val="both"/>
+        <w:rPr>
+          <w:sz w:val="24"/>
+          <w:szCs w:val="24"/>
+        </w:rPr>
+      </w:pPr>
+      <w:r>
+        <w:rPr>
+          <w:sz w:val="24"/>
+          <w:szCs w:val="24"/>
+        </w:rPr>
+        <w:t>This indicates that the algorithm can cater for</w:t>
+      </w:r>
+      <w:r>
+        <w:rPr>
+          <w:sz w:val="24"/>
+          <w:szCs w:val="24"/>
+        </w:rPr>
+        <w:t xml:space="preserve"> both types of arrays and has an expected and therefore correct output.</w:t>
+      </w:r>
+    </w:p>
+    <w:p>
+      <w:pPr>
+        <w:jc w:val="both"/>
+        <w:rPr>
+          <w:sz w:val="24"/>
+          <w:szCs w:val="24"/>
+        </w:rPr>
+      </w:pPr>
+    </w:p>
+    <w:p>
+      <w:pPr>
+        <w:rPr>
+          <w:b/>
+          <w:bCs/>
+          <w:sz w:val="32"/>
+          <w:szCs w:val="32"/>
+          <w:u w:val="single"/>
+        </w:rPr>
+      </w:pPr>
+      <w:r>
+        <w:rPr>
+          <w:b/>
+          <w:bCs/>
+          <w:sz w:val="32"/>
+          <w:szCs w:val="32"/>
+          <w:u w:val="single"/>
+        </w:rPr>
+        <w:lastRenderedPageBreak/>
+        <w:t xml:space="preserve">Question </w:t>
+      </w:r>
+      <w:r>
+        <w:rPr>
+          <w:b/>
+          <w:bCs/>
+          <w:sz w:val="32"/>
+          <w:szCs w:val="32"/>
+          <w:u w:val="single"/>
+        </w:rPr>
+        <w:t>4</w:t>
+      </w:r>
+    </w:p>
+    <w:p>
+      <w:pPr>
+        <w:rPr>
+          <w:sz w:val="24"/>
+          <w:szCs w:val="24"/>
+        </w:rPr>
+      </w:pPr>
+      <w:r>
+        <w:rPr>
+          <w:sz w:val="24"/>
+          <w:szCs w:val="24"/>
+        </w:rPr>
+        <w:t>References: []</w:t>
+      </w:r>
+    </w:p>
+    <w:p>
+      <w:pPr>
+        <w:rPr>
+          <w:sz w:val="24"/>
+          <w:szCs w:val="24"/>
+        </w:rPr>
+      </w:pPr>
+    </w:p>
+    <w:p>
+      <w:pPr>
+        <w:rPr>
+          <w:sz w:val="24"/>
+          <w:szCs w:val="24"/>
+        </w:rPr>
+      </w:pPr>
+      <w:r>
+        <w:rPr>
+          <w:sz w:val="24"/>
+          <w:szCs w:val="24"/>
+        </w:rPr>
+        <w:t xml:space="preserve">For this Question an array of 30 random numbers is generated. Then, the product of each possible pair without repetition is calculated and placed into another array in the format [element A, element B, their product]. </w:t>
+      </w:r>
+      <w:r>
+        <w:rPr>
+          <w:sz w:val="24"/>
+          <w:szCs w:val="24"/>
+        </w:rPr>
+        <w:t xml:space="preserve">Two variables store and comp hold the products of two elements in the array and are compared. If they are equal, they are pushed to another array. </w:t>
+      </w:r>
+    </w:p>
+    <w:p>
+      <w:pPr>
+        <w:rPr>
+          <w:sz w:val="24"/>
+          <w:szCs w:val="24"/>
+        </w:rPr>
+      </w:pPr>
+    </w:p>
+    <w:p>
+      <w:pPr>
+        <w:rPr>
+          <w:sz w:val="24"/>
+          <w:szCs w:val="24"/>
+        </w:rPr>
+      </w:pPr>
+      <w:r>
+        <w:rPr>
+          <w:sz w:val="24"/>
+          <w:szCs w:val="24"/>
+        </w:rPr>
+        <w:t xml:space="preserve">The problem was duplicate elements in the pairs array, which lead to duplicate outputs in the end. </w:t>
+      </w:r>
+      <w:r>
+        <w:rPr>
+          <w:sz w:val="24"/>
+          <w:szCs w:val="24"/>
+        </w:rPr>
+        <w:t>To solve this, the array is pushed into a hash set (then converted back into an array) which would filter and remove duplicate</w:t>
+      </w:r>
+      <w:r>
+        <w:rPr>
+          <w:sz w:val="24"/>
+          <w:szCs w:val="24"/>
+        </w:rPr>
+        <w:t xml:space="preserve"> </w:t>
+      </w:r>
+      <w:r>
+        <w:rPr>
+          <w:sz w:val="24"/>
+          <w:szCs w:val="24"/>
+        </w:rPr>
+        <w:t xml:space="preserve">elements from the array. </w:t>
+      </w:r>
+    </w:p>
+    <w:p>
+      <w:pPr>
+        <w:rPr>
+          <w:sz w:val="24"/>
+          <w:szCs w:val="24"/>
+        </w:rPr>
+      </w:pPr>
+    </w:p>
+    <w:p>
+      <w:pPr>
+        <w:jc w:val="both"/>
+        <w:rPr>
+          <w:sz w:val="24"/>
+          <w:szCs w:val="24"/>
+        </w:rPr>
+      </w:pPr>
+    </w:p>
+    <w:p>
+      <w:pPr>
+        <w:jc w:val="both"/>
+        <w:rPr>
+          <w:sz w:val="24"/>
+          <w:szCs w:val="24"/>
+        </w:rPr>
+      </w:pPr>
+    </w:p>
+    <w:p>
+      <w:pPr>
+        <w:jc w:val="both"/>
+        <w:rPr>
+          <w:sz w:val="24"/>
+          <w:szCs w:val="24"/>
+        </w:rPr>
+      </w:pPr>
+    </w:p>
+    <w:p>
+      <w:pPr>
+        <w:jc w:val="both"/>
+        <w:rPr>
+          <w:sz w:val="24"/>
+          <w:szCs w:val="24"/>
+        </w:rPr>
+      </w:pPr>
+    </w:p>
     <w:sectPr>
-      <w:footerReference w:type="default" r:id="rId14"/>
+      <w:footerReference w:type="default" r:id="rId18"/>
       <w:pgSz w:w="12240" w:h="15840"/>
       <w:pgMar w:top="1440" w:right="1440" w:bottom="1440" w:left="1440" w:header="720" w:footer="720" w:gutter="0"/>
       <w:cols w:space="720"/>
@@ -999,6 +2185,7 @@
         <w:docPartUnique/>
       </w:docPartObj>
     </w:sdtPr>
+    <w:sdtEndPr/>
     <w:sdtContent>
       <w:p>
         <w:pPr>

</xml_diff>

<commit_message>
BST experimenting with display
</commit_message>
<xml_diff>
--- a/Documentation.docx
+++ b/Documentation.docx
@@ -1093,6 +1093,7 @@
       </w:pPr>
       <w:r>
         <w:rPr>
+          <w:noProof/>
           <w:sz w:val="24"/>
           <w:szCs w:val="24"/>
         </w:rPr>
@@ -1442,6 +1443,7 @@
       </w:pPr>
       <w:r>
         <w:rPr>
+          <w:noProof/>
           <w:sz w:val="24"/>
           <w:szCs w:val="24"/>
         </w:rPr>
@@ -1655,6 +1657,7 @@
       </w:pPr>
       <w:r>
         <w:rPr>
+          <w:noProof/>
           <w:sz w:val="24"/>
           <w:szCs w:val="24"/>
         </w:rPr>
@@ -1766,6 +1769,7 @@
       </w:pPr>
       <w:r>
         <w:rPr>
+          <w:noProof/>
           <w:sz w:val="24"/>
           <w:szCs w:val="24"/>
         </w:rPr>
@@ -2208,6 +2212,7 @@
       </w:pPr>
       <w:r>
         <w:rPr>
+          <w:noProof/>
           <w:sz w:val="24"/>
           <w:szCs w:val="24"/>
         </w:rPr>
@@ -2282,6 +2287,7 @@
       </w:pPr>
       <w:r>
         <w:rPr>
+          <w:noProof/>
           <w:sz w:val="24"/>
           <w:szCs w:val="24"/>
         </w:rPr>
@@ -2457,6 +2463,7 @@
       </w:pPr>
       <w:r>
         <w:rPr>
+          <w:noProof/>
           <w:sz w:val="24"/>
           <w:szCs w:val="24"/>
         </w:rPr>
@@ -2541,6 +2548,7 @@
       </w:pPr>
       <w:r>
         <w:rPr>
+          <w:noProof/>
           <w:sz w:val="24"/>
           <w:szCs w:val="24"/>
         </w:rPr>
@@ -3152,6 +3160,7 @@
       </w:pPr>
       <w:r>
         <w:rPr>
+          <w:noProof/>
           <w:sz w:val="24"/>
           <w:szCs w:val="24"/>
         </w:rPr>
@@ -3227,6 +3236,7 @@
       </w:pPr>
       <w:r>
         <w:rPr>
+          <w:noProof/>
           <w:sz w:val="24"/>
           <w:szCs w:val="24"/>
         </w:rPr>
@@ -3302,6 +3312,7 @@
       </w:pPr>
       <w:r>
         <w:rPr>
+          <w:noProof/>
           <w:sz w:val="24"/>
           <w:szCs w:val="24"/>
         </w:rPr>
@@ -3361,6 +3372,7 @@
       </w:pPr>
       <w:r>
         <w:rPr>
+          <w:noProof/>
           <w:sz w:val="24"/>
           <w:szCs w:val="24"/>
         </w:rPr>
@@ -3585,15 +3597,107 @@
           <w:szCs w:val="24"/>
         </w:rPr>
       </w:pPr>
-    </w:p>
-    <w:p>
-      <w:pPr>
-        <w:jc w:val="both"/>
-        <w:rPr>
-          <w:sz w:val="24"/>
-          <w:szCs w:val="24"/>
-        </w:rPr>
-      </w:pPr>
+      <w:r>
+        <w:rPr>
+          <w:sz w:val="24"/>
+          <w:szCs w:val="24"/>
+        </w:rPr>
+        <w:drawing>
+          <wp:anchor distT="0" distB="0" distL="114300" distR="114300" simplePos="0" relativeHeight="251666432" behindDoc="0" locked="0" layoutInCell="1" allowOverlap="1" wp14:anchorId="242D931E" wp14:editId="46BCEB43">
+            <wp:simplePos x="0" y="0"/>
+            <wp:positionH relativeFrom="margin">
+              <wp:align>right</wp:align>
+            </wp:positionH>
+            <wp:positionV relativeFrom="paragraph">
+              <wp:posOffset>495250</wp:posOffset>
+            </wp:positionV>
+            <wp:extent cx="5943600" cy="2140585"/>
+            <wp:effectExtent l="0" t="0" r="0" b="0"/>
+            <wp:wrapTopAndBottom/>
+            <wp:docPr id="2" name="Picture 2" descr="Text&#10;&#10;Description automatically generated with medium confidence"/>
+            <wp:cNvGraphicFramePr>
+              <a:graphicFrameLocks xmlns:a="http://schemas.openxmlformats.org/drawingml/2006/main" noChangeAspect="1"/>
+            </wp:cNvGraphicFramePr>
+            <a:graphic xmlns:a="http://schemas.openxmlformats.org/drawingml/2006/main">
+              <a:graphicData uri="http://schemas.openxmlformats.org/drawingml/2006/picture">
+                <pic:pic xmlns:pic="http://schemas.openxmlformats.org/drawingml/2006/picture">
+                  <pic:nvPicPr>
+                    <pic:cNvPr id="2" name="Picture 2" descr="Text&#10;&#10;Description automatically generated with medium confidence"/>
+                    <pic:cNvPicPr/>
+                  </pic:nvPicPr>
+                  <pic:blipFill>
+                    <a:blip r:embed="rId26">
+                      <a:extLst>
+                        <a:ext uri="{28A0092B-C50C-407E-A947-70E740481C1C}">
+                          <a14:useLocalDpi xmlns:a14="http://schemas.microsoft.com/office/drawing/2010/main" val="0"/>
+                        </a:ext>
+                      </a:extLst>
+                    </a:blip>
+                    <a:stretch>
+                      <a:fillRect/>
+                    </a:stretch>
+                  </pic:blipFill>
+                  <pic:spPr>
+                    <a:xfrm>
+                      <a:off x="0" y="0"/>
+                      <a:ext cx="5943600" cy="2140585"/>
+                    </a:xfrm>
+                    <a:prstGeom prst="rect">
+                      <a:avLst/>
+                    </a:prstGeom>
+                  </pic:spPr>
+                </pic:pic>
+              </a:graphicData>
+            </a:graphic>
+          </wp:anchor>
+        </w:drawing>
+      </w:r>
+      <w:r>
+        <w:rPr>
+          <w:sz w:val="24"/>
+          <w:szCs w:val="24"/>
+        </w:rPr>
+        <w:t xml:space="preserve">For this question the requirements were clearly listed to plan. </w:t>
+      </w:r>
+      <w:r>
+        <w:rPr>
+          <w:sz w:val="24"/>
+          <w:szCs w:val="24"/>
+        </w:rPr>
+        <w:t>For testing I first checked to see if the algorithm could properly handle a root node and a left and right node for it:</w:t>
+      </w:r>
+    </w:p>
+    <w:p>
+      <w:pPr>
+        <w:jc w:val="both"/>
+        <w:rPr>
+          <w:sz w:val="24"/>
+          <w:szCs w:val="24"/>
+        </w:rPr>
+      </w:pPr>
+    </w:p>
+    <w:p>
+      <w:pPr>
+        <w:jc w:val="both"/>
+        <w:rPr>
+          <w:sz w:val="24"/>
+          <w:szCs w:val="24"/>
+        </w:rPr>
+      </w:pPr>
+      <w:r>
+        <w:rPr>
+          <w:sz w:val="24"/>
+          <w:szCs w:val="24"/>
+        </w:rPr>
+        <w:t xml:space="preserve">Displaying the BST visually was a problem I ran into, thus testing if a proper tree could be built was </w:t>
+      </w:r>
+      <w:r>
+        <w:rPr>
+          <w:sz w:val="24"/>
+          <w:szCs w:val="24"/>
+        </w:rPr>
+        <w:t xml:space="preserve">difficult. </w:t>
+      </w:r>
     </w:p>
     <w:p>
       <w:pPr>
@@ -3641,7 +3745,7 @@
       </w:pPr>
     </w:p>
     <w:sectPr>
-      <w:footerReference w:type="default" r:id="rId26"/>
+      <w:footerReference w:type="default" r:id="rId27"/>
       <w:pgSz w:w="12240" w:h="15840"/>
       <w:pgMar w:top="1440" w:right="1440" w:bottom="1440" w:left="1440" w:header="720" w:footer="720" w:gutter="0"/>
       <w:cols w:space="720"/>

</xml_diff>

<commit_message>
Q7 Completed with Reference Needed
</commit_message>
<xml_diff>
--- a/Documentation.docx
+++ b/Documentation.docx
@@ -3568,48 +3568,96 @@
           <w:sz w:val="24"/>
           <w:szCs w:val="24"/>
         </w:rPr>
-        <w:t>References: []</w:t>
-      </w:r>
-    </w:p>
-    <w:p>
-      <w:pPr>
-        <w:jc w:val="both"/>
-        <w:rPr>
-          <w:sz w:val="24"/>
-          <w:szCs w:val="24"/>
-        </w:rPr>
-      </w:pPr>
-    </w:p>
-    <w:p>
-      <w:pPr>
-        <w:jc w:val="both"/>
-        <w:rPr>
-          <w:sz w:val="24"/>
-          <w:szCs w:val="24"/>
-        </w:rPr>
-      </w:pPr>
-    </w:p>
-    <w:p>
-      <w:pPr>
-        <w:jc w:val="both"/>
-        <w:rPr>
-          <w:sz w:val="24"/>
-          <w:szCs w:val="24"/>
-        </w:rPr>
-      </w:pPr>
-      <w:r>
-        <w:rPr>
+        <w:t>References</w:t>
+      </w:r>
+      <w:r>
+        <w:rPr>
+          <w:sz w:val="24"/>
+          <w:szCs w:val="24"/>
+          <w:highlight w:val="yellow"/>
+        </w:rPr>
+        <w:t>: [</w:t>
+      </w:r>
+      <w:r>
+        <w:rPr>
+          <w:sz w:val="24"/>
+          <w:szCs w:val="24"/>
+          <w:highlight w:val="yellow"/>
+        </w:rPr>
+        <w:t>x</w:t>
+      </w:r>
+      <w:r>
+        <w:rPr>
+          <w:sz w:val="24"/>
+          <w:szCs w:val="24"/>
+          <w:highlight w:val="yellow"/>
+        </w:rPr>
+        <w:t>]</w:t>
+      </w:r>
+    </w:p>
+    <w:p>
+      <w:pPr>
+        <w:jc w:val="both"/>
+        <w:rPr>
+          <w:sz w:val="24"/>
+          <w:szCs w:val="24"/>
+        </w:rPr>
+      </w:pPr>
+    </w:p>
+    <w:p>
+      <w:pPr>
+        <w:jc w:val="both"/>
+        <w:rPr>
+          <w:sz w:val="24"/>
+          <w:szCs w:val="24"/>
+        </w:rPr>
+      </w:pPr>
+    </w:p>
+    <w:p>
+      <w:pPr>
+        <w:jc w:val="both"/>
+        <w:rPr>
+          <w:sz w:val="24"/>
+          <w:szCs w:val="24"/>
+        </w:rPr>
+      </w:pPr>
+      <w:r>
+        <w:rPr>
+          <w:sz w:val="24"/>
+          <w:szCs w:val="24"/>
+        </w:rPr>
+        <w:t xml:space="preserve">For this question the requirements were clearly listed to plan. </w:t>
+      </w:r>
+      <w:r>
+        <w:rPr>
+          <w:sz w:val="24"/>
+          <w:szCs w:val="24"/>
+        </w:rPr>
+        <w:t xml:space="preserve">Displaying the BST visually was a problem I ran into, thus testing if a proper tree could be built was difficult. </w:t>
+      </w:r>
+    </w:p>
+    <w:p>
+      <w:pPr>
+        <w:jc w:val="both"/>
+        <w:rPr>
+          <w:sz w:val="24"/>
+          <w:szCs w:val="24"/>
+        </w:rPr>
+      </w:pPr>
+      <w:r>
+        <w:rPr>
+          <w:noProof/>
           <w:sz w:val="24"/>
           <w:szCs w:val="24"/>
         </w:rPr>
         <w:drawing>
-          <wp:anchor distT="0" distB="0" distL="114300" distR="114300" simplePos="0" relativeHeight="251666432" behindDoc="0" locked="0" layoutInCell="1" allowOverlap="1" wp14:anchorId="242D931E" wp14:editId="46BCEB43">
+          <wp:anchor distT="0" distB="0" distL="114300" distR="114300" simplePos="0" relativeHeight="251666432" behindDoc="0" locked="0" layoutInCell="1" allowOverlap="1" wp14:anchorId="242D931E" wp14:editId="4AB9D992">
             <wp:simplePos x="0" y="0"/>
             <wp:positionH relativeFrom="margin">
               <wp:align>right</wp:align>
             </wp:positionH>
             <wp:positionV relativeFrom="paragraph">
-              <wp:posOffset>495250</wp:posOffset>
+              <wp:posOffset>487440</wp:posOffset>
             </wp:positionV>
             <wp:extent cx="5943600" cy="2140585"/>
             <wp:effectExtent l="0" t="0" r="0" b="0"/>
@@ -3654,50 +3702,511 @@
       </w:r>
       <w:r>
         <w:rPr>
-          <w:sz w:val="24"/>
-          <w:szCs w:val="24"/>
-        </w:rPr>
-        <w:t xml:space="preserve">For this question the requirements were clearly listed to plan. </w:t>
-      </w:r>
-      <w:r>
-        <w:rPr>
-          <w:sz w:val="24"/>
-          <w:szCs w:val="24"/>
-        </w:rPr>
-        <w:t>For testing I first checked to see if the algorithm could properly handle a root node and a left and right node for it:</w:t>
-      </w:r>
-    </w:p>
-    <w:p>
-      <w:pPr>
-        <w:jc w:val="both"/>
-        <w:rPr>
-          <w:sz w:val="24"/>
-          <w:szCs w:val="24"/>
-        </w:rPr>
-      </w:pPr>
-    </w:p>
-    <w:p>
-      <w:pPr>
-        <w:jc w:val="both"/>
-        <w:rPr>
-          <w:sz w:val="24"/>
-          <w:szCs w:val="24"/>
-        </w:rPr>
-      </w:pPr>
-      <w:r>
-        <w:rPr>
-          <w:sz w:val="24"/>
-          <w:szCs w:val="24"/>
-        </w:rPr>
-        <w:t xml:space="preserve">Displaying the BST visually was a problem I ran into, thus testing if a proper tree could be built was </w:t>
-      </w:r>
-      <w:r>
-        <w:rPr>
-          <w:sz w:val="24"/>
-          <w:szCs w:val="24"/>
-        </w:rPr>
-        <w:t xml:space="preserve">difficult. </w:t>
-      </w:r>
+          <w:noProof/>
+          <w:sz w:val="24"/>
+          <w:szCs w:val="24"/>
+        </w:rPr>
+        <w:t>Initially it was</w:t>
+      </w:r>
+      <w:r>
+        <w:rPr>
+          <w:sz w:val="24"/>
+          <w:szCs w:val="24"/>
+        </w:rPr>
+        <w:t xml:space="preserve"> checked to see if the algorithm could properly handle a root node and a left and right node for it:</w:t>
+      </w:r>
+    </w:p>
+    <w:p>
+      <w:pPr>
+        <w:jc w:val="both"/>
+        <w:rPr>
+          <w:sz w:val="24"/>
+          <w:szCs w:val="24"/>
+        </w:rPr>
+      </w:pPr>
+    </w:p>
+    <w:p>
+      <w:pPr>
+        <w:jc w:val="both"/>
+        <w:rPr>
+          <w:sz w:val="24"/>
+          <w:szCs w:val="24"/>
+        </w:rPr>
+      </w:pPr>
+      <w:r>
+        <w:rPr>
+          <w:sz w:val="24"/>
+          <w:szCs w:val="24"/>
+        </w:rPr>
+        <w:t>After this, an algorithm to visually represent the BST was created. It had some flaws at first due to recursion and the .format method disagreeing with each other and producing an expected but unwanted output</w:t>
+      </w:r>
+      <w:r>
+        <w:rPr>
+          <w:sz w:val="24"/>
+          <w:szCs w:val="24"/>
+        </w:rPr>
+        <w:t>.</w:t>
+      </w:r>
+    </w:p>
+    <w:p>
+      <w:pPr>
+        <w:jc w:val="both"/>
+        <w:rPr>
+          <w:sz w:val="24"/>
+          <w:szCs w:val="24"/>
+        </w:rPr>
+      </w:pPr>
+    </w:p>
+    <w:p>
+      <w:pPr>
+        <w:jc w:val="both"/>
+        <w:rPr>
+          <w:sz w:val="24"/>
+          <w:szCs w:val="24"/>
+        </w:rPr>
+      </w:pPr>
+      <w:r>
+        <w:rPr>
+          <w:sz w:val="24"/>
+          <w:szCs w:val="24"/>
+        </w:rPr>
+        <w:t>With three simple input it works well:</w:t>
+      </w:r>
+    </w:p>
+    <w:p>
+      <w:pPr>
+        <w:jc w:val="both"/>
+        <w:rPr>
+          <w:sz w:val="24"/>
+          <w:szCs w:val="24"/>
+        </w:rPr>
+      </w:pPr>
+      <w:r>
+        <w:rPr>
+          <w:sz w:val="24"/>
+          <w:szCs w:val="24"/>
+        </w:rPr>
+        <w:drawing>
+          <wp:inline distT="0" distB="0" distL="0" distR="0" wp14:anchorId="194954E4" wp14:editId="40562A97">
+            <wp:extent cx="5943600" cy="918845"/>
+            <wp:effectExtent l="0" t="0" r="0" b="0"/>
+            <wp:docPr id="5" name="Picture 5" descr="Graphical user interface, text&#10;&#10;Description automatically generated"/>
+            <wp:cNvGraphicFramePr>
+              <a:graphicFrameLocks xmlns:a="http://schemas.openxmlformats.org/drawingml/2006/main" noChangeAspect="1"/>
+            </wp:cNvGraphicFramePr>
+            <a:graphic xmlns:a="http://schemas.openxmlformats.org/drawingml/2006/main">
+              <a:graphicData uri="http://schemas.openxmlformats.org/drawingml/2006/picture">
+                <pic:pic xmlns:pic="http://schemas.openxmlformats.org/drawingml/2006/picture">
+                  <pic:nvPicPr>
+                    <pic:cNvPr id="5" name="Picture 5" descr="Graphical user interface, text&#10;&#10;Description automatically generated"/>
+                    <pic:cNvPicPr/>
+                  </pic:nvPicPr>
+                  <pic:blipFill>
+                    <a:blip r:embed="rId27"/>
+                    <a:stretch>
+                      <a:fillRect/>
+                    </a:stretch>
+                  </pic:blipFill>
+                  <pic:spPr>
+                    <a:xfrm>
+                      <a:off x="0" y="0"/>
+                      <a:ext cx="5943600" cy="918845"/>
+                    </a:xfrm>
+                    <a:prstGeom prst="rect">
+                      <a:avLst/>
+                    </a:prstGeom>
+                  </pic:spPr>
+                </pic:pic>
+              </a:graphicData>
+            </a:graphic>
+          </wp:inline>
+        </w:drawing>
+      </w:r>
+    </w:p>
+    <w:p>
+      <w:pPr>
+        <w:jc w:val="both"/>
+        <w:rPr>
+          <w:sz w:val="24"/>
+          <w:szCs w:val="24"/>
+        </w:rPr>
+      </w:pPr>
+    </w:p>
+    <w:p>
+      <w:pPr>
+        <w:jc w:val="both"/>
+        <w:rPr>
+          <w:sz w:val="24"/>
+          <w:szCs w:val="24"/>
+        </w:rPr>
+      </w:pPr>
+      <w:r>
+        <w:rPr>
+          <w:sz w:val="24"/>
+          <w:szCs w:val="24"/>
+        </w:rPr>
+        <w:t>As inputs grew, the algorithm showed its flaws and was not displaying the BST the way it was intended:</w:t>
+      </w:r>
+    </w:p>
+    <w:p>
+      <w:pPr>
+        <w:jc w:val="both"/>
+        <w:rPr>
+          <w:sz w:val="24"/>
+          <w:szCs w:val="24"/>
+        </w:rPr>
+      </w:pPr>
+      <w:r>
+        <w:rPr>
+          <w:sz w:val="24"/>
+          <w:szCs w:val="24"/>
+        </w:rPr>
+        <w:drawing>
+          <wp:inline distT="0" distB="0" distL="0" distR="0" wp14:anchorId="7096E205" wp14:editId="7613D93E">
+            <wp:extent cx="5943600" cy="1512570"/>
+            <wp:effectExtent l="0" t="0" r="0" b="0"/>
+            <wp:docPr id="6" name="Picture 6" descr="A computer screen capture&#10;&#10;Description automatically generated with medium confidence"/>
+            <wp:cNvGraphicFramePr>
+              <a:graphicFrameLocks xmlns:a="http://schemas.openxmlformats.org/drawingml/2006/main" noChangeAspect="1"/>
+            </wp:cNvGraphicFramePr>
+            <a:graphic xmlns:a="http://schemas.openxmlformats.org/drawingml/2006/main">
+              <a:graphicData uri="http://schemas.openxmlformats.org/drawingml/2006/picture">
+                <pic:pic xmlns:pic="http://schemas.openxmlformats.org/drawingml/2006/picture">
+                  <pic:nvPicPr>
+                    <pic:cNvPr id="6" name="Picture 6" descr="A computer screen capture&#10;&#10;Description automatically generated with medium confidence"/>
+                    <pic:cNvPicPr/>
+                  </pic:nvPicPr>
+                  <pic:blipFill>
+                    <a:blip r:embed="rId28"/>
+                    <a:stretch>
+                      <a:fillRect/>
+                    </a:stretch>
+                  </pic:blipFill>
+                  <pic:spPr>
+                    <a:xfrm>
+                      <a:off x="0" y="0"/>
+                      <a:ext cx="5943600" cy="1512570"/>
+                    </a:xfrm>
+                    <a:prstGeom prst="rect">
+                      <a:avLst/>
+                    </a:prstGeom>
+                  </pic:spPr>
+                </pic:pic>
+              </a:graphicData>
+            </a:graphic>
+          </wp:inline>
+        </w:drawing>
+      </w:r>
+    </w:p>
+    <w:p>
+      <w:pPr>
+        <w:jc w:val="both"/>
+        <w:rPr>
+          <w:sz w:val="24"/>
+          <w:szCs w:val="24"/>
+        </w:rPr>
+      </w:pPr>
+      <w:r>
+        <w:rPr>
+          <w:sz w:val="24"/>
+          <w:szCs w:val="24"/>
+        </w:rPr>
+        <w:lastRenderedPageBreak/>
+        <w:t xml:space="preserve">The problem was that the .format </w:t>
+      </w:r>
+      <w:r>
+        <w:rPr>
+          <w:sz w:val="24"/>
+          <w:szCs w:val="24"/>
+        </w:rPr>
+        <w:t xml:space="preserve">spacing was not being changed after each method call, thus the numbers after the second level of the BST being printed out underneath each other. </w:t>
+      </w:r>
+      <w:r>
+        <w:rPr>
+          <w:sz w:val="24"/>
+          <w:szCs w:val="24"/>
+        </w:rPr>
+        <w:t>Apart from that, as seen above, 101 is placed under the left side of the subtree</w:t>
+      </w:r>
+      <w:r>
+        <w:rPr>
+          <w:sz w:val="24"/>
+          <w:szCs w:val="24"/>
+        </w:rPr>
+        <w:t xml:space="preserve">, this is because Node 101 is still 150’s leftNode, but the display algorithm has no way of realizing that to place it under </w:t>
+      </w:r>
+      <w:r>
+        <w:rPr>
+          <w:sz w:val="24"/>
+          <w:szCs w:val="24"/>
+        </w:rPr>
+        <w:t>150.</w:t>
+      </w:r>
+    </w:p>
+    <w:p>
+      <w:pPr>
+        <w:jc w:val="both"/>
+        <w:rPr>
+          <w:sz w:val="24"/>
+          <w:szCs w:val="24"/>
+        </w:rPr>
+      </w:pPr>
+    </w:p>
+    <w:p>
+      <w:pPr>
+        <w:jc w:val="both"/>
+        <w:rPr>
+          <w:sz w:val="24"/>
+          <w:szCs w:val="24"/>
+        </w:rPr>
+      </w:pPr>
+      <w:r>
+        <w:rPr>
+          <w:sz w:val="24"/>
+          <w:szCs w:val="24"/>
+        </w:rPr>
+        <w:t>Although the above can easily be implemented, still, the program would have no way to indent for each level and cater for each subtree.</w:t>
+      </w:r>
+      <w:r>
+        <w:rPr>
+          <w:sz w:val="24"/>
+          <w:szCs w:val="24"/>
+        </w:rPr>
+        <w:t xml:space="preserve"> The algorithm was scrapped but included in the code as a comment. </w:t>
+      </w:r>
+    </w:p>
+    <w:p>
+      <w:pPr>
+        <w:jc w:val="both"/>
+        <w:rPr>
+          <w:sz w:val="24"/>
+          <w:szCs w:val="24"/>
+        </w:rPr>
+      </w:pPr>
+    </w:p>
+    <w:p>
+      <w:pPr>
+        <w:jc w:val="both"/>
+        <w:rPr>
+          <w:sz w:val="24"/>
+          <w:szCs w:val="24"/>
+        </w:rPr>
+      </w:pPr>
+      <w:r>
+        <w:rPr>
+          <w:sz w:val="24"/>
+          <w:szCs w:val="24"/>
+        </w:rPr>
+        <w:t xml:space="preserve">The code from line 48-84 was inspired by </w:t>
+      </w:r>
+      <w:r>
+        <w:rPr>
+          <w:sz w:val="24"/>
+          <w:szCs w:val="24"/>
+          <w:highlight w:val="yellow"/>
+        </w:rPr>
+        <w:t>[</w:t>
+      </w:r>
+      <w:r>
+        <w:rPr>
+          <w:sz w:val="24"/>
+          <w:szCs w:val="24"/>
+          <w:highlight w:val="yellow"/>
+        </w:rPr>
+        <w:t>x</w:t>
+      </w:r>
+      <w:r>
+        <w:rPr>
+          <w:sz w:val="24"/>
+          <w:szCs w:val="24"/>
+          <w:highlight w:val="yellow"/>
+        </w:rPr>
+        <w:t>]</w:t>
+      </w:r>
+      <w:r>
+        <w:rPr>
+          <w:sz w:val="24"/>
+          <w:szCs w:val="24"/>
+        </w:rPr>
+        <w:t xml:space="preserve"> and works well. It was tested using a range of outputs and produced results as expected:</w:t>
+      </w:r>
+    </w:p>
+    <w:p>
+      <w:pPr>
+        <w:jc w:val="both"/>
+        <w:rPr>
+          <w:sz w:val="24"/>
+          <w:szCs w:val="24"/>
+        </w:rPr>
+      </w:pPr>
+      <w:r>
+        <w:rPr>
+          <w:sz w:val="24"/>
+          <w:szCs w:val="24"/>
+        </w:rPr>
+        <w:drawing>
+          <wp:anchor distT="0" distB="0" distL="114300" distR="114300" simplePos="0" relativeHeight="251667456" behindDoc="0" locked="0" layoutInCell="1" allowOverlap="1" wp14:anchorId="06084CCB" wp14:editId="46E06BC7">
+            <wp:simplePos x="0" y="0"/>
+            <wp:positionH relativeFrom="margin">
+              <wp:align>center</wp:align>
+            </wp:positionH>
+            <wp:positionV relativeFrom="paragraph">
+              <wp:posOffset>332320</wp:posOffset>
+            </wp:positionV>
+            <wp:extent cx="6796405" cy="1737360"/>
+            <wp:effectExtent l="0" t="0" r="4445" b="0"/>
+            <wp:wrapTopAndBottom/>
+            <wp:docPr id="7" name="Picture 7" descr="Text&#10;&#10;Description automatically generated"/>
+            <wp:cNvGraphicFramePr>
+              <a:graphicFrameLocks xmlns:a="http://schemas.openxmlformats.org/drawingml/2006/main" noChangeAspect="1"/>
+            </wp:cNvGraphicFramePr>
+            <a:graphic xmlns:a="http://schemas.openxmlformats.org/drawingml/2006/main">
+              <a:graphicData uri="http://schemas.openxmlformats.org/drawingml/2006/picture">
+                <pic:pic xmlns:pic="http://schemas.openxmlformats.org/drawingml/2006/picture">
+                  <pic:nvPicPr>
+                    <pic:cNvPr id="7" name="Picture 7" descr="Text&#10;&#10;Description automatically generated"/>
+                    <pic:cNvPicPr/>
+                  </pic:nvPicPr>
+                  <pic:blipFill>
+                    <a:blip r:embed="rId29" cstate="print">
+                      <a:extLst>
+                        <a:ext uri="{28A0092B-C50C-407E-A947-70E740481C1C}">
+                          <a14:useLocalDpi xmlns:a14="http://schemas.microsoft.com/office/drawing/2010/main" val="0"/>
+                        </a:ext>
+                      </a:extLst>
+                    </a:blip>
+                    <a:stretch>
+                      <a:fillRect/>
+                    </a:stretch>
+                  </pic:blipFill>
+                  <pic:spPr>
+                    <a:xfrm>
+                      <a:off x="0" y="0"/>
+                      <a:ext cx="6796405" cy="1737360"/>
+                    </a:xfrm>
+                    <a:prstGeom prst="rect">
+                      <a:avLst/>
+                    </a:prstGeom>
+                  </pic:spPr>
+                </pic:pic>
+              </a:graphicData>
+            </a:graphic>
+            <wp14:sizeRelH relativeFrom="margin">
+              <wp14:pctWidth>0</wp14:pctWidth>
+            </wp14:sizeRelH>
+            <wp14:sizeRelV relativeFrom="margin">
+              <wp14:pctHeight>0</wp14:pctHeight>
+            </wp14:sizeRelV>
+          </wp:anchor>
+        </w:drawing>
+      </w:r>
+    </w:p>
+    <w:p>
+      <w:pPr>
+        <w:jc w:val="both"/>
+        <w:rPr>
+          <w:sz w:val="24"/>
+          <w:szCs w:val="24"/>
+        </w:rPr>
+      </w:pPr>
+      <w:r>
+        <w:rPr>
+          <w:sz w:val="24"/>
+          <w:szCs w:val="24"/>
+        </w:rPr>
+        <w:drawing>
+          <wp:anchor distT="0" distB="0" distL="114300" distR="114300" simplePos="0" relativeHeight="251668480" behindDoc="0" locked="0" layoutInCell="1" allowOverlap="1" wp14:anchorId="1A147123" wp14:editId="66913369">
+            <wp:simplePos x="0" y="0"/>
+            <wp:positionH relativeFrom="margin">
+              <wp:align>center</wp:align>
+            </wp:positionH>
+            <wp:positionV relativeFrom="paragraph">
+              <wp:posOffset>2102680</wp:posOffset>
+            </wp:positionV>
+            <wp:extent cx="6861175" cy="1960880"/>
+            <wp:effectExtent l="0" t="0" r="0" b="1270"/>
+            <wp:wrapTopAndBottom/>
+            <wp:docPr id="20" name="Picture 20" descr="Text&#10;&#10;Description automatically generated"/>
+            <wp:cNvGraphicFramePr>
+              <a:graphicFrameLocks xmlns:a="http://schemas.openxmlformats.org/drawingml/2006/main" noChangeAspect="1"/>
+            </wp:cNvGraphicFramePr>
+            <a:graphic xmlns:a="http://schemas.openxmlformats.org/drawingml/2006/main">
+              <a:graphicData uri="http://schemas.openxmlformats.org/drawingml/2006/picture">
+                <pic:pic xmlns:pic="http://schemas.openxmlformats.org/drawingml/2006/picture">
+                  <pic:nvPicPr>
+                    <pic:cNvPr id="20" name="Picture 20" descr="Text&#10;&#10;Description automatically generated"/>
+                    <pic:cNvPicPr/>
+                  </pic:nvPicPr>
+                  <pic:blipFill>
+                    <a:blip r:embed="rId30" cstate="print">
+                      <a:extLst>
+                        <a:ext uri="{28A0092B-C50C-407E-A947-70E740481C1C}">
+                          <a14:useLocalDpi xmlns:a14="http://schemas.microsoft.com/office/drawing/2010/main" val="0"/>
+                        </a:ext>
+                      </a:extLst>
+                    </a:blip>
+                    <a:stretch>
+                      <a:fillRect/>
+                    </a:stretch>
+                  </pic:blipFill>
+                  <pic:spPr>
+                    <a:xfrm>
+                      <a:off x="0" y="0"/>
+                      <a:ext cx="6861175" cy="1960880"/>
+                    </a:xfrm>
+                    <a:prstGeom prst="rect">
+                      <a:avLst/>
+                    </a:prstGeom>
+                  </pic:spPr>
+                </pic:pic>
+              </a:graphicData>
+            </a:graphic>
+            <wp14:sizeRelH relativeFrom="margin">
+              <wp14:pctWidth>0</wp14:pctWidth>
+            </wp14:sizeRelH>
+            <wp14:sizeRelV relativeFrom="margin">
+              <wp14:pctHeight>0</wp14:pctHeight>
+            </wp14:sizeRelV>
+          </wp:anchor>
+        </w:drawing>
+      </w:r>
+    </w:p>
+    <w:p>
+      <w:pPr>
+        <w:jc w:val="both"/>
+        <w:rPr>
+          <w:sz w:val="24"/>
+          <w:szCs w:val="24"/>
+        </w:rPr>
+      </w:pPr>
+    </w:p>
+    <w:p>
+      <w:pPr>
+        <w:jc w:val="both"/>
+        <w:rPr>
+          <w:sz w:val="24"/>
+          <w:szCs w:val="24"/>
+        </w:rPr>
+      </w:pPr>
+      <w:hyperlink r:id="rId31" w:history="1">
+        <w:r>
+          <w:rPr>
+            <w:rStyle w:val="Hyperlink"/>
+            <w:sz w:val="24"/>
+            <w:szCs w:val="24"/>
+          </w:rPr>
+          <w:t>https://stackoverflow.com/questions/34012886/print-binary-tree-level-by-level-in-python</w:t>
+        </w:r>
+      </w:hyperlink>
+    </w:p>
+    <w:p>
+      <w:pPr>
+        <w:jc w:val="both"/>
+        <w:rPr>
+          <w:sz w:val="24"/>
+          <w:szCs w:val="24"/>
+        </w:rPr>
+      </w:pPr>
     </w:p>
     <w:p>
       <w:pPr>
@@ -3745,7 +4254,7 @@
       </w:pPr>
     </w:p>
     <w:sectPr>
-      <w:footerReference w:type="default" r:id="rId27"/>
+      <w:footerReference w:type="default" r:id="rId32"/>
       <w:pgSz w:w="12240" w:h="15840"/>
       <w:pgMar w:top="1440" w:right="1440" w:bottom="1440" w:left="1440" w:header="720" w:footer="720" w:gutter="0"/>
       <w:cols w:space="720"/>
@@ -4388,6 +4897,29 @@
       <w:lang w:val="en-GB"/>
     </w:rPr>
   </w:style>
+  <w:style w:type="character" w:styleId="Hyperlink">
+    <w:name w:val="Hyperlink"/>
+    <w:basedOn w:val="DefaultParagraphFont"/>
+    <w:uiPriority w:val="99"/>
+    <w:unhideWhenUsed/>
+    <w:rsid w:val="00025831"/>
+    <w:rPr>
+      <w:color w:val="0563C1" w:themeColor="hyperlink"/>
+      <w:u w:val="single"/>
+    </w:rPr>
+  </w:style>
+  <w:style w:type="character" w:styleId="UnresolvedMention">
+    <w:name w:val="Unresolved Mention"/>
+    <w:basedOn w:val="DefaultParagraphFont"/>
+    <w:uiPriority w:val="99"/>
+    <w:semiHidden/>
+    <w:unhideWhenUsed/>
+    <w:rsid w:val="00025831"/>
+    <w:rPr>
+      <w:color w:val="605E5C"/>
+      <w:shd w:val="clear" w:color="auto" w:fill="E1DFDD"/>
+    </w:rPr>
+  </w:style>
 </w:styles>
 </file>
 

</xml_diff>

<commit_message>
Documentation, Q10 updates +References
</commit_message>
<xml_diff>
--- a/Documentation.docx
+++ b/Documentation.docx
@@ -295,27 +295,15 @@
     <w:p/>
     <w:p>
       <w:r>
-        <w:rPr>
-          <w:highlight w:val="green"/>
-        </w:rPr>
         <w:t xml:space="preserve">Question </w:t>
       </w:r>
       <w:r>
-        <w:rPr>
-          <w:highlight w:val="green"/>
-        </w:rPr>
         <w:t>5</w:t>
       </w:r>
       <w:r>
-        <w:rPr>
-          <w:highlight w:val="green"/>
-        </w:rPr>
         <w:t>...................................................................................................................................</w:t>
       </w:r>
       <w:r>
-        <w:rPr>
-          <w:highlight w:val="green"/>
-        </w:rPr>
         <w:t>10</w:t>
       </w:r>
     </w:p>
@@ -358,27 +346,15 @@
     <w:p/>
     <w:p>
       <w:r>
-        <w:rPr>
-          <w:highlight w:val="green"/>
-        </w:rPr>
         <w:t xml:space="preserve">Question </w:t>
       </w:r>
       <w:r>
-        <w:rPr>
-          <w:highlight w:val="green"/>
-        </w:rPr>
         <w:t>8</w:t>
       </w:r>
       <w:r>
-        <w:rPr>
-          <w:highlight w:val="green"/>
-        </w:rPr>
         <w:t>...................................................................................................................................</w:t>
       </w:r>
       <w:r>
-        <w:rPr>
-          <w:highlight w:val="green"/>
-        </w:rPr>
         <w:t>1</w:t>
       </w:r>
       <w:r>
@@ -1124,7 +1100,28 @@
           <w:sz w:val="24"/>
           <w:szCs w:val="24"/>
         </w:rPr>
-        <w:t>References: []</w:t>
+        <w:t>References: [</w:t>
+      </w:r>
+      <w:r>
+        <w:rPr>
+          <w:sz w:val="24"/>
+          <w:szCs w:val="24"/>
+        </w:rPr>
+        <w:t>1</w:t>
+      </w:r>
+      <w:r>
+        <w:rPr>
+          <w:sz w:val="24"/>
+          <w:szCs w:val="24"/>
+        </w:rPr>
+        <w:t>]</w:t>
+      </w:r>
+      <w:r>
+        <w:rPr>
+          <w:sz w:val="24"/>
+          <w:szCs w:val="24"/>
+        </w:rPr>
+        <w:t xml:space="preserve"> [2]</w:t>
       </w:r>
     </w:p>
     <w:p>
@@ -1427,21 +1424,6 @@
           <w:szCs w:val="24"/>
         </w:rPr>
       </w:pPr>
-      <w:r>
-        <w:rPr>
-          <w:sz w:val="24"/>
-          <w:szCs w:val="24"/>
-        </w:rPr>
-        <w:t>References: []</w:t>
-      </w:r>
-    </w:p>
-    <w:p>
-      <w:pPr>
-        <w:rPr>
-          <w:sz w:val="24"/>
-          <w:szCs w:val="24"/>
-        </w:rPr>
-      </w:pPr>
     </w:p>
     <w:p>
       <w:pPr>
@@ -1652,21 +1634,6 @@
           <w:szCs w:val="24"/>
         </w:rPr>
       </w:pPr>
-      <w:r>
-        <w:rPr>
-          <w:sz w:val="24"/>
-          <w:szCs w:val="24"/>
-        </w:rPr>
-        <w:t>References: []</w:t>
-      </w:r>
-    </w:p>
-    <w:p>
-      <w:pPr>
-        <w:rPr>
-          <w:sz w:val="24"/>
-          <w:szCs w:val="24"/>
-        </w:rPr>
-      </w:pPr>
     </w:p>
     <w:p>
       <w:pPr>
@@ -2030,6 +1997,15 @@
         </w:rPr>
         <w:t xml:space="preserve"> both types of arrays and has an expected and therefore correct output.</w:t>
       </w:r>
+    </w:p>
+    <w:p>
+      <w:pPr>
+        <w:jc w:val="both"/>
+        <w:rPr>
+          <w:sz w:val="24"/>
+          <w:szCs w:val="24"/>
+        </w:rPr>
+      </w:pPr>
     </w:p>
     <w:p>
       <w:pPr>
@@ -3474,7 +3450,21 @@
           <w:sz w:val="24"/>
           <w:szCs w:val="24"/>
         </w:rPr>
-        <w:t>References: []</w:t>
+        <w:t>References: [</w:t>
+      </w:r>
+      <w:r>
+        <w:rPr>
+          <w:sz w:val="24"/>
+          <w:szCs w:val="24"/>
+        </w:rPr>
+        <w:t>3</w:t>
+      </w:r>
+      <w:r>
+        <w:rPr>
+          <w:sz w:val="24"/>
+          <w:szCs w:val="24"/>
+        </w:rPr>
+        <w:t>]</w:t>
       </w:r>
     </w:p>
     <w:p>
@@ -3981,7 +3971,6 @@
         <w:rPr>
           <w:sz w:val="24"/>
           <w:szCs w:val="24"/>
-          <w:highlight w:val="yellow"/>
         </w:rPr>
         <w:t>: [</w:t>
       </w:r>
@@ -3989,15 +3978,13 @@
         <w:rPr>
           <w:sz w:val="24"/>
           <w:szCs w:val="24"/>
-          <w:highlight w:val="yellow"/>
-        </w:rPr>
-        <w:t>x</w:t>
-      </w:r>
-      <w:r>
-        <w:rPr>
-          <w:sz w:val="24"/>
-          <w:szCs w:val="24"/>
-          <w:highlight w:val="yellow"/>
+        </w:rPr>
+        <w:t>4</w:t>
+      </w:r>
+      <w:r>
+        <w:rPr>
+          <w:sz w:val="24"/>
+          <w:szCs w:val="24"/>
         </w:rPr>
         <w:t>]</w:t>
       </w:r>
@@ -4412,7 +4399,6 @@
         <w:rPr>
           <w:sz w:val="24"/>
           <w:szCs w:val="24"/>
-          <w:highlight w:val="yellow"/>
         </w:rPr>
         <w:t>[</w:t>
       </w:r>
@@ -4420,15 +4406,13 @@
         <w:rPr>
           <w:sz w:val="24"/>
           <w:szCs w:val="24"/>
-          <w:highlight w:val="yellow"/>
-        </w:rPr>
-        <w:t>x</w:t>
-      </w:r>
-      <w:r>
-        <w:rPr>
-          <w:sz w:val="24"/>
-          <w:szCs w:val="24"/>
-          <w:highlight w:val="yellow"/>
+        </w:rPr>
+        <w:t>4</w:t>
+      </w:r>
+      <w:r>
+        <w:rPr>
+          <w:sz w:val="24"/>
+          <w:szCs w:val="24"/>
         </w:rPr>
         <w:t>]</w:t>
       </w:r>
@@ -4594,21 +4578,7 @@
     <w:p>
       <w:pPr>
         <w:jc w:val="both"/>
-        <w:rPr>
-          <w:sz w:val="24"/>
-          <w:szCs w:val="24"/>
-        </w:rPr>
-      </w:pPr>
-      <w:hyperlink r:id="rId38" w:history="1">
-        <w:r>
-          <w:rPr>
-            <w:rStyle w:val="Hyperlink"/>
-            <w:sz w:val="24"/>
-            <w:szCs w:val="24"/>
-          </w:rPr>
-          <w:t>https://stackoverflow.com/questions/34012886/print-binary-tree-level-by-level-in-python</w:t>
-        </w:r>
-      </w:hyperlink>
+      </w:pPr>
     </w:p>
     <w:p>
       <w:pPr>
@@ -4699,351 +4669,370 @@
           <w:sz w:val="24"/>
           <w:szCs w:val="24"/>
         </w:rPr>
-        <w:t>References: []</w:t>
-      </w:r>
-    </w:p>
-    <w:p>
-      <w:pPr>
-        <w:rPr>
-          <w:sz w:val="24"/>
-          <w:szCs w:val="24"/>
-        </w:rPr>
-      </w:pPr>
-    </w:p>
-    <w:p>
-      <w:pPr>
-        <w:rPr>
-          <w:sz w:val="24"/>
-          <w:szCs w:val="24"/>
-        </w:rPr>
-      </w:pPr>
-    </w:p>
-    <w:p>
-      <w:pPr>
-        <w:jc w:val="both"/>
-        <w:rPr>
-          <w:sz w:val="24"/>
-          <w:szCs w:val="24"/>
-        </w:rPr>
-      </w:pPr>
-    </w:p>
-    <w:p>
-      <w:pPr>
-        <w:jc w:val="both"/>
-        <w:rPr>
-          <w:sz w:val="24"/>
-          <w:szCs w:val="24"/>
-        </w:rPr>
-      </w:pPr>
-    </w:p>
-    <w:p>
-      <w:pPr>
-        <w:jc w:val="both"/>
-        <w:rPr>
-          <w:sz w:val="24"/>
-          <w:szCs w:val="24"/>
-        </w:rPr>
-      </w:pPr>
-    </w:p>
-    <w:p>
-      <w:pPr>
-        <w:jc w:val="both"/>
-        <w:rPr>
-          <w:sz w:val="24"/>
-          <w:szCs w:val="24"/>
-        </w:rPr>
-      </w:pPr>
-    </w:p>
-    <w:p>
-      <w:pPr>
-        <w:jc w:val="both"/>
-        <w:rPr>
-          <w:sz w:val="24"/>
-          <w:szCs w:val="24"/>
-        </w:rPr>
-      </w:pPr>
-    </w:p>
-    <w:p>
-      <w:pPr>
-        <w:jc w:val="both"/>
-        <w:rPr>
-          <w:sz w:val="24"/>
-          <w:szCs w:val="24"/>
-        </w:rPr>
-      </w:pPr>
-    </w:p>
-    <w:p>
-      <w:pPr>
-        <w:jc w:val="both"/>
-        <w:rPr>
-          <w:sz w:val="24"/>
-          <w:szCs w:val="24"/>
-        </w:rPr>
-      </w:pPr>
-    </w:p>
-    <w:p>
-      <w:pPr>
-        <w:jc w:val="both"/>
-        <w:rPr>
-          <w:sz w:val="24"/>
-          <w:szCs w:val="24"/>
-        </w:rPr>
-      </w:pPr>
-    </w:p>
-    <w:p>
-      <w:pPr>
-        <w:jc w:val="both"/>
-        <w:rPr>
-          <w:sz w:val="24"/>
-          <w:szCs w:val="24"/>
-        </w:rPr>
-      </w:pPr>
-    </w:p>
-    <w:p>
-      <w:pPr>
-        <w:jc w:val="both"/>
-        <w:rPr>
-          <w:sz w:val="24"/>
-          <w:szCs w:val="24"/>
-        </w:rPr>
-      </w:pPr>
-    </w:p>
-    <w:p>
-      <w:pPr>
-        <w:jc w:val="both"/>
-        <w:rPr>
-          <w:sz w:val="24"/>
-          <w:szCs w:val="24"/>
-        </w:rPr>
-      </w:pPr>
-    </w:p>
-    <w:p>
-      <w:pPr>
-        <w:jc w:val="both"/>
-        <w:rPr>
-          <w:sz w:val="24"/>
-          <w:szCs w:val="24"/>
-        </w:rPr>
-      </w:pPr>
-    </w:p>
-    <w:p>
-      <w:pPr>
-        <w:jc w:val="both"/>
-        <w:rPr>
-          <w:sz w:val="24"/>
-          <w:szCs w:val="24"/>
-        </w:rPr>
-      </w:pPr>
-    </w:p>
-    <w:p>
-      <w:pPr>
-        <w:jc w:val="both"/>
-        <w:rPr>
-          <w:sz w:val="24"/>
-          <w:szCs w:val="24"/>
-        </w:rPr>
-      </w:pPr>
-    </w:p>
-    <w:p>
-      <w:pPr>
-        <w:jc w:val="both"/>
-        <w:rPr>
-          <w:sz w:val="24"/>
-          <w:szCs w:val="24"/>
-        </w:rPr>
-      </w:pPr>
-    </w:p>
-    <w:p>
-      <w:pPr>
-        <w:jc w:val="both"/>
-        <w:rPr>
-          <w:sz w:val="24"/>
-          <w:szCs w:val="24"/>
-        </w:rPr>
-      </w:pPr>
-    </w:p>
-    <w:p>
-      <w:pPr>
-        <w:jc w:val="both"/>
-        <w:rPr>
-          <w:sz w:val="24"/>
-          <w:szCs w:val="24"/>
-        </w:rPr>
-      </w:pPr>
-    </w:p>
-    <w:p>
-      <w:pPr>
-        <w:jc w:val="both"/>
-        <w:rPr>
-          <w:sz w:val="24"/>
-          <w:szCs w:val="24"/>
-        </w:rPr>
-      </w:pPr>
-    </w:p>
-    <w:p>
-      <w:pPr>
-        <w:jc w:val="both"/>
-        <w:rPr>
-          <w:sz w:val="24"/>
-          <w:szCs w:val="24"/>
-        </w:rPr>
-      </w:pPr>
-    </w:p>
-    <w:p>
-      <w:pPr>
-        <w:jc w:val="both"/>
-        <w:rPr>
-          <w:sz w:val="24"/>
-          <w:szCs w:val="24"/>
-        </w:rPr>
-      </w:pPr>
-    </w:p>
-    <w:p>
-      <w:pPr>
-        <w:jc w:val="both"/>
-        <w:rPr>
-          <w:sz w:val="24"/>
-          <w:szCs w:val="24"/>
-        </w:rPr>
-      </w:pPr>
-    </w:p>
-    <w:p>
-      <w:pPr>
-        <w:jc w:val="both"/>
-        <w:rPr>
-          <w:sz w:val="24"/>
-          <w:szCs w:val="24"/>
-        </w:rPr>
-      </w:pPr>
-    </w:p>
-    <w:p>
-      <w:pPr>
-        <w:jc w:val="both"/>
-        <w:rPr>
-          <w:sz w:val="24"/>
-          <w:szCs w:val="24"/>
-        </w:rPr>
-      </w:pPr>
-    </w:p>
-    <w:p>
-      <w:pPr>
-        <w:jc w:val="both"/>
-        <w:rPr>
-          <w:sz w:val="24"/>
-          <w:szCs w:val="24"/>
-        </w:rPr>
-      </w:pPr>
-    </w:p>
-    <w:p>
-      <w:pPr>
-        <w:jc w:val="both"/>
-        <w:rPr>
-          <w:sz w:val="24"/>
-          <w:szCs w:val="24"/>
-        </w:rPr>
-      </w:pPr>
-    </w:p>
-    <w:p>
-      <w:pPr>
-        <w:jc w:val="both"/>
-        <w:rPr>
-          <w:sz w:val="24"/>
-          <w:szCs w:val="24"/>
-        </w:rPr>
-      </w:pPr>
-    </w:p>
-    <w:p>
-      <w:pPr>
-        <w:jc w:val="both"/>
-        <w:rPr>
-          <w:sz w:val="24"/>
-          <w:szCs w:val="24"/>
-        </w:rPr>
-      </w:pPr>
-    </w:p>
-    <w:p>
-      <w:pPr>
-        <w:jc w:val="both"/>
-        <w:rPr>
-          <w:sz w:val="24"/>
-          <w:szCs w:val="24"/>
-        </w:rPr>
-      </w:pPr>
-    </w:p>
-    <w:p>
-      <w:pPr>
-        <w:jc w:val="both"/>
-        <w:rPr>
-          <w:sz w:val="24"/>
-          <w:szCs w:val="24"/>
-        </w:rPr>
-      </w:pPr>
-    </w:p>
-    <w:p>
-      <w:pPr>
-        <w:jc w:val="both"/>
-        <w:rPr>
-          <w:sz w:val="24"/>
-          <w:szCs w:val="24"/>
-        </w:rPr>
-      </w:pPr>
-    </w:p>
-    <w:p>
-      <w:pPr>
-        <w:jc w:val="both"/>
-        <w:rPr>
-          <w:sz w:val="24"/>
-          <w:szCs w:val="24"/>
-        </w:rPr>
-      </w:pPr>
-    </w:p>
-    <w:p>
-      <w:pPr>
-        <w:jc w:val="both"/>
-        <w:rPr>
-          <w:sz w:val="24"/>
-          <w:szCs w:val="24"/>
-        </w:rPr>
-      </w:pPr>
-    </w:p>
-    <w:p>
-      <w:pPr>
-        <w:jc w:val="both"/>
-        <w:rPr>
-          <w:sz w:val="24"/>
-          <w:szCs w:val="24"/>
-        </w:rPr>
-      </w:pPr>
-    </w:p>
-    <w:p>
-      <w:pPr>
-        <w:jc w:val="both"/>
-        <w:rPr>
-          <w:sz w:val="24"/>
-          <w:szCs w:val="24"/>
-        </w:rPr>
-      </w:pPr>
-    </w:p>
-    <w:p>
-      <w:pPr>
-        <w:jc w:val="both"/>
-        <w:rPr>
-          <w:sz w:val="24"/>
-          <w:szCs w:val="24"/>
-        </w:rPr>
-      </w:pPr>
-    </w:p>
-    <w:p>
-      <w:pPr>
-        <w:jc w:val="both"/>
-        <w:rPr>
-          <w:sz w:val="24"/>
-          <w:szCs w:val="24"/>
-        </w:rPr>
-      </w:pPr>
-    </w:p>
-    <w:p>
-      <w:pPr>
+        <w:t>References: [</w:t>
+      </w:r>
+      <w:r>
+        <w:rPr>
+          <w:sz w:val="24"/>
+          <w:szCs w:val="24"/>
+        </w:rPr>
+        <w:t>5</w:t>
+      </w:r>
+      <w:r>
+        <w:rPr>
+          <w:sz w:val="24"/>
+          <w:szCs w:val="24"/>
+        </w:rPr>
+        <w:t>]</w:t>
+      </w:r>
+    </w:p>
+    <w:p>
+      <w:pPr>
+        <w:rPr>
+          <w:sz w:val="24"/>
+          <w:szCs w:val="24"/>
+        </w:rPr>
+      </w:pPr>
+    </w:p>
+    <w:p>
+      <w:pPr>
+        <w:rPr>
+          <w:sz w:val="24"/>
+          <w:szCs w:val="24"/>
+        </w:rPr>
+      </w:pPr>
+      <w:r>
+        <w:rPr>
+          <w:sz w:val="24"/>
+          <w:szCs w:val="24"/>
+        </w:rPr>
+        <w:t>This Question’s accuracy is dependant on the number of iterations the algorithm goes through. To test, different numbers were inputted to calculate an approximation of their square root.</w:t>
+      </w:r>
+    </w:p>
+    <w:p>
+      <w:pPr>
+        <w:jc w:val="both"/>
+        <w:rPr>
+          <w:sz w:val="24"/>
+          <w:szCs w:val="24"/>
+        </w:rPr>
+      </w:pPr>
+    </w:p>
+    <w:p>
+      <w:pPr>
+        <w:jc w:val="both"/>
+        <w:rPr>
+          <w:sz w:val="24"/>
+          <w:szCs w:val="24"/>
+        </w:rPr>
+      </w:pPr>
+      <w:r>
+        <w:rPr>
+          <w:sz w:val="24"/>
+          <w:szCs w:val="24"/>
+        </w:rPr>
+        <w:drawing>
+          <wp:inline distT="0" distB="0" distL="0" distR="0" wp14:anchorId="1BDE2CF5" wp14:editId="7C6C20FF">
+            <wp:extent cx="5943600" cy="2112645"/>
+            <wp:effectExtent l="0" t="0" r="0" b="1905"/>
+            <wp:docPr id="21" name="Picture 21" descr="Text&#10;&#10;Description automatically generated"/>
+            <wp:cNvGraphicFramePr>
+              <a:graphicFrameLocks xmlns:a="http://schemas.openxmlformats.org/drawingml/2006/main" noChangeAspect="1"/>
+            </wp:cNvGraphicFramePr>
+            <a:graphic xmlns:a="http://schemas.openxmlformats.org/drawingml/2006/main">
+              <a:graphicData uri="http://schemas.openxmlformats.org/drawingml/2006/picture">
+                <pic:pic xmlns:pic="http://schemas.openxmlformats.org/drawingml/2006/picture">
+                  <pic:nvPicPr>
+                    <pic:cNvPr id="21" name="Picture 21" descr="Text&#10;&#10;Description automatically generated"/>
+                    <pic:cNvPicPr/>
+                  </pic:nvPicPr>
+                  <pic:blipFill>
+                    <a:blip r:embed="rId38"/>
+                    <a:stretch>
+                      <a:fillRect/>
+                    </a:stretch>
+                  </pic:blipFill>
+                  <pic:spPr>
+                    <a:xfrm>
+                      <a:off x="0" y="0"/>
+                      <a:ext cx="5943600" cy="2112645"/>
+                    </a:xfrm>
+                    <a:prstGeom prst="rect">
+                      <a:avLst/>
+                    </a:prstGeom>
+                  </pic:spPr>
+                </pic:pic>
+              </a:graphicData>
+            </a:graphic>
+          </wp:inline>
+        </w:drawing>
+      </w:r>
+    </w:p>
+    <w:p>
+      <w:pPr>
+        <w:jc w:val="both"/>
+        <w:rPr>
+          <w:sz w:val="24"/>
+          <w:szCs w:val="24"/>
+        </w:rPr>
+      </w:pPr>
+    </w:p>
+    <w:p>
+      <w:pPr>
+        <w:jc w:val="both"/>
+        <w:rPr>
+          <w:sz w:val="24"/>
+          <w:szCs w:val="24"/>
+        </w:rPr>
+      </w:pPr>
+      <w:r>
+        <w:rPr>
+          <w:sz w:val="24"/>
+          <w:szCs w:val="24"/>
+        </w:rPr>
+        <w:t>The result was compared to a</w:t>
+      </w:r>
+      <w:r>
+        <w:rPr>
+          <w:sz w:val="24"/>
+          <w:szCs w:val="24"/>
+        </w:rPr>
+        <w:t xml:space="preserve">n online calculator to check the accuracy and correctness of the output. </w:t>
+      </w:r>
+      <w:r>
+        <w:rPr>
+          <w:sz w:val="24"/>
+          <w:szCs w:val="24"/>
+        </w:rPr>
+        <w:t>The results were as expected.</w:t>
+      </w:r>
+    </w:p>
+    <w:p>
+      <w:pPr>
+        <w:jc w:val="both"/>
+        <w:rPr>
+          <w:sz w:val="24"/>
+          <w:szCs w:val="24"/>
+        </w:rPr>
+      </w:pPr>
+    </w:p>
+    <w:p>
+      <w:pPr>
+        <w:jc w:val="both"/>
+        <w:rPr>
+          <w:sz w:val="24"/>
+          <w:szCs w:val="24"/>
+        </w:rPr>
+      </w:pPr>
+      <w:r>
+        <w:rPr>
+          <w:sz w:val="24"/>
+          <w:szCs w:val="24"/>
+        </w:rPr>
+        <w:t>For this question it was particularly interesting testing different iterations and noticing the change in accuracy of calculations:</w:t>
+      </w:r>
+    </w:p>
+    <w:p>
+      <w:pPr>
+        <w:jc w:val="both"/>
+        <w:rPr>
+          <w:sz w:val="24"/>
+          <w:szCs w:val="24"/>
+        </w:rPr>
+      </w:pPr>
+      <w:r>
+        <w:rPr>
+          <w:sz w:val="24"/>
+          <w:szCs w:val="24"/>
+        </w:rPr>
+        <w:drawing>
+          <wp:anchor distT="0" distB="0" distL="114300" distR="114300" simplePos="0" relativeHeight="251677696" behindDoc="0" locked="0" layoutInCell="1" allowOverlap="1" wp14:anchorId="44D48DF4" wp14:editId="7CB08385">
+            <wp:simplePos x="0" y="0"/>
+            <wp:positionH relativeFrom="margin">
+              <wp:align>center</wp:align>
+            </wp:positionH>
+            <wp:positionV relativeFrom="paragraph">
+              <wp:posOffset>1665415</wp:posOffset>
+            </wp:positionV>
+            <wp:extent cx="4917440" cy="1731645"/>
+            <wp:effectExtent l="0" t="0" r="0" b="1905"/>
+            <wp:wrapTopAndBottom/>
+            <wp:docPr id="36" name="Picture 36" descr="Text&#10;&#10;Description automatically generated"/>
+            <wp:cNvGraphicFramePr>
+              <a:graphicFrameLocks xmlns:a="http://schemas.openxmlformats.org/drawingml/2006/main" noChangeAspect="1"/>
+            </wp:cNvGraphicFramePr>
+            <a:graphic xmlns:a="http://schemas.openxmlformats.org/drawingml/2006/main">
+              <a:graphicData uri="http://schemas.openxmlformats.org/drawingml/2006/picture">
+                <pic:pic xmlns:pic="http://schemas.openxmlformats.org/drawingml/2006/picture">
+                  <pic:nvPicPr>
+                    <pic:cNvPr id="36" name="Picture 36" descr="Text&#10;&#10;Description automatically generated"/>
+                    <pic:cNvPicPr/>
+                  </pic:nvPicPr>
+                  <pic:blipFill>
+                    <a:blip r:embed="rId39">
+                      <a:extLst>
+                        <a:ext uri="{28A0092B-C50C-407E-A947-70E740481C1C}">
+                          <a14:useLocalDpi xmlns:a14="http://schemas.microsoft.com/office/drawing/2010/main" val="0"/>
+                        </a:ext>
+                      </a:extLst>
+                    </a:blip>
+                    <a:stretch>
+                      <a:fillRect/>
+                    </a:stretch>
+                  </pic:blipFill>
+                  <pic:spPr>
+                    <a:xfrm>
+                      <a:off x="0" y="0"/>
+                      <a:ext cx="4917440" cy="1731645"/>
+                    </a:xfrm>
+                    <a:prstGeom prst="rect">
+                      <a:avLst/>
+                    </a:prstGeom>
+                  </pic:spPr>
+                </pic:pic>
+              </a:graphicData>
+            </a:graphic>
+            <wp14:sizeRelH relativeFrom="margin">
+              <wp14:pctWidth>0</wp14:pctWidth>
+            </wp14:sizeRelH>
+            <wp14:sizeRelV relativeFrom="margin">
+              <wp14:pctHeight>0</wp14:pctHeight>
+            </wp14:sizeRelV>
+          </wp:anchor>
+        </w:drawing>
+      </w:r>
+      <w:r>
+        <w:rPr>
+          <w:sz w:val="24"/>
+          <w:szCs w:val="24"/>
+        </w:rPr>
+        <w:drawing>
+          <wp:anchor distT="0" distB="0" distL="114300" distR="114300" simplePos="0" relativeHeight="251676672" behindDoc="0" locked="0" layoutInCell="1" allowOverlap="1" wp14:anchorId="1EC15CCF" wp14:editId="1CAE324D">
+            <wp:simplePos x="0" y="0"/>
+            <wp:positionH relativeFrom="page">
+              <wp:posOffset>4022635</wp:posOffset>
+            </wp:positionH>
+            <wp:positionV relativeFrom="paragraph">
+              <wp:posOffset>247640</wp:posOffset>
+            </wp:positionV>
+            <wp:extent cx="3233420" cy="1315720"/>
+            <wp:effectExtent l="0" t="0" r="5080" b="0"/>
+            <wp:wrapTopAndBottom/>
+            <wp:docPr id="32" name="Picture 32" descr="Text&#10;&#10;Description automatically generated"/>
+            <wp:cNvGraphicFramePr>
+              <a:graphicFrameLocks xmlns:a="http://schemas.openxmlformats.org/drawingml/2006/main" noChangeAspect="1"/>
+            </wp:cNvGraphicFramePr>
+            <a:graphic xmlns:a="http://schemas.openxmlformats.org/drawingml/2006/main">
+              <a:graphicData uri="http://schemas.openxmlformats.org/drawingml/2006/picture">
+                <pic:pic xmlns:pic="http://schemas.openxmlformats.org/drawingml/2006/picture">
+                  <pic:nvPicPr>
+                    <pic:cNvPr id="32" name="Picture 32" descr="Text&#10;&#10;Description automatically generated"/>
+                    <pic:cNvPicPr/>
+                  </pic:nvPicPr>
+                  <pic:blipFill>
+                    <a:blip r:embed="rId40" cstate="print">
+                      <a:extLst>
+                        <a:ext uri="{28A0092B-C50C-407E-A947-70E740481C1C}">
+                          <a14:useLocalDpi xmlns:a14="http://schemas.microsoft.com/office/drawing/2010/main" val="0"/>
+                        </a:ext>
+                      </a:extLst>
+                    </a:blip>
+                    <a:stretch>
+                      <a:fillRect/>
+                    </a:stretch>
+                  </pic:blipFill>
+                  <pic:spPr>
+                    <a:xfrm>
+                      <a:off x="0" y="0"/>
+                      <a:ext cx="3233420" cy="1315720"/>
+                    </a:xfrm>
+                    <a:prstGeom prst="rect">
+                      <a:avLst/>
+                    </a:prstGeom>
+                  </pic:spPr>
+                </pic:pic>
+              </a:graphicData>
+            </a:graphic>
+            <wp14:sizeRelH relativeFrom="margin">
+              <wp14:pctWidth>0</wp14:pctWidth>
+            </wp14:sizeRelH>
+            <wp14:sizeRelV relativeFrom="margin">
+              <wp14:pctHeight>0</wp14:pctHeight>
+            </wp14:sizeRelV>
+          </wp:anchor>
+        </w:drawing>
+      </w:r>
+      <w:r>
+        <w:rPr>
+          <w:sz w:val="24"/>
+          <w:szCs w:val="24"/>
+        </w:rPr>
+        <w:drawing>
+          <wp:anchor distT="0" distB="0" distL="114300" distR="114300" simplePos="0" relativeHeight="251675648" behindDoc="0" locked="0" layoutInCell="1" allowOverlap="1" wp14:anchorId="519D7AEF" wp14:editId="44826951">
+            <wp:simplePos x="0" y="0"/>
+            <wp:positionH relativeFrom="column">
+              <wp:posOffset>-360005</wp:posOffset>
+            </wp:positionH>
+            <wp:positionV relativeFrom="paragraph">
+              <wp:posOffset>240450</wp:posOffset>
+            </wp:positionV>
+            <wp:extent cx="3326130" cy="1312545"/>
+            <wp:effectExtent l="0" t="0" r="7620" b="1905"/>
+            <wp:wrapTopAndBottom/>
+            <wp:docPr id="31" name="Picture 31" descr="Text&#10;&#10;Description automatically generated"/>
+            <wp:cNvGraphicFramePr>
+              <a:graphicFrameLocks xmlns:a="http://schemas.openxmlformats.org/drawingml/2006/main" noChangeAspect="1"/>
+            </wp:cNvGraphicFramePr>
+            <a:graphic xmlns:a="http://schemas.openxmlformats.org/drawingml/2006/main">
+              <a:graphicData uri="http://schemas.openxmlformats.org/drawingml/2006/picture">
+                <pic:pic xmlns:pic="http://schemas.openxmlformats.org/drawingml/2006/picture">
+                  <pic:nvPicPr>
+                    <pic:cNvPr id="31" name="Picture 31" descr="Text&#10;&#10;Description automatically generated"/>
+                    <pic:cNvPicPr/>
+                  </pic:nvPicPr>
+                  <pic:blipFill>
+                    <a:blip r:embed="rId41" cstate="print">
+                      <a:extLst>
+                        <a:ext uri="{28A0092B-C50C-407E-A947-70E740481C1C}">
+                          <a14:useLocalDpi xmlns:a14="http://schemas.microsoft.com/office/drawing/2010/main" val="0"/>
+                        </a:ext>
+                      </a:extLst>
+                    </a:blip>
+                    <a:stretch>
+                      <a:fillRect/>
+                    </a:stretch>
+                  </pic:blipFill>
+                  <pic:spPr>
+                    <a:xfrm>
+                      <a:off x="0" y="0"/>
+                      <a:ext cx="3326130" cy="1312545"/>
+                    </a:xfrm>
+                    <a:prstGeom prst="rect">
+                      <a:avLst/>
+                    </a:prstGeom>
+                  </pic:spPr>
+                </pic:pic>
+              </a:graphicData>
+            </a:graphic>
+            <wp14:sizeRelH relativeFrom="margin">
+              <wp14:pctWidth>0</wp14:pctWidth>
+            </wp14:sizeRelH>
+            <wp14:sizeRelV relativeFrom="margin">
+              <wp14:pctHeight>0</wp14:pctHeight>
+            </wp14:sizeRelV>
+          </wp:anchor>
+        </w:drawing>
+      </w:r>
+    </w:p>
+    <w:p>
+      <w:pPr>
+        <w:jc w:val="both"/>
+        <w:rPr>
+          <w:sz w:val="24"/>
+          <w:szCs w:val="24"/>
+        </w:rPr>
+      </w:pPr>
+      <w:r>
         <w:rPr>
           <w:b/>
           <w:bCs/>
@@ -5051,7 +5040,9 @@
           <w:szCs w:val="32"/>
           <w:u w:val="single"/>
         </w:rPr>
-      </w:pPr>
+        <w:lastRenderedPageBreak/>
+        <w:t xml:space="preserve">Question </w:t>
+      </w:r>
       <w:r>
         <w:rPr>
           <w:b/>
@@ -5060,33 +5051,7 @@
           <w:szCs w:val="32"/>
           <w:u w:val="single"/>
         </w:rPr>
-        <w:lastRenderedPageBreak/>
-        <w:t xml:space="preserve">Question </w:t>
-      </w:r>
-      <w:r>
-        <w:rPr>
-          <w:b/>
-          <w:bCs/>
-          <w:sz w:val="32"/>
-          <w:szCs w:val="32"/>
-          <w:u w:val="single"/>
-        </w:rPr>
         <w:t>9</w:t>
-      </w:r>
-    </w:p>
-    <w:p>
-      <w:pPr>
-        <w:rPr>
-          <w:sz w:val="24"/>
-          <w:szCs w:val="24"/>
-        </w:rPr>
-      </w:pPr>
-      <w:r>
-        <w:rPr>
-          <w:sz w:val="24"/>
-          <w:szCs w:val="24"/>
-        </w:rPr>
-        <w:t>References: []</w:t>
       </w:r>
     </w:p>
     <w:p>
@@ -5224,7 +5189,7 @@
                     <pic:cNvPicPr/>
                   </pic:nvPicPr>
                   <pic:blipFill>
-                    <a:blip r:embed="rId39"/>
+                    <a:blip r:embed="rId42"/>
                     <a:stretch>
                       <a:fillRect/>
                     </a:stretch>
@@ -5309,7 +5274,7 @@
                     <pic:cNvPicPr/>
                   </pic:nvPicPr>
                   <pic:blipFill>
-                    <a:blip r:embed="rId40"/>
+                    <a:blip r:embed="rId43"/>
                     <a:stretch>
                       <a:fillRect/>
                     </a:stretch>
@@ -5518,6 +5483,35 @@
     <w:p>
       <w:pPr>
         <w:rPr>
+          <w:sz w:val="24"/>
+          <w:szCs w:val="24"/>
+        </w:rPr>
+      </w:pPr>
+      <w:r>
+        <w:rPr>
+          <w:sz w:val="24"/>
+          <w:szCs w:val="24"/>
+        </w:rPr>
+        <w:t>References: [</w:t>
+      </w:r>
+      <w:r>
+        <w:rPr>
+          <w:sz w:val="24"/>
+          <w:szCs w:val="24"/>
+        </w:rPr>
+        <w:t>6</w:t>
+      </w:r>
+      <w:r>
+        <w:rPr>
+          <w:sz w:val="24"/>
+          <w:szCs w:val="24"/>
+        </w:rPr>
+        <w:t>]</w:t>
+      </w:r>
+    </w:p>
+    <w:p>
+      <w:pPr>
+        <w:rPr>
           <w:b/>
           <w:bCs/>
           <w:sz w:val="32"/>
@@ -5585,7 +5579,7 @@
                     <pic:cNvPicPr/>
                   </pic:nvPicPr>
                   <pic:blipFill>
-                    <a:blip r:embed="rId41"/>
+                    <a:blip r:embed="rId44"/>
                     <a:stretch>
                       <a:fillRect/>
                     </a:stretch>
@@ -5670,7 +5664,7 @@
                     <pic:cNvPicPr/>
                   </pic:nvPicPr>
                   <pic:blipFill>
-                    <a:blip r:embed="rId42"/>
+                    <a:blip r:embed="rId45"/>
                     <a:stretch>
                       <a:fillRect/>
                     </a:stretch>
@@ -5764,7 +5758,7 @@
                     <pic:cNvPicPr/>
                   </pic:nvPicPr>
                   <pic:blipFill>
-                    <a:blip r:embed="rId43"/>
+                    <a:blip r:embed="rId46"/>
                     <a:stretch>
                       <a:fillRect/>
                     </a:stretch>
@@ -5919,7 +5913,6 @@
           <w:szCs w:val="32"/>
           <w:u w:val="single"/>
         </w:rPr>
-        <w:lastRenderedPageBreak/>
         <w:t xml:space="preserve">Question </w:t>
       </w:r>
       <w:r>
@@ -6274,7 +6267,6 @@
           <w:szCs w:val="32"/>
           <w:u w:val="single"/>
         </w:rPr>
-        <w:lastRenderedPageBreak/>
         <w:t xml:space="preserve">Question </w:t>
       </w:r>
       <w:r>
@@ -6662,7 +6654,6 @@
           <w:szCs w:val="32"/>
           <w:u w:val="single"/>
         </w:rPr>
-        <w:lastRenderedPageBreak/>
         <w:t>References:</w:t>
       </w:r>
     </w:p>
@@ -6680,6 +6671,438 @@
     <w:p>
       <w:pPr>
         <w:rPr>
+          <w:sz w:val="18"/>
+          <w:szCs w:val="18"/>
+        </w:rPr>
+      </w:pPr>
+      <w:r>
+        <w:rPr>
+          <w:sz w:val="24"/>
+          <w:szCs w:val="24"/>
+        </w:rPr>
+        <w:t>[</w:t>
+      </w:r>
+      <w:r>
+        <w:rPr>
+          <w:sz w:val="24"/>
+          <w:szCs w:val="24"/>
+        </w:rPr>
+        <w:t>1</w:t>
+      </w:r>
+      <w:r>
+        <w:rPr>
+          <w:sz w:val="24"/>
+          <w:szCs w:val="24"/>
+        </w:rPr>
+        <w:t>]</w:t>
+      </w:r>
+      <w:r>
+        <w:rPr>
+          <w:sz w:val="24"/>
+          <w:szCs w:val="24"/>
+        </w:rPr>
+        <w:t>:</w:t>
+      </w:r>
+      <w:r>
+        <w:rPr>
+          <w:sz w:val="18"/>
+          <w:szCs w:val="18"/>
+        </w:rPr>
+        <w:t xml:space="preserve"> </w:t>
+      </w:r>
+      <w:r>
+        <w:t xml:space="preserve">GeeksForGeeks(Online Source): </w:t>
+      </w:r>
+    </w:p>
+    <w:p>
+      <w:hyperlink r:id="rId47" w:history="1">
+        <w:r>
+          <w:rPr>
+            <w:rStyle w:val="Hyperlink"/>
+          </w:rPr>
+          <w:t>https://www.geeksforgeeks.org/shellsort/</w:t>
+        </w:r>
+      </w:hyperlink>
+    </w:p>
+    <w:p>
+      <w:pPr>
+        <w:rPr>
+          <w:sz w:val="32"/>
+          <w:szCs w:val="32"/>
+        </w:rPr>
+      </w:pPr>
+    </w:p>
+    <w:p>
+      <w:pPr>
+        <w:rPr>
+          <w:sz w:val="18"/>
+          <w:szCs w:val="18"/>
+        </w:rPr>
+      </w:pPr>
+      <w:r>
+        <w:rPr>
+          <w:sz w:val="24"/>
+          <w:szCs w:val="24"/>
+        </w:rPr>
+        <w:t>[</w:t>
+      </w:r>
+      <w:r>
+        <w:rPr>
+          <w:sz w:val="24"/>
+          <w:szCs w:val="24"/>
+        </w:rPr>
+        <w:t>2</w:t>
+      </w:r>
+      <w:r>
+        <w:rPr>
+          <w:sz w:val="24"/>
+          <w:szCs w:val="24"/>
+        </w:rPr>
+        <w:t>]</w:t>
+      </w:r>
+      <w:r>
+        <w:rPr>
+          <w:sz w:val="24"/>
+          <w:szCs w:val="24"/>
+        </w:rPr>
+        <w:t>:</w:t>
+      </w:r>
+      <w:r>
+        <w:rPr>
+          <w:sz w:val="18"/>
+          <w:szCs w:val="18"/>
+        </w:rPr>
+        <w:t xml:space="preserve"> </w:t>
+      </w:r>
+      <w:r>
+        <w:t xml:space="preserve">GeeksForGeeks(Online Source): </w:t>
+      </w:r>
+    </w:p>
+    <w:p>
+      <w:pPr>
+        <w:rPr>
+          <w:rStyle w:val="Hyperlink"/>
+        </w:rPr>
+      </w:pPr>
+      <w:hyperlink r:id="rId48" w:history="1">
+        <w:r>
+          <w:rPr>
+            <w:rStyle w:val="Hyperlink"/>
+          </w:rPr>
+          <w:t>https://www.geeksforgeeks.org/python-program-for-quicksort/</w:t>
+        </w:r>
+      </w:hyperlink>
+    </w:p>
+    <w:p>
+      <w:pPr>
+        <w:rPr>
+          <w:sz w:val="32"/>
+          <w:szCs w:val="32"/>
+        </w:rPr>
+      </w:pPr>
+    </w:p>
+    <w:p>
+      <w:pPr>
+        <w:rPr>
+          <w:sz w:val="18"/>
+          <w:szCs w:val="18"/>
+        </w:rPr>
+      </w:pPr>
+      <w:r>
+        <w:rPr>
+          <w:sz w:val="24"/>
+          <w:szCs w:val="24"/>
+        </w:rPr>
+        <w:t>[</w:t>
+      </w:r>
+      <w:r>
+        <w:rPr>
+          <w:sz w:val="24"/>
+          <w:szCs w:val="24"/>
+        </w:rPr>
+        <w:t>3</w:t>
+      </w:r>
+      <w:r>
+        <w:rPr>
+          <w:sz w:val="24"/>
+          <w:szCs w:val="24"/>
+        </w:rPr>
+        <w:t>]</w:t>
+      </w:r>
+      <w:r>
+        <w:rPr>
+          <w:sz w:val="24"/>
+          <w:szCs w:val="24"/>
+        </w:rPr>
+        <w:t xml:space="preserve">: </w:t>
+      </w:r>
+      <w:r>
+        <w:t>GeeksForGeeks(Online Source):</w:t>
+      </w:r>
+    </w:p>
+    <w:p>
+      <w:pPr>
+        <w:rPr>
+          <w:sz w:val="32"/>
+          <w:szCs w:val="32"/>
+        </w:rPr>
+      </w:pPr>
+      <w:hyperlink r:id="rId49" w:history="1">
+        <w:r>
+          <w:rPr>
+            <w:rStyle w:val="Hyperlink"/>
+          </w:rPr>
+          <w:t>https://www.geeksforgeeks.org/python-program-for-sieve-of-eratosthenes</w:t>
+        </w:r>
+        <w:r>
+          <w:rPr>
+            <w:rStyle w:val="Hyperlink"/>
+          </w:rPr>
+          <w:t>/</w:t>
+        </w:r>
+      </w:hyperlink>
+    </w:p>
+    <w:p/>
+    <w:p>
+      <w:pPr>
+        <w:rPr>
+          <w:sz w:val="18"/>
+          <w:szCs w:val="18"/>
+        </w:rPr>
+      </w:pPr>
+      <w:r>
+        <w:rPr>
+          <w:sz w:val="24"/>
+          <w:szCs w:val="24"/>
+        </w:rPr>
+        <w:t>[</w:t>
+      </w:r>
+      <w:r>
+        <w:rPr>
+          <w:sz w:val="24"/>
+          <w:szCs w:val="24"/>
+        </w:rPr>
+        <w:t>4</w:t>
+      </w:r>
+      <w:r>
+        <w:rPr>
+          <w:sz w:val="24"/>
+          <w:szCs w:val="24"/>
+        </w:rPr>
+        <w:t>]</w:t>
+      </w:r>
+      <w:r>
+        <w:rPr>
+          <w:sz w:val="24"/>
+          <w:szCs w:val="24"/>
+        </w:rPr>
+        <w:t>:</w:t>
+      </w:r>
+      <w:r>
+        <w:rPr>
+          <w:sz w:val="24"/>
+          <w:szCs w:val="24"/>
+        </w:rPr>
+        <w:t xml:space="preserve"> </w:t>
+      </w:r>
+      <w:r>
+        <w:t>StackOverflow</w:t>
+      </w:r>
+      <w:r>
+        <w:t>(Online Source):</w:t>
+      </w:r>
+      <w:r>
+        <w:rPr>
+          <w:sz w:val="18"/>
+          <w:szCs w:val="18"/>
+        </w:rPr>
+        <w:t xml:space="preserve"> </w:t>
+      </w:r>
+    </w:p>
+    <w:p>
+      <w:pPr>
+        <w:rPr>
+          <w:sz w:val="24"/>
+          <w:szCs w:val="24"/>
+        </w:rPr>
+      </w:pPr>
+      <w:r>
+        <w:rPr>
+          <w:sz w:val="24"/>
+          <w:szCs w:val="24"/>
+        </w:rPr>
+        <w:t xml:space="preserve"> </w:t>
+      </w:r>
+      <w:hyperlink r:id="rId50" w:history="1">
+        <w:r>
+          <w:rPr>
+            <w:rStyle w:val="Hyperlink"/>
+          </w:rPr>
+          <w:t>https://stackoverflow.com/questions/34012886/print-binary-tree-level-by-level-in-python</w:t>
+        </w:r>
+      </w:hyperlink>
+    </w:p>
+    <w:p>
+      <w:pPr>
+        <w:rPr>
+          <w:sz w:val="24"/>
+          <w:szCs w:val="24"/>
+        </w:rPr>
+      </w:pPr>
+    </w:p>
+    <w:p>
+      <w:pPr>
+        <w:rPr>
+          <w:sz w:val="18"/>
+          <w:szCs w:val="18"/>
+        </w:rPr>
+      </w:pPr>
+      <w:r>
+        <w:rPr>
+          <w:sz w:val="24"/>
+          <w:szCs w:val="24"/>
+        </w:rPr>
+        <w:t>[</w:t>
+      </w:r>
+      <w:r>
+        <w:rPr>
+          <w:sz w:val="24"/>
+          <w:szCs w:val="24"/>
+        </w:rPr>
+        <w:t>5</w:t>
+      </w:r>
+      <w:r>
+        <w:rPr>
+          <w:sz w:val="24"/>
+          <w:szCs w:val="24"/>
+        </w:rPr>
+        <w:t>]</w:t>
+      </w:r>
+      <w:r>
+        <w:rPr>
+          <w:sz w:val="24"/>
+          <w:szCs w:val="24"/>
+        </w:rPr>
+        <w:t>:</w:t>
+      </w:r>
+      <w:r>
+        <w:rPr>
+          <w:sz w:val="24"/>
+          <w:szCs w:val="24"/>
+        </w:rPr>
+        <w:t xml:space="preserve"> </w:t>
+      </w:r>
+      <w:r>
+        <w:t>GeeksForGeeks(Online Source):</w:t>
+      </w:r>
+    </w:p>
+    <w:p>
+      <w:hyperlink r:id="rId51" w:history="1">
+        <w:r>
+          <w:rPr>
+            <w:rStyle w:val="Hyperlink"/>
+            <w:rFonts w:ascii="inherit" w:hAnsi="inherit" w:cs="Segoe UI Historic"/>
+            <w:sz w:val="21"/>
+            <w:bdr w:val="none" w:sz="0" w:space="0" w:color="auto" w:frame="1"/>
+          </w:rPr>
+          <w:t>https://www.geeksforgeeks.org/find-root-of-a-number-using-newtons-method/#:~:text=Let%20N%20be%20any%20number,correct%20square%20root%20of%20N</w:t>
+        </w:r>
+      </w:hyperlink>
+      <w:r>
+        <w:rPr>
+          <w:rFonts w:ascii="Segoe UI Historic" w:hAnsi="Segoe UI Historic" w:cs="Segoe UI Historic"/>
+          <w:color w:val="050505"/>
+          <w:shd w:val="clear" w:color="auto" w:fill="E4E6EB"/>
+        </w:rPr>
+        <w:t>.</w:t>
+      </w:r>
+    </w:p>
+    <w:p>
+      <w:pPr>
+        <w:rPr>
+          <w:sz w:val="24"/>
+          <w:szCs w:val="24"/>
+        </w:rPr>
+      </w:pPr>
+    </w:p>
+    <w:p>
+      <w:pPr>
+        <w:rPr>
+          <w:sz w:val="18"/>
+          <w:szCs w:val="18"/>
+        </w:rPr>
+      </w:pPr>
+      <w:r>
+        <w:rPr>
+          <w:sz w:val="24"/>
+          <w:szCs w:val="24"/>
+        </w:rPr>
+        <w:t>[</w:t>
+      </w:r>
+      <w:r>
+        <w:rPr>
+          <w:sz w:val="24"/>
+          <w:szCs w:val="24"/>
+        </w:rPr>
+        <w:t>6</w:t>
+      </w:r>
+      <w:r>
+        <w:rPr>
+          <w:sz w:val="24"/>
+          <w:szCs w:val="24"/>
+        </w:rPr>
+        <w:t>]</w:t>
+      </w:r>
+      <w:r>
+        <w:rPr>
+          <w:sz w:val="24"/>
+          <w:szCs w:val="24"/>
+        </w:rPr>
+        <w:t>:</w:t>
+      </w:r>
+      <w:r>
+        <w:rPr>
+          <w:sz w:val="24"/>
+          <w:szCs w:val="24"/>
+        </w:rPr>
+        <w:t xml:space="preserve"> </w:t>
+      </w:r>
+      <w:r>
+        <w:t>StackOverflow(Online Source):</w:t>
+      </w:r>
+    </w:p>
+    <w:p>
+      <w:pPr>
+        <w:rPr>
+          <w:sz w:val="24"/>
+          <w:szCs w:val="24"/>
+        </w:rPr>
+      </w:pPr>
+      <w:r>
+        <w:t xml:space="preserve"> </w:t>
+      </w:r>
+      <w:hyperlink r:id="rId52" w:history="1">
+        <w:r>
+          <w:rPr>
+            <w:rStyle w:val="Hyperlink"/>
+            <w:sz w:val="24"/>
+            <w:szCs w:val="24"/>
+          </w:rPr>
+          <w:t>https://stackoverflow.com/questions/12711397/python-recursive-function-to-find-the-largest-number-in-the-list</w:t>
+        </w:r>
+      </w:hyperlink>
+    </w:p>
+    <w:p>
+      <w:pPr>
+        <w:rPr>
+          <w:sz w:val="24"/>
+          <w:szCs w:val="24"/>
+        </w:rPr>
+      </w:pPr>
+    </w:p>
+    <w:p>
+      <w:pPr>
+        <w:rPr>
           <w:b/>
           <w:bCs/>
           <w:sz w:val="32"/>
@@ -6687,210 +7110,21 @@
           <w:u w:val="single"/>
         </w:rPr>
       </w:pPr>
-      <w:r>
+    </w:p>
+    <w:p>
+      <w:pPr>
+        <w:jc w:val="both"/>
         <w:rPr>
           <w:b/>
           <w:bCs/>
-          <w:sz w:val="32"/>
-          <w:szCs w:val="32"/>
+          <w:sz w:val="24"/>
+          <w:szCs w:val="24"/>
           <w:u w:val="single"/>
         </w:rPr>
-        <w:t>[]</w:t>
-      </w:r>
-    </w:p>
-    <w:p>
-      <w:pPr>
-        <w:rPr>
-          <w:b/>
-          <w:bCs/>
-          <w:sz w:val="32"/>
-          <w:szCs w:val="32"/>
-          <w:u w:val="single"/>
-        </w:rPr>
-      </w:pPr>
-      <w:r>
-        <w:rPr>
-          <w:b/>
-          <w:bCs/>
-          <w:sz w:val="32"/>
-          <w:szCs w:val="32"/>
-          <w:u w:val="single"/>
-        </w:rPr>
-        <w:t>[]</w:t>
-      </w:r>
-    </w:p>
-    <w:p>
-      <w:pPr>
-        <w:rPr>
-          <w:b/>
-          <w:bCs/>
-          <w:sz w:val="32"/>
-          <w:szCs w:val="32"/>
-          <w:u w:val="single"/>
-        </w:rPr>
-      </w:pPr>
-      <w:r>
-        <w:rPr>
-          <w:b/>
-          <w:bCs/>
-          <w:sz w:val="32"/>
-          <w:szCs w:val="32"/>
-          <w:u w:val="single"/>
-        </w:rPr>
-        <w:t>[]</w:t>
-      </w:r>
-    </w:p>
-    <w:p>
-      <w:pPr>
-        <w:rPr>
-          <w:b/>
-          <w:bCs/>
-          <w:sz w:val="32"/>
-          <w:szCs w:val="32"/>
-          <w:u w:val="single"/>
-        </w:rPr>
-      </w:pPr>
-      <w:r>
-        <w:rPr>
-          <w:b/>
-          <w:bCs/>
-          <w:sz w:val="32"/>
-          <w:szCs w:val="32"/>
-          <w:u w:val="single"/>
-        </w:rPr>
-        <w:t>[]</w:t>
-      </w:r>
-    </w:p>
-    <w:p>
-      <w:pPr>
-        <w:rPr>
-          <w:b/>
-          <w:bCs/>
-          <w:sz w:val="32"/>
-          <w:szCs w:val="32"/>
-          <w:u w:val="single"/>
-        </w:rPr>
-      </w:pPr>
-      <w:r>
-        <w:rPr>
-          <w:b/>
-          <w:bCs/>
-          <w:sz w:val="32"/>
-          <w:szCs w:val="32"/>
-          <w:u w:val="single"/>
-        </w:rPr>
-        <w:t>[]</w:t>
-      </w:r>
-    </w:p>
-    <w:p>
-      <w:pPr>
-        <w:rPr>
-          <w:b/>
-          <w:bCs/>
-          <w:sz w:val="32"/>
-          <w:szCs w:val="32"/>
-          <w:u w:val="single"/>
-        </w:rPr>
-      </w:pPr>
-      <w:r>
-        <w:rPr>
-          <w:b/>
-          <w:bCs/>
-          <w:sz w:val="32"/>
-          <w:szCs w:val="32"/>
-          <w:u w:val="single"/>
-        </w:rPr>
-        <w:t>[]</w:t>
-      </w:r>
-    </w:p>
-    <w:p>
-      <w:pPr>
-        <w:rPr>
-          <w:b/>
-          <w:bCs/>
-          <w:sz w:val="32"/>
-          <w:szCs w:val="32"/>
-          <w:u w:val="single"/>
-        </w:rPr>
-      </w:pPr>
-      <w:r>
-        <w:rPr>
-          <w:b/>
-          <w:bCs/>
-          <w:sz w:val="32"/>
-          <w:szCs w:val="32"/>
-          <w:u w:val="single"/>
-        </w:rPr>
-        <w:t>[]</w:t>
-      </w:r>
-    </w:p>
-    <w:p>
-      <w:pPr>
-        <w:rPr>
-          <w:b/>
-          <w:bCs/>
-          <w:sz w:val="32"/>
-          <w:szCs w:val="32"/>
-          <w:u w:val="single"/>
-        </w:rPr>
-      </w:pPr>
-      <w:r>
-        <w:rPr>
-          <w:b/>
-          <w:bCs/>
-          <w:sz w:val="32"/>
-          <w:szCs w:val="32"/>
-          <w:u w:val="single"/>
-        </w:rPr>
-        <w:t>[]</w:t>
-      </w:r>
-    </w:p>
-    <w:p>
-      <w:pPr>
-        <w:rPr>
-          <w:b/>
-          <w:bCs/>
-          <w:sz w:val="32"/>
-          <w:szCs w:val="32"/>
-          <w:u w:val="single"/>
-        </w:rPr>
-      </w:pPr>
-      <w:r>
-        <w:rPr>
-          <w:b/>
-          <w:bCs/>
-          <w:sz w:val="32"/>
-          <w:szCs w:val="32"/>
-          <w:u w:val="single"/>
-        </w:rPr>
-        <w:t>[]</w:t>
-      </w:r>
-    </w:p>
-    <w:p>
-      <w:pPr>
-        <w:rPr>
-          <w:b/>
-          <w:bCs/>
-          <w:sz w:val="32"/>
-          <w:szCs w:val="32"/>
-          <w:u w:val="single"/>
-        </w:rPr>
-      </w:pPr>
-    </w:p>
-    <w:p>
-      <w:pPr>
-        <w:jc w:val="both"/>
-        <w:rPr>
-          <w:b/>
-          <w:bCs/>
-          <w:sz w:val="24"/>
-          <w:szCs w:val="24"/>
-          <w:u w:val="single"/>
-        </w:rPr>
       </w:pPr>
     </w:p>
     <w:sectPr>
-      <w:footerReference w:type="default" r:id="rId44"/>
+      <w:footerReference w:type="default" r:id="rId53"/>
       <w:pgSz w:w="12240" w:h="15840"/>
       <w:pgMar w:top="1440" w:right="1440" w:bottom="1440" w:left="1440" w:header="720" w:footer="720" w:gutter="0"/>
       <w:cols w:space="720"/>
@@ -7444,7 +7678,6 @@
   <w:style w:type="character" w:default="1" w:styleId="DefaultParagraphFont">
     <w:name w:val="Default Paragraph Font"/>
     <w:uiPriority w:val="1"/>
-    <w:semiHidden/>
     <w:unhideWhenUsed/>
   </w:style>
   <w:style w:type="table" w:default="1" w:styleId="TableNormal">

</xml_diff>

<commit_message>
Mistake Switching Q11 with Q12
</commit_message>
<xml_diff>
--- a/Documentation.docx
+++ b/Documentation.docx
@@ -442,7 +442,7 @@
         <w:t>.................................................................................................................................</w:t>
       </w:r>
       <w:r>
-        <w:t>20</w:t>
+        <w:t>19</w:t>
       </w:r>
     </w:p>
     <w:p/>
@@ -5853,15 +5853,6 @@
     </w:p>
     <w:p>
       <w:pPr>
-        <w:jc w:val="both"/>
-        <w:rPr>
-          <w:sz w:val="24"/>
-          <w:szCs w:val="24"/>
-        </w:rPr>
-      </w:pPr>
-    </w:p>
-    <w:p>
-      <w:pPr>
         <w:rPr>
           <w:sz w:val="24"/>
           <w:szCs w:val="24"/>
@@ -5886,6 +5877,7 @@
           <w:szCs w:val="32"/>
           <w:u w:val="single"/>
         </w:rPr>
+        <w:lastRenderedPageBreak/>
         <w:t xml:space="preserve">Question </w:t>
       </w:r>
       <w:r>
@@ -5906,6 +5898,357 @@
           <w:szCs w:val="24"/>
         </w:rPr>
       </w:pPr>
+      <w:r>
+        <w:rPr>
+          <w:sz w:val="24"/>
+          <w:szCs w:val="24"/>
+        </w:rPr>
+        <w:t>References: []</w:t>
+      </w:r>
+    </w:p>
+    <w:p>
+      <w:pPr>
+        <w:rPr>
+          <w:sz w:val="24"/>
+          <w:szCs w:val="24"/>
+        </w:rPr>
+      </w:pPr>
+    </w:p>
+    <w:p>
+      <w:pPr>
+        <w:rPr>
+          <w:sz w:val="24"/>
+          <w:szCs w:val="24"/>
+        </w:rPr>
+      </w:pPr>
+    </w:p>
+    <w:p>
+      <w:pPr>
+        <w:rPr>
+          <w:sz w:val="24"/>
+          <w:szCs w:val="24"/>
+        </w:rPr>
+      </w:pPr>
+    </w:p>
+    <w:p>
+      <w:pPr>
+        <w:rPr>
+          <w:sz w:val="24"/>
+          <w:szCs w:val="24"/>
+        </w:rPr>
+      </w:pPr>
+    </w:p>
+    <w:p>
+      <w:pPr>
+        <w:rPr>
+          <w:sz w:val="24"/>
+          <w:szCs w:val="24"/>
+        </w:rPr>
+      </w:pPr>
+    </w:p>
+    <w:p>
+      <w:pPr>
+        <w:rPr>
+          <w:sz w:val="24"/>
+          <w:szCs w:val="24"/>
+        </w:rPr>
+      </w:pPr>
+    </w:p>
+    <w:p>
+      <w:pPr>
+        <w:rPr>
+          <w:sz w:val="24"/>
+          <w:szCs w:val="24"/>
+        </w:rPr>
+      </w:pPr>
+    </w:p>
+    <w:p>
+      <w:pPr>
+        <w:rPr>
+          <w:sz w:val="24"/>
+          <w:szCs w:val="24"/>
+        </w:rPr>
+      </w:pPr>
+    </w:p>
+    <w:p>
+      <w:pPr>
+        <w:rPr>
+          <w:sz w:val="24"/>
+          <w:szCs w:val="24"/>
+        </w:rPr>
+      </w:pPr>
+    </w:p>
+    <w:p>
+      <w:pPr>
+        <w:rPr>
+          <w:sz w:val="24"/>
+          <w:szCs w:val="24"/>
+        </w:rPr>
+      </w:pPr>
+    </w:p>
+    <w:p>
+      <w:pPr>
+        <w:rPr>
+          <w:sz w:val="24"/>
+          <w:szCs w:val="24"/>
+        </w:rPr>
+      </w:pPr>
+    </w:p>
+    <w:p>
+      <w:pPr>
+        <w:rPr>
+          <w:sz w:val="24"/>
+          <w:szCs w:val="24"/>
+        </w:rPr>
+      </w:pPr>
+    </w:p>
+    <w:p>
+      <w:pPr>
+        <w:rPr>
+          <w:sz w:val="24"/>
+          <w:szCs w:val="24"/>
+        </w:rPr>
+      </w:pPr>
+    </w:p>
+    <w:p>
+      <w:pPr>
+        <w:rPr>
+          <w:sz w:val="24"/>
+          <w:szCs w:val="24"/>
+        </w:rPr>
+      </w:pPr>
+    </w:p>
+    <w:p>
+      <w:pPr>
+        <w:rPr>
+          <w:sz w:val="24"/>
+          <w:szCs w:val="24"/>
+        </w:rPr>
+      </w:pPr>
+    </w:p>
+    <w:p>
+      <w:pPr>
+        <w:rPr>
+          <w:sz w:val="24"/>
+          <w:szCs w:val="24"/>
+        </w:rPr>
+      </w:pPr>
+    </w:p>
+    <w:p>
+      <w:pPr>
+        <w:rPr>
+          <w:sz w:val="24"/>
+          <w:szCs w:val="24"/>
+        </w:rPr>
+      </w:pPr>
+    </w:p>
+    <w:p>
+      <w:pPr>
+        <w:rPr>
+          <w:sz w:val="24"/>
+          <w:szCs w:val="24"/>
+        </w:rPr>
+      </w:pPr>
+    </w:p>
+    <w:p>
+      <w:pPr>
+        <w:rPr>
+          <w:sz w:val="24"/>
+          <w:szCs w:val="24"/>
+        </w:rPr>
+      </w:pPr>
+    </w:p>
+    <w:p>
+      <w:pPr>
+        <w:rPr>
+          <w:sz w:val="24"/>
+          <w:szCs w:val="24"/>
+        </w:rPr>
+      </w:pPr>
+    </w:p>
+    <w:p>
+      <w:pPr>
+        <w:rPr>
+          <w:sz w:val="24"/>
+          <w:szCs w:val="24"/>
+        </w:rPr>
+      </w:pPr>
+    </w:p>
+    <w:p>
+      <w:pPr>
+        <w:rPr>
+          <w:sz w:val="24"/>
+          <w:szCs w:val="24"/>
+        </w:rPr>
+      </w:pPr>
+    </w:p>
+    <w:p>
+      <w:pPr>
+        <w:rPr>
+          <w:sz w:val="24"/>
+          <w:szCs w:val="24"/>
+        </w:rPr>
+      </w:pPr>
+    </w:p>
+    <w:p>
+      <w:pPr>
+        <w:rPr>
+          <w:sz w:val="24"/>
+          <w:szCs w:val="24"/>
+        </w:rPr>
+      </w:pPr>
+    </w:p>
+    <w:p>
+      <w:pPr>
+        <w:rPr>
+          <w:sz w:val="24"/>
+          <w:szCs w:val="24"/>
+        </w:rPr>
+      </w:pPr>
+    </w:p>
+    <w:p>
+      <w:pPr>
+        <w:rPr>
+          <w:sz w:val="24"/>
+          <w:szCs w:val="24"/>
+        </w:rPr>
+      </w:pPr>
+    </w:p>
+    <w:p>
+      <w:pPr>
+        <w:rPr>
+          <w:sz w:val="24"/>
+          <w:szCs w:val="24"/>
+        </w:rPr>
+      </w:pPr>
+    </w:p>
+    <w:p>
+      <w:pPr>
+        <w:rPr>
+          <w:sz w:val="24"/>
+          <w:szCs w:val="24"/>
+        </w:rPr>
+      </w:pPr>
+    </w:p>
+    <w:p>
+      <w:pPr>
+        <w:rPr>
+          <w:sz w:val="24"/>
+          <w:szCs w:val="24"/>
+        </w:rPr>
+      </w:pPr>
+    </w:p>
+    <w:p>
+      <w:pPr>
+        <w:rPr>
+          <w:sz w:val="24"/>
+          <w:szCs w:val="24"/>
+        </w:rPr>
+      </w:pPr>
+    </w:p>
+    <w:p>
+      <w:pPr>
+        <w:rPr>
+          <w:sz w:val="24"/>
+          <w:szCs w:val="24"/>
+        </w:rPr>
+      </w:pPr>
+    </w:p>
+    <w:p>
+      <w:pPr>
+        <w:rPr>
+          <w:sz w:val="24"/>
+          <w:szCs w:val="24"/>
+        </w:rPr>
+      </w:pPr>
+    </w:p>
+    <w:p>
+      <w:pPr>
+        <w:rPr>
+          <w:sz w:val="24"/>
+          <w:szCs w:val="24"/>
+        </w:rPr>
+      </w:pPr>
+    </w:p>
+    <w:p>
+      <w:pPr>
+        <w:rPr>
+          <w:sz w:val="24"/>
+          <w:szCs w:val="24"/>
+        </w:rPr>
+      </w:pPr>
+    </w:p>
+    <w:p>
+      <w:pPr>
+        <w:rPr>
+          <w:sz w:val="24"/>
+          <w:szCs w:val="24"/>
+        </w:rPr>
+      </w:pPr>
+    </w:p>
+    <w:p>
+      <w:pPr>
+        <w:rPr>
+          <w:sz w:val="24"/>
+          <w:szCs w:val="24"/>
+        </w:rPr>
+      </w:pPr>
+    </w:p>
+    <w:p>
+      <w:pPr>
+        <w:rPr>
+          <w:sz w:val="24"/>
+          <w:szCs w:val="24"/>
+        </w:rPr>
+      </w:pPr>
+    </w:p>
+    <w:p>
+      <w:pPr>
+        <w:rPr>
+          <w:b/>
+          <w:bCs/>
+          <w:sz w:val="32"/>
+          <w:szCs w:val="32"/>
+          <w:u w:val="single"/>
+        </w:rPr>
+      </w:pPr>
+    </w:p>
+    <w:p>
+      <w:pPr>
+        <w:rPr>
+          <w:sz w:val="24"/>
+          <w:szCs w:val="24"/>
+        </w:rPr>
+      </w:pPr>
+      <w:r>
+        <w:rPr>
+          <w:b/>
+          <w:bCs/>
+          <w:sz w:val="32"/>
+          <w:szCs w:val="32"/>
+          <w:u w:val="single"/>
+        </w:rPr>
+        <w:lastRenderedPageBreak/>
+        <w:t xml:space="preserve">Question </w:t>
+      </w:r>
+      <w:r>
+        <w:rPr>
+          <w:b/>
+          <w:bCs/>
+          <w:sz w:val="32"/>
+          <w:szCs w:val="32"/>
+          <w:u w:val="single"/>
+        </w:rPr>
+        <w:t>12</w:t>
+      </w:r>
+    </w:p>
+    <w:p>
+      <w:pPr>
+        <w:rPr>
+          <w:sz w:val="24"/>
+          <w:szCs w:val="24"/>
+        </w:rPr>
+      </w:pPr>
     </w:p>
     <w:p>
       <w:pPr>
@@ -5935,10 +6278,10 @@
           <w:szCs w:val="24"/>
         </w:rPr>
         <w:drawing>
-          <wp:inline distT="0" distB="0" distL="0" distR="0" wp14:anchorId="0928226B" wp14:editId="2ACCFC43">
+          <wp:inline distT="0" distB="0" distL="0" distR="0" wp14:anchorId="525AE7C4" wp14:editId="047A1F8D">
             <wp:extent cx="5943600" cy="947420"/>
             <wp:effectExtent l="0" t="0" r="0" b="5080"/>
-            <wp:docPr id="24" name="Picture 24" descr="Text&#10;&#10;Description automatically generated"/>
+            <wp:docPr id="51" name="Picture 51" descr="Text&#10;&#10;Description automatically generated"/>
             <wp:cNvGraphicFramePr>
               <a:graphicFrameLocks xmlns:a="http://schemas.openxmlformats.org/drawingml/2006/main" noChangeAspect="1"/>
             </wp:cNvGraphicFramePr>
@@ -6007,10 +6350,10 @@
           <w:szCs w:val="24"/>
         </w:rPr>
         <w:drawing>
-          <wp:inline distT="0" distB="0" distL="0" distR="0" wp14:anchorId="49DE98E6" wp14:editId="7FB11147">
+          <wp:inline distT="0" distB="0" distL="0" distR="0" wp14:anchorId="5C19136D" wp14:editId="490B2712">
             <wp:extent cx="5943600" cy="675640"/>
             <wp:effectExtent l="0" t="0" r="0" b="0"/>
-            <wp:docPr id="25" name="Picture 25"/>
+            <wp:docPr id="52" name="Picture 52"/>
             <wp:cNvGraphicFramePr>
               <a:graphicFrameLocks xmlns:a="http://schemas.openxmlformats.org/drawingml/2006/main" noChangeAspect="1"/>
             </wp:cNvGraphicFramePr>
@@ -6056,10 +6399,10 @@
           <w:szCs w:val="24"/>
         </w:rPr>
         <w:drawing>
-          <wp:inline distT="0" distB="0" distL="0" distR="0" wp14:anchorId="2CF3E1E9" wp14:editId="75BBA49B">
+          <wp:inline distT="0" distB="0" distL="0" distR="0" wp14:anchorId="4BE6BBA6" wp14:editId="6DB9AE89">
             <wp:extent cx="5943600" cy="686435"/>
             <wp:effectExtent l="0" t="0" r="0" b="0"/>
-            <wp:docPr id="27" name="Picture 27"/>
+            <wp:docPr id="53" name="Picture 53"/>
             <wp:cNvGraphicFramePr>
               <a:graphicFrameLocks xmlns:a="http://schemas.openxmlformats.org/drawingml/2006/main" noChangeAspect="1"/>
             </wp:cNvGraphicFramePr>
@@ -6112,14 +6455,7 @@
           <w:sz w:val="24"/>
           <w:szCs w:val="24"/>
         </w:rPr>
-        <w:t xml:space="preserve">This was because the program had to way of detecting </w:t>
-      </w:r>
-      <w:r>
-        <w:rPr>
-          <w:sz w:val="24"/>
-          <w:szCs w:val="24"/>
-        </w:rPr>
-        <w:t>0 and 1 and always printed the initial array [0,1]. The program was changed to cater for such inputs and output was as expected:</w:t>
+        <w:t>This was because the program had to way of detecting 0 and 1 and always printed the initial array [0,1]. The program was changed to cater for such inputs and output was as expected:</w:t>
       </w:r>
     </w:p>
     <w:p>
@@ -6135,7 +6471,7 @@
           <w:szCs w:val="24"/>
         </w:rPr>
         <w:drawing>
-          <wp:anchor distT="0" distB="0" distL="114300" distR="114300" simplePos="0" relativeHeight="251679744" behindDoc="0" locked="0" layoutInCell="1" allowOverlap="1" wp14:anchorId="253CA63B" wp14:editId="586303BD">
+          <wp:anchor distT="0" distB="0" distL="114300" distR="114300" simplePos="0" relativeHeight="251683840" behindDoc="0" locked="0" layoutInCell="1" allowOverlap="1" wp14:anchorId="0769B8CE" wp14:editId="7DE37433">
             <wp:simplePos x="0" y="0"/>
             <wp:positionH relativeFrom="margin">
               <wp:align>right</wp:align>
@@ -6146,7 +6482,7 @@
             <wp:extent cx="5943600" cy="1102360"/>
             <wp:effectExtent l="0" t="0" r="0" b="2540"/>
             <wp:wrapTopAndBottom/>
-            <wp:docPr id="42" name="Picture 42" descr="Graphical user interface, text&#10;&#10;Description automatically generated"/>
+            <wp:docPr id="54" name="Picture 54" descr="Graphical user interface, text&#10;&#10;Description automatically generated"/>
             <wp:cNvGraphicFramePr>
               <a:graphicFrameLocks xmlns:a="http://schemas.openxmlformats.org/drawingml/2006/main" noChangeAspect="1"/>
             </wp:cNvGraphicFramePr>
@@ -6190,7 +6526,7 @@
           <w:szCs w:val="24"/>
         </w:rPr>
         <w:drawing>
-          <wp:anchor distT="0" distB="0" distL="114300" distR="114300" simplePos="0" relativeHeight="251678720" behindDoc="0" locked="0" layoutInCell="1" allowOverlap="1" wp14:anchorId="0541BB8C" wp14:editId="2AB6D539">
+          <wp:anchor distT="0" distB="0" distL="114300" distR="114300" simplePos="0" relativeHeight="251682816" behindDoc="0" locked="0" layoutInCell="1" allowOverlap="1" wp14:anchorId="19EDBFAA" wp14:editId="50DEAF67">
             <wp:simplePos x="0" y="0"/>
             <wp:positionH relativeFrom="margin">
               <wp:posOffset>222650</wp:posOffset>
@@ -6201,7 +6537,7 @@
             <wp:extent cx="5504180" cy="1211580"/>
             <wp:effectExtent l="0" t="0" r="1270" b="7620"/>
             <wp:wrapTopAndBottom/>
-            <wp:docPr id="43" name="Picture 43" descr="Text&#10;&#10;Description automatically generated"/>
+            <wp:docPr id="55" name="Picture 55" descr="Text&#10;&#10;Description automatically generated"/>
             <wp:cNvGraphicFramePr>
               <a:graphicFrameLocks xmlns:a="http://schemas.openxmlformats.org/drawingml/2006/main" noChangeAspect="1"/>
             </wp:cNvGraphicFramePr>
@@ -6251,10 +6587,10 @@
           <w:szCs w:val="24"/>
         </w:rPr>
         <w:drawing>
-          <wp:inline distT="0" distB="0" distL="0" distR="0" wp14:anchorId="77FE0AF3" wp14:editId="538378CE">
+          <wp:inline distT="0" distB="0" distL="0" distR="0" wp14:anchorId="09FBE9AC" wp14:editId="20402A80">
             <wp:extent cx="5943600" cy="1096645"/>
             <wp:effectExtent l="0" t="0" r="0" b="8255"/>
-            <wp:docPr id="41" name="Picture 41" descr="Graphical user interface, text&#10;&#10;Description automatically generated"/>
+            <wp:docPr id="56" name="Picture 56" descr="Graphical user interface, text&#10;&#10;Description automatically generated"/>
             <wp:cNvGraphicFramePr>
               <a:graphicFrameLocks xmlns:a="http://schemas.openxmlformats.org/drawingml/2006/main" noChangeAspect="1"/>
             </wp:cNvGraphicFramePr>
@@ -6316,14 +6652,7 @@
           <w:sz w:val="24"/>
           <w:szCs w:val="24"/>
         </w:rPr>
-        <w:t xml:space="preserve"> the sum of each element of the Fibonacci sequence was implemented and tested using, once again, 0,1,2, and 12</w:t>
-      </w:r>
-      <w:r>
-        <w:rPr>
-          <w:sz w:val="24"/>
-          <w:szCs w:val="24"/>
-        </w:rPr>
-        <w:t>:</w:t>
+        <w:t xml:space="preserve"> the sum of each element of the Fibonacci sequence was implemented and tested using, once again, 0,1,2, and 12:</w:t>
       </w:r>
     </w:p>
     <w:p>
@@ -6346,10 +6675,10 @@
           <w:szCs w:val="24"/>
         </w:rPr>
         <w:drawing>
-          <wp:inline distT="0" distB="0" distL="0" distR="0" wp14:anchorId="26FF792E" wp14:editId="3E2A9E0E">
+          <wp:inline distT="0" distB="0" distL="0" distR="0" wp14:anchorId="58AB411F" wp14:editId="3CEE2D2F">
             <wp:extent cx="5943600" cy="856615"/>
             <wp:effectExtent l="0" t="0" r="0" b="635"/>
-            <wp:docPr id="44" name="Picture 44" descr="Text&#10;&#10;Description automatically generated"/>
+            <wp:docPr id="57" name="Picture 57" descr="Text&#10;&#10;Description automatically generated"/>
             <wp:cNvGraphicFramePr>
               <a:graphicFrameLocks xmlns:a="http://schemas.openxmlformats.org/drawingml/2006/main" noChangeAspect="1"/>
             </wp:cNvGraphicFramePr>
@@ -6393,10 +6722,10 @@
           <w:szCs w:val="24"/>
         </w:rPr>
         <w:drawing>
-          <wp:inline distT="0" distB="0" distL="0" distR="0" wp14:anchorId="7391E92F" wp14:editId="1F677E56">
+          <wp:inline distT="0" distB="0" distL="0" distR="0" wp14:anchorId="184845A2" wp14:editId="27A41E5C">
             <wp:extent cx="5943600" cy="1099820"/>
             <wp:effectExtent l="0" t="0" r="0" b="5080"/>
-            <wp:docPr id="45" name="Picture 45" descr="Text&#10;&#10;Description automatically generated"/>
+            <wp:docPr id="58" name="Picture 58" descr="Text&#10;&#10;Description automatically generated"/>
             <wp:cNvGraphicFramePr>
               <a:graphicFrameLocks xmlns:a="http://schemas.openxmlformats.org/drawingml/2006/main" noChangeAspect="1"/>
             </wp:cNvGraphicFramePr>
@@ -6439,10 +6768,10 @@
           <w:noProof/>
         </w:rPr>
         <w:drawing>
-          <wp:inline distT="0" distB="0" distL="0" distR="0" wp14:anchorId="017C1940" wp14:editId="3E65D93B">
+          <wp:inline distT="0" distB="0" distL="0" distR="0" wp14:anchorId="5E2D8656" wp14:editId="1387860F">
             <wp:extent cx="5943600" cy="1141730"/>
             <wp:effectExtent l="0" t="0" r="0" b="1270"/>
-            <wp:docPr id="46" name="Picture 46" descr="Text&#10;&#10;Description automatically generated"/>
+            <wp:docPr id="59" name="Picture 59" descr="Text&#10;&#10;Description automatically generated"/>
             <wp:cNvGraphicFramePr>
               <a:graphicFrameLocks xmlns:a="http://schemas.openxmlformats.org/drawingml/2006/main" noChangeAspect="1"/>
             </wp:cNvGraphicFramePr>
@@ -6488,10 +6817,10 @@
           <w:szCs w:val="24"/>
         </w:rPr>
         <w:drawing>
-          <wp:inline distT="0" distB="0" distL="0" distR="0" wp14:anchorId="3F66354A" wp14:editId="1F503B6C">
+          <wp:inline distT="0" distB="0" distL="0" distR="0" wp14:anchorId="512EA7BE" wp14:editId="05E60A01">
             <wp:extent cx="5943600" cy="1162685"/>
             <wp:effectExtent l="0" t="0" r="0" b="0"/>
-            <wp:docPr id="47" name="Picture 47" descr="Text&#10;&#10;Description automatically generated"/>
+            <wp:docPr id="60" name="Picture 60" descr="Text&#10;&#10;Description automatically generated"/>
             <wp:cNvGraphicFramePr>
               <a:graphicFrameLocks xmlns:a="http://schemas.openxmlformats.org/drawingml/2006/main" noChangeAspect="1"/>
             </wp:cNvGraphicFramePr>
@@ -6537,10 +6866,10 @@
           <w:szCs w:val="24"/>
         </w:rPr>
         <w:drawing>
-          <wp:inline distT="0" distB="0" distL="0" distR="0" wp14:anchorId="64E9496A" wp14:editId="78B62037">
+          <wp:inline distT="0" distB="0" distL="0" distR="0" wp14:anchorId="651A8401" wp14:editId="45470AAE">
             <wp:extent cx="5943600" cy="1154430"/>
             <wp:effectExtent l="0" t="0" r="0" b="7620"/>
-            <wp:docPr id="48" name="Picture 48" descr="Text&#10;&#10;Description automatically generated"/>
+            <wp:docPr id="61" name="Picture 61" descr="Text&#10;&#10;Description automatically generated"/>
             <wp:cNvGraphicFramePr>
               <a:graphicFrameLocks xmlns:a="http://schemas.openxmlformats.org/drawingml/2006/main" noChangeAspect="1"/>
             </wp:cNvGraphicFramePr>
@@ -6594,7 +6923,7 @@
           <w:szCs w:val="24"/>
         </w:rPr>
         <w:drawing>
-          <wp:anchor distT="0" distB="0" distL="114300" distR="114300" simplePos="0" relativeHeight="251680768" behindDoc="0" locked="0" layoutInCell="1" allowOverlap="1" wp14:anchorId="7F8F2910" wp14:editId="061FF7F4">
+          <wp:anchor distT="0" distB="0" distL="114300" distR="114300" simplePos="0" relativeHeight="251684864" behindDoc="0" locked="0" layoutInCell="1" allowOverlap="1" wp14:anchorId="517199C4" wp14:editId="0E24C4E7">
             <wp:simplePos x="0" y="0"/>
             <wp:positionH relativeFrom="margin">
               <wp:posOffset>338075</wp:posOffset>
@@ -6605,7 +6934,7 @@
             <wp:extent cx="5133340" cy="1211580"/>
             <wp:effectExtent l="0" t="0" r="0" b="7620"/>
             <wp:wrapTopAndBottom/>
-            <wp:docPr id="50" name="Picture 50" descr="Text&#10;&#10;Description automatically generated"/>
+            <wp:docPr id="62" name="Picture 62" descr="Text&#10;&#10;Description automatically generated"/>
             <wp:cNvGraphicFramePr>
               <a:graphicFrameLocks xmlns:a="http://schemas.openxmlformats.org/drawingml/2006/main" noChangeAspect="1"/>
             </wp:cNvGraphicFramePr>
@@ -6654,402 +6983,14 @@
           <w:sz w:val="24"/>
           <w:szCs w:val="24"/>
         </w:rPr>
-        <w:t>It was also tested with an invalid input such as a letter. Here the program crashes as it is not programmed to take anything other than an integer value:</w:t>
-      </w:r>
-    </w:p>
-    <w:p>
-      <w:pPr>
-        <w:rPr>
-          <w:sz w:val="24"/>
-          <w:szCs w:val="24"/>
-        </w:rPr>
-      </w:pPr>
-      <w:r>
-        <w:rPr>
-          <w:b/>
-          <w:bCs/>
-          <w:sz w:val="32"/>
-          <w:szCs w:val="32"/>
-          <w:u w:val="single"/>
-        </w:rPr>
-        <w:lastRenderedPageBreak/>
-        <w:t xml:space="preserve">Question </w:t>
-      </w:r>
-      <w:r>
-        <w:rPr>
-          <w:b/>
-          <w:bCs/>
-          <w:sz w:val="32"/>
-          <w:szCs w:val="32"/>
-          <w:u w:val="single"/>
-        </w:rPr>
-        <w:t>12</w:t>
-      </w:r>
-    </w:p>
-    <w:p>
-      <w:pPr>
-        <w:rPr>
-          <w:sz w:val="24"/>
-          <w:szCs w:val="24"/>
-        </w:rPr>
-      </w:pPr>
-      <w:r>
-        <w:rPr>
-          <w:sz w:val="24"/>
-          <w:szCs w:val="24"/>
-        </w:rPr>
-        <w:t>References: []</w:t>
-      </w:r>
-    </w:p>
-    <w:p>
-      <w:pPr>
-        <w:rPr>
-          <w:sz w:val="24"/>
-          <w:szCs w:val="24"/>
-        </w:rPr>
-      </w:pPr>
-    </w:p>
-    <w:p>
-      <w:pPr>
-        <w:jc w:val="both"/>
-        <w:rPr>
-          <w:sz w:val="24"/>
-          <w:szCs w:val="24"/>
-        </w:rPr>
-      </w:pPr>
-    </w:p>
-    <w:p>
-      <w:pPr>
-        <w:jc w:val="both"/>
-        <w:rPr>
-          <w:sz w:val="24"/>
-          <w:szCs w:val="24"/>
-        </w:rPr>
-      </w:pPr>
-    </w:p>
-    <w:p>
-      <w:pPr>
-        <w:jc w:val="both"/>
-        <w:rPr>
-          <w:sz w:val="24"/>
-          <w:szCs w:val="24"/>
-        </w:rPr>
-      </w:pPr>
-    </w:p>
-    <w:p>
-      <w:pPr>
-        <w:jc w:val="both"/>
-        <w:rPr>
-          <w:sz w:val="24"/>
-          <w:szCs w:val="24"/>
-        </w:rPr>
-      </w:pPr>
-    </w:p>
-    <w:p>
-      <w:pPr>
-        <w:jc w:val="both"/>
-        <w:rPr>
-          <w:sz w:val="24"/>
-          <w:szCs w:val="24"/>
-        </w:rPr>
-      </w:pPr>
-    </w:p>
-    <w:p>
-      <w:pPr>
-        <w:jc w:val="both"/>
-        <w:rPr>
-          <w:sz w:val="24"/>
-          <w:szCs w:val="24"/>
-        </w:rPr>
-      </w:pPr>
-    </w:p>
-    <w:p>
-      <w:pPr>
-        <w:jc w:val="both"/>
-        <w:rPr>
-          <w:sz w:val="24"/>
-          <w:szCs w:val="24"/>
-        </w:rPr>
-      </w:pPr>
-    </w:p>
-    <w:p>
-      <w:pPr>
-        <w:jc w:val="both"/>
-        <w:rPr>
-          <w:sz w:val="24"/>
-          <w:szCs w:val="24"/>
-        </w:rPr>
-      </w:pPr>
-    </w:p>
-    <w:p>
-      <w:pPr>
-        <w:jc w:val="both"/>
-        <w:rPr>
-          <w:sz w:val="24"/>
-          <w:szCs w:val="24"/>
-        </w:rPr>
-      </w:pPr>
-    </w:p>
-    <w:p>
-      <w:pPr>
-        <w:jc w:val="both"/>
-        <w:rPr>
-          <w:sz w:val="24"/>
-          <w:szCs w:val="24"/>
-        </w:rPr>
-      </w:pPr>
-    </w:p>
-    <w:p>
-      <w:pPr>
-        <w:jc w:val="both"/>
-        <w:rPr>
-          <w:sz w:val="24"/>
-          <w:szCs w:val="24"/>
-        </w:rPr>
-      </w:pPr>
-    </w:p>
-    <w:p>
-      <w:pPr>
-        <w:jc w:val="both"/>
-        <w:rPr>
-          <w:sz w:val="24"/>
-          <w:szCs w:val="24"/>
-        </w:rPr>
-      </w:pPr>
-    </w:p>
-    <w:p>
-      <w:pPr>
-        <w:jc w:val="both"/>
-        <w:rPr>
-          <w:sz w:val="24"/>
-          <w:szCs w:val="24"/>
-        </w:rPr>
-      </w:pPr>
-    </w:p>
-    <w:p>
-      <w:pPr>
-        <w:jc w:val="both"/>
-        <w:rPr>
-          <w:sz w:val="24"/>
-          <w:szCs w:val="24"/>
-        </w:rPr>
-      </w:pPr>
-    </w:p>
-    <w:p>
-      <w:pPr>
-        <w:jc w:val="both"/>
-        <w:rPr>
-          <w:sz w:val="24"/>
-          <w:szCs w:val="24"/>
-        </w:rPr>
-      </w:pPr>
-    </w:p>
-    <w:p>
-      <w:pPr>
-        <w:jc w:val="both"/>
-        <w:rPr>
-          <w:sz w:val="24"/>
-          <w:szCs w:val="24"/>
-        </w:rPr>
-      </w:pPr>
-    </w:p>
-    <w:p>
-      <w:pPr>
-        <w:jc w:val="both"/>
-        <w:rPr>
-          <w:sz w:val="24"/>
-          <w:szCs w:val="24"/>
-        </w:rPr>
-      </w:pPr>
-    </w:p>
-    <w:p>
-      <w:pPr>
-        <w:jc w:val="both"/>
-        <w:rPr>
-          <w:sz w:val="24"/>
-          <w:szCs w:val="24"/>
-        </w:rPr>
-      </w:pPr>
-    </w:p>
-    <w:p>
-      <w:pPr>
-        <w:jc w:val="both"/>
-        <w:rPr>
-          <w:sz w:val="24"/>
-          <w:szCs w:val="24"/>
-        </w:rPr>
-      </w:pPr>
-    </w:p>
-    <w:p>
-      <w:pPr>
-        <w:jc w:val="both"/>
-        <w:rPr>
-          <w:sz w:val="24"/>
-          <w:szCs w:val="24"/>
-        </w:rPr>
-      </w:pPr>
-    </w:p>
-    <w:p>
-      <w:pPr>
-        <w:jc w:val="both"/>
-        <w:rPr>
-          <w:sz w:val="24"/>
-          <w:szCs w:val="24"/>
-        </w:rPr>
-      </w:pPr>
-    </w:p>
-    <w:p>
-      <w:pPr>
-        <w:jc w:val="both"/>
-        <w:rPr>
-          <w:sz w:val="24"/>
-          <w:szCs w:val="24"/>
-        </w:rPr>
-      </w:pPr>
-    </w:p>
-    <w:p>
-      <w:pPr>
-        <w:jc w:val="both"/>
-        <w:rPr>
-          <w:sz w:val="24"/>
-          <w:szCs w:val="24"/>
-        </w:rPr>
-      </w:pPr>
-    </w:p>
-    <w:p>
-      <w:pPr>
-        <w:jc w:val="both"/>
-        <w:rPr>
-          <w:sz w:val="24"/>
-          <w:szCs w:val="24"/>
-        </w:rPr>
-      </w:pPr>
-    </w:p>
-    <w:p>
-      <w:pPr>
-        <w:jc w:val="both"/>
-        <w:rPr>
-          <w:sz w:val="24"/>
-          <w:szCs w:val="24"/>
-        </w:rPr>
-      </w:pPr>
-    </w:p>
-    <w:p>
-      <w:pPr>
-        <w:jc w:val="both"/>
-        <w:rPr>
-          <w:sz w:val="24"/>
-          <w:szCs w:val="24"/>
-        </w:rPr>
-      </w:pPr>
-    </w:p>
-    <w:p>
-      <w:pPr>
-        <w:jc w:val="both"/>
-        <w:rPr>
-          <w:sz w:val="24"/>
-          <w:szCs w:val="24"/>
-        </w:rPr>
-      </w:pPr>
-    </w:p>
-    <w:p>
-      <w:pPr>
-        <w:jc w:val="both"/>
-        <w:rPr>
-          <w:sz w:val="24"/>
-          <w:szCs w:val="24"/>
-        </w:rPr>
-      </w:pPr>
-    </w:p>
-    <w:p>
-      <w:pPr>
-        <w:jc w:val="both"/>
-        <w:rPr>
-          <w:sz w:val="24"/>
-          <w:szCs w:val="24"/>
-        </w:rPr>
-      </w:pPr>
-    </w:p>
-    <w:p>
-      <w:pPr>
-        <w:jc w:val="both"/>
-        <w:rPr>
-          <w:sz w:val="24"/>
-          <w:szCs w:val="24"/>
-        </w:rPr>
-      </w:pPr>
-    </w:p>
-    <w:p>
-      <w:pPr>
-        <w:jc w:val="both"/>
-        <w:rPr>
-          <w:sz w:val="24"/>
-          <w:szCs w:val="24"/>
-        </w:rPr>
-      </w:pPr>
-    </w:p>
-    <w:p>
-      <w:pPr>
-        <w:jc w:val="both"/>
-        <w:rPr>
-          <w:sz w:val="24"/>
-          <w:szCs w:val="24"/>
-        </w:rPr>
-      </w:pPr>
-    </w:p>
-    <w:p>
-      <w:pPr>
-        <w:jc w:val="both"/>
-        <w:rPr>
-          <w:sz w:val="24"/>
-          <w:szCs w:val="24"/>
-        </w:rPr>
-      </w:pPr>
-    </w:p>
-    <w:p>
-      <w:pPr>
-        <w:jc w:val="both"/>
-        <w:rPr>
-          <w:sz w:val="24"/>
-          <w:szCs w:val="24"/>
-        </w:rPr>
-      </w:pPr>
-    </w:p>
-    <w:p>
-      <w:pPr>
-        <w:jc w:val="both"/>
-        <w:rPr>
-          <w:sz w:val="24"/>
-          <w:szCs w:val="24"/>
-        </w:rPr>
-      </w:pPr>
-    </w:p>
-    <w:p>
-      <w:pPr>
-        <w:jc w:val="both"/>
-        <w:rPr>
-          <w:sz w:val="24"/>
-          <w:szCs w:val="24"/>
-        </w:rPr>
-      </w:pPr>
-    </w:p>
-    <w:p>
-      <w:pPr>
-        <w:jc w:val="both"/>
-        <w:rPr>
-          <w:sz w:val="24"/>
-          <w:szCs w:val="24"/>
-        </w:rPr>
-      </w:pPr>
-    </w:p>
-    <w:p>
-      <w:pPr>
-        <w:rPr>
-          <w:b/>
-          <w:bCs/>
-          <w:sz w:val="32"/>
-          <w:szCs w:val="32"/>
-          <w:u w:val="single"/>
+        <w:t>It was also tested with an invalid input such as a letter. Here the program crashes as it is not programmed to take anything other than an integer value</w:t>
+      </w:r>
+    </w:p>
+    <w:p>
+      <w:pPr>
+        <w:rPr>
+          <w:sz w:val="24"/>
+          <w:szCs w:val="24"/>
         </w:rPr>
       </w:pPr>
       <w:r>

</xml_diff>

<commit_message>
Pladgiarism Form - Dont forget
</commit_message>
<xml_diff>
--- a/Documentation.docx
+++ b/Documentation.docx
@@ -457,105 +457,79 @@
     </w:p>
     <w:p>
       <w:pPr>
-        <w:rPr>
-          <w:rFonts w:ascii="Times New Roman" w:eastAsia="Times New Roman" w:hAnsi="Times New Roman" w:cs="Times New Roman"/>
-          <w:sz w:val="56"/>
-          <w:szCs w:val="56"/>
-        </w:rPr>
-      </w:pPr>
-    </w:p>
-    <w:p>
-      <w:pPr>
         <w:jc w:val="center"/>
-        <w:rPr>
-          <w:rFonts w:ascii="Times New Roman" w:eastAsia="Times New Roman" w:hAnsi="Times New Roman" w:cs="Times New Roman"/>
-          <w:sz w:val="56"/>
-          <w:szCs w:val="56"/>
-        </w:rPr>
-      </w:pPr>
-    </w:p>
-    <w:p>
-      <w:pPr>
-        <w:jc w:val="center"/>
-        <w:rPr>
-          <w:rFonts w:ascii="Times New Roman" w:eastAsia="Times New Roman" w:hAnsi="Times New Roman" w:cs="Times New Roman"/>
-          <w:sz w:val="56"/>
-          <w:szCs w:val="56"/>
-          <w:u w:val="single"/>
-        </w:rPr>
-      </w:pPr>
-      <w:r>
         <w:rPr>
           <w:rFonts w:ascii="Times New Roman" w:eastAsia="Times New Roman" w:hAnsi="Times New Roman" w:cs="Times New Roman"/>
           <w:noProof/>
           <w:sz w:val="56"/>
           <w:szCs w:val="56"/>
         </w:rPr>
-        <w:lastRenderedPageBreak/>
-        <w:drawing>
-          <wp:anchor distT="0" distB="0" distL="114300" distR="114300" simplePos="0" relativeHeight="251658240" behindDoc="1" locked="0" layoutInCell="1" allowOverlap="1" wp14:anchorId="14761A80" wp14:editId="374BF9F5">
-            <wp:simplePos x="0" y="0"/>
-            <wp:positionH relativeFrom="margin">
-              <wp:posOffset>-644965</wp:posOffset>
-            </wp:positionH>
-            <wp:positionV relativeFrom="margin">
-              <wp:posOffset>-891525</wp:posOffset>
-            </wp:positionV>
-            <wp:extent cx="7075805" cy="9153525"/>
-            <wp:effectExtent l="0" t="0" r="0" b="9525"/>
-            <wp:wrapThrough wrapText="bothSides">
-              <wp:wrapPolygon edited="0">
-                <wp:start x="0" y="0"/>
-                <wp:lineTo x="0" y="21578"/>
-                <wp:lineTo x="21517" y="21578"/>
-                <wp:lineTo x="21517" y="0"/>
-                <wp:lineTo x="0" y="0"/>
-              </wp:wrapPolygon>
-            </wp:wrapThrough>
-            <wp:docPr id="3" name="Picture 3" descr="Text, letter&#10;&#10;Description automatically generated"/>
-            <wp:cNvGraphicFramePr>
-              <a:graphicFrameLocks xmlns:a="http://schemas.openxmlformats.org/drawingml/2006/main" noChangeAspect="1"/>
-            </wp:cNvGraphicFramePr>
-            <a:graphic xmlns:a="http://schemas.openxmlformats.org/drawingml/2006/main">
-              <a:graphicData uri="http://schemas.openxmlformats.org/drawingml/2006/picture">
-                <pic:pic xmlns:pic="http://schemas.openxmlformats.org/drawingml/2006/picture">
-                  <pic:nvPicPr>
-                    <pic:cNvPr id="3" name="Picture 3" descr="Text, letter&#10;&#10;Description automatically generated"/>
-                    <pic:cNvPicPr/>
-                  </pic:nvPicPr>
-                  <pic:blipFill>
-                    <a:blip r:embed="rId9">
-                      <a:extLst>
-                        <a:ext uri="{28A0092B-C50C-407E-A947-70E740481C1C}">
-                          <a14:useLocalDpi xmlns:a14="http://schemas.microsoft.com/office/drawing/2010/main" val="0"/>
-                        </a:ext>
-                      </a:extLst>
-                    </a:blip>
-                    <a:stretch>
-                      <a:fillRect/>
-                    </a:stretch>
-                  </pic:blipFill>
-                  <pic:spPr>
-                    <a:xfrm>
-                      <a:off x="0" y="0"/>
-                      <a:ext cx="7075805" cy="9153525"/>
-                    </a:xfrm>
-                    <a:prstGeom prst="rect">
-                      <a:avLst/>
-                    </a:prstGeom>
-                  </pic:spPr>
-                </pic:pic>
-              </a:graphicData>
-            </a:graphic>
-            <wp14:sizeRelH relativeFrom="page">
-              <wp14:pctWidth>0</wp14:pctWidth>
-            </wp14:sizeRelH>
-            <wp14:sizeRelV relativeFrom="page">
-              <wp14:pctHeight>0</wp14:pctHeight>
-            </wp14:sizeRelV>
-          </wp:anchor>
-        </w:drawing>
-      </w:r>
+      </w:pPr>
+    </w:p>
+    <w:p>
+      <w:pPr>
+        <w:jc w:val="center"/>
+        <w:rPr>
+          <w:rFonts w:ascii="Times New Roman" w:eastAsia="Times New Roman" w:hAnsi="Times New Roman" w:cs="Times New Roman"/>
+          <w:noProof/>
+          <w:sz w:val="56"/>
+          <w:szCs w:val="56"/>
+        </w:rPr>
+      </w:pPr>
+    </w:p>
+    <w:p>
+      <w:pPr>
+        <w:rPr>
+          <w:rFonts w:ascii="Times New Roman" w:eastAsia="Times New Roman" w:hAnsi="Times New Roman" w:cs="Times New Roman"/>
+          <w:noProof/>
+          <w:sz w:val="56"/>
+          <w:szCs w:val="56"/>
+        </w:rPr>
+      </w:pPr>
+    </w:p>
+    <w:p>
+      <w:pPr>
+        <w:jc w:val="center"/>
+        <w:rPr>
+          <w:rFonts w:ascii="Times New Roman" w:eastAsia="Times New Roman" w:hAnsi="Times New Roman" w:cs="Times New Roman"/>
+          <w:noProof/>
+          <w:color w:val="FF0000"/>
+          <w:sz w:val="56"/>
+          <w:szCs w:val="56"/>
+        </w:rPr>
+      </w:pPr>
+    </w:p>
+    <w:p>
+      <w:pPr>
+        <w:jc w:val="center"/>
+        <w:rPr>
+          <w:rFonts w:ascii="Times New Roman" w:eastAsia="Times New Roman" w:hAnsi="Times New Roman" w:cs="Times New Roman"/>
+          <w:noProof/>
+          <w:color w:val="FF0000"/>
+          <w:sz w:val="160"/>
+          <w:szCs w:val="160"/>
+        </w:rPr>
+      </w:pPr>
+      <w:r>
+        <w:rPr>
+          <w:rFonts w:ascii="Times New Roman" w:eastAsia="Times New Roman" w:hAnsi="Times New Roman" w:cs="Times New Roman"/>
+          <w:noProof/>
+          <w:color w:val="FF0000"/>
+          <w:sz w:val="160"/>
+          <w:szCs w:val="160"/>
+        </w:rPr>
+        <w:t>Insert signed pladgiarism form here before uploading</w:t>
+      </w:r>
+    </w:p>
+    <w:p>
+      <w:pPr>
+        <w:rPr>
+          <w:rFonts w:ascii="Times New Roman" w:eastAsia="Times New Roman" w:hAnsi="Times New Roman" w:cs="Times New Roman"/>
+          <w:noProof/>
+          <w:sz w:val="56"/>
+          <w:szCs w:val="56"/>
+        </w:rPr>
+      </w:pPr>
     </w:p>
     <w:p>
       <w:pPr>
@@ -591,7 +565,7 @@
                 <wp:cNvGraphicFramePr/>
                 <a:graphic xmlns:a="http://schemas.openxmlformats.org/drawingml/2006/main">
                   <a:graphicData uri="http://schemas.microsoft.com/office/word/2010/wordprocessingInk">
-                    <w14:contentPart bwMode="auto" r:id="rId10">
+                    <w14:contentPart bwMode="auto" r:id="rId9">
                       <w14:nvContentPartPr>
                         <w14:cNvContentPartPr/>
                       </w14:nvContentPartPr>
@@ -627,7 +601,7 @@
                 <o:lock v:ext="edit" aspectratio="t"/>
               </v:shapetype>
               <v:shape id="Ink 10" o:spid="_x0000_s1026" type="#_x0000_t75" style="position:absolute;margin-left:630.8pt;margin-top:420.75pt;width:1.45pt;height:1.45pt;z-index:251660288;visibility:visible;mso-wrap-style:square;mso-wrap-distance-left:9pt;mso-wrap-distance-top:0;mso-wrap-distance-right:9pt;mso-wrap-distance-bottom:0;mso-position-horizontal:absolute;mso-position-horizontal-relative:text;mso-position-vertical:absolute;mso-position-vertical-relative:text" o:gfxdata="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">
-                <v:imagedata r:id="rId11" o:title=""/>
+                <v:imagedata r:id="rId16" o:title=""/>
               </v:shape>
             </w:pict>
           </mc:Fallback>
@@ -658,7 +632,7 @@
                 <wp:cNvGraphicFramePr/>
                 <a:graphic xmlns:a="http://schemas.openxmlformats.org/drawingml/2006/main">
                   <a:graphicData uri="http://schemas.microsoft.com/office/word/2010/wordprocessingInk">
-                    <w14:contentPart bwMode="auto" r:id="rId12">
+                    <w14:contentPart bwMode="auto" r:id="rId17">
                       <w14:nvContentPartPr>
                         <w14:cNvContentPartPr/>
                       </w14:nvContentPartPr>
@@ -694,7 +668,7 @@
                 <o:lock v:ext="edit" aspectratio="t"/>
               </v:shapetype>
               <v:shape id="Ink 4" o:spid="_x0000_s1026" type="#_x0000_t75" style="position:absolute;margin-left:42.9pt;margin-top:535.15pt;width:25.3pt;height:12.2pt;z-index:251659264;visibility:visible;mso-wrap-style:square;mso-wrap-distance-left:9pt;mso-wrap-distance-top:0;mso-wrap-distance-right:9pt;mso-wrap-distance-bottom:0;mso-position-horizontal:absolute;mso-position-horizontal-relative:text;mso-position-vertical:absolute;mso-position-vertical-relative:text" o:gfxdata="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">
-                <v:imagedata r:id="rId13" o:title=""/>
+                <v:imagedata r:id="rId18" o:title=""/>
               </v:shape>
             </w:pict>
           </mc:Fallback>
@@ -1034,11 +1008,188 @@
     <w:p/>
     <w:p/>
     <w:p/>
-    <w:p/>
-    <w:p/>
-    <w:p/>
-    <w:p/>
-    <w:p/>
+    <w:p>
+      <w:pPr>
+        <w:rPr>
+          <w:rFonts w:ascii="Times New Roman" w:eastAsia="Times New Roman" w:hAnsi="Times New Roman" w:cs="Times New Roman"/>
+          <w:sz w:val="56"/>
+          <w:szCs w:val="56"/>
+        </w:rPr>
+      </w:pPr>
+      <w:r>
+        <w:rPr>
+          <w:rFonts w:ascii="Times New Roman" w:eastAsia="Times New Roman" w:hAnsi="Times New Roman" w:cs="Times New Roman"/>
+          <w:noProof/>
+          <w:sz w:val="56"/>
+          <w:szCs w:val="56"/>
+        </w:rPr>
+        <mc:AlternateContent>
+          <mc:Choice Requires="wpi">
+            <w:drawing>
+              <wp:anchor distT="0" distB="0" distL="114300" distR="114300" simplePos="0" relativeHeight="251692032" behindDoc="0" locked="0" layoutInCell="1" allowOverlap="1" wp14:anchorId="03AFA86A" wp14:editId="04DC924C">
+                <wp:simplePos x="0" y="0"/>
+                <wp:positionH relativeFrom="column">
+                  <wp:posOffset>-76320</wp:posOffset>
+                </wp:positionH>
+                <wp:positionV relativeFrom="paragraph">
+                  <wp:posOffset>69445</wp:posOffset>
+                </wp:positionV>
+                <wp:extent cx="2267280" cy="622440"/>
+                <wp:effectExtent l="57150" t="38100" r="57150" b="44450"/>
+                <wp:wrapNone/>
+                <wp:docPr id="70" name="Ink 70"/>
+                <wp:cNvGraphicFramePr/>
+                <a:graphic xmlns:a="http://schemas.openxmlformats.org/drawingml/2006/main">
+                  <a:graphicData uri="http://schemas.microsoft.com/office/word/2010/wordprocessingInk">
+                    <w14:contentPart bwMode="auto" r:id="rId19">
+                      <w14:nvContentPartPr>
+                        <w14:cNvContentPartPr/>
+                      </w14:nvContentPartPr>
+                      <w14:xfrm>
+                        <a:off x="0" y="0"/>
+                        <a:ext cx="2267280" cy="622440"/>
+                      </w14:xfrm>
+                    </w14:contentPart>
+                  </a:graphicData>
+                </a:graphic>
+              </wp:anchor>
+            </w:drawing>
+          </mc:Choice>
+          <mc:Fallback>
+            <w:pict>
+              <v:shapetype w14:anchorId="5CDAC780" id="_x0000_t75" coordsize="21600,21600" o:spt="75" o:preferrelative="t" path="m@4@5l@4@11@9@11@9@5xe" filled="f" stroked="f">
+                <v:stroke joinstyle="miter"/>
+                <v:formulas>
+                  <v:f eqn="if lineDrawn pixelLineWidth 0"/>
+                  <v:f eqn="sum @0 1 0"/>
+                  <v:f eqn="sum 0 0 @1"/>
+                  <v:f eqn="prod @2 1 2"/>
+                  <v:f eqn="prod @3 21600 pixelWidth"/>
+                  <v:f eqn="prod @3 21600 pixelHeight"/>
+                  <v:f eqn="sum @0 0 1"/>
+                  <v:f eqn="prod @6 1 2"/>
+                  <v:f eqn="prod @7 21600 pixelWidth"/>
+                  <v:f eqn="sum @8 21600 0"/>
+                  <v:f eqn="prod @7 21600 pixelHeight"/>
+                  <v:f eqn="sum @10 21600 0"/>
+                </v:formulas>
+                <v:path o:extrusionok="f" gradientshapeok="t" o:connecttype="rect"/>
+                <o:lock v:ext="edit" aspectratio="t"/>
+              </v:shapetype>
+              <v:shape id="Ink 70" o:spid="_x0000_s1026" type="#_x0000_t75" style="position:absolute;margin-left:-6.7pt;margin-top:4.75pt;width:179.95pt;height:50.4pt;z-index:251692032;visibility:visible;mso-wrap-style:square;mso-wrap-distance-left:9pt;mso-wrap-distance-top:0;mso-wrap-distance-right:9pt;mso-wrap-distance-bottom:0;mso-position-horizontal:absolute;mso-position-horizontal-relative:text;mso-position-vertical:absolute;mso-position-vertical-relative:text" o:gfxdata="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">
+                <v:imagedata r:id="rId20" o:title=""/>
+              </v:shape>
+            </w:pict>
+          </mc:Fallback>
+        </mc:AlternateContent>
+      </w:r>
+    </w:p>
+    <w:p>
+      <w:pPr>
+        <w:jc w:val="center"/>
+        <w:rPr>
+          <w:rFonts w:ascii="Times New Roman" w:eastAsia="Times New Roman" w:hAnsi="Times New Roman" w:cs="Times New Roman"/>
+          <w:sz w:val="56"/>
+          <w:szCs w:val="56"/>
+        </w:rPr>
+      </w:pPr>
+      <w:r>
+        <w:rPr>
+          <w:rFonts w:ascii="Times New Roman" w:eastAsia="Times New Roman" w:hAnsi="Times New Roman" w:cs="Times New Roman"/>
+          <w:noProof/>
+          <w:sz w:val="56"/>
+          <w:szCs w:val="56"/>
+        </w:rPr>
+        <mc:AlternateContent>
+          <mc:Choice Requires="wpi">
+            <w:drawing>
+              <wp:anchor distT="0" distB="0" distL="114300" distR="114300" simplePos="0" relativeHeight="251694080" behindDoc="0" locked="0" layoutInCell="1" allowOverlap="1" wp14:anchorId="1CE53265" wp14:editId="1FCB1CCB">
+                <wp:simplePos x="0" y="0"/>
+                <wp:positionH relativeFrom="column">
+                  <wp:posOffset>408940</wp:posOffset>
+                </wp:positionH>
+                <wp:positionV relativeFrom="paragraph">
+                  <wp:posOffset>-24765</wp:posOffset>
+                </wp:positionV>
+                <wp:extent cx="673735" cy="417195"/>
+                <wp:effectExtent l="38100" t="38100" r="0" b="40005"/>
+                <wp:wrapNone/>
+                <wp:docPr id="66" name="Ink 66"/>
+                <wp:cNvGraphicFramePr/>
+                <a:graphic xmlns:a="http://schemas.openxmlformats.org/drawingml/2006/main">
+                  <a:graphicData uri="http://schemas.microsoft.com/office/word/2010/wordprocessingInk">
+                    <w14:contentPart bwMode="auto" r:id="rId21">
+                      <w14:nvContentPartPr>
+                        <w14:cNvContentPartPr/>
+                      </w14:nvContentPartPr>
+                      <w14:xfrm>
+                        <a:off x="0" y="0"/>
+                        <a:ext cx="673735" cy="417195"/>
+                      </w14:xfrm>
+                    </w14:contentPart>
+                  </a:graphicData>
+                </a:graphic>
+              </wp:anchor>
+            </w:drawing>
+          </mc:Choice>
+          <mc:Fallback>
+            <w:pict>
+              <v:shape w14:anchorId="408BDDF9" id="Ink 66" o:spid="_x0000_s1026" type="#_x0000_t75" style="position:absolute;margin-left:31.5pt;margin-top:-2.65pt;width:54.45pt;height:34.25pt;z-index:251694080;visibility:visible;mso-wrap-style:square;mso-wrap-distance-left:9pt;mso-wrap-distance-top:0;mso-wrap-distance-right:9pt;mso-wrap-distance-bottom:0;mso-position-horizontal:absolute;mso-position-horizontal-relative:text;mso-position-vertical:absolute;mso-position-vertical-relative:text" o:gfxdata="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">
+                <v:imagedata r:id="rId22" o:title=""/>
+              </v:shape>
+            </w:pict>
+          </mc:Fallback>
+        </mc:AlternateContent>
+      </w:r>
+      <w:r>
+        <w:rPr>
+          <w:rFonts w:ascii="Times New Roman" w:eastAsia="Times New Roman" w:hAnsi="Times New Roman" w:cs="Times New Roman"/>
+          <w:noProof/>
+          <w:sz w:val="56"/>
+          <w:szCs w:val="56"/>
+        </w:rPr>
+        <mc:AlternateContent>
+          <mc:Choice Requires="wpi">
+            <w:drawing>
+              <wp:anchor distT="0" distB="0" distL="114300" distR="114300" simplePos="0" relativeHeight="251693056" behindDoc="0" locked="0" layoutInCell="1" allowOverlap="1" wp14:anchorId="4E1C51E4" wp14:editId="2F7E6FDF">
+                <wp:simplePos x="0" y="0"/>
+                <wp:positionH relativeFrom="column">
+                  <wp:posOffset>198360</wp:posOffset>
+                </wp:positionH>
+                <wp:positionV relativeFrom="paragraph">
+                  <wp:posOffset>-153855</wp:posOffset>
+                </wp:positionV>
+                <wp:extent cx="216720" cy="584640"/>
+                <wp:effectExtent l="38100" t="57150" r="12065" b="44450"/>
+                <wp:wrapNone/>
+                <wp:docPr id="50" name="Ink 50"/>
+                <wp:cNvGraphicFramePr/>
+                <a:graphic xmlns:a="http://schemas.openxmlformats.org/drawingml/2006/main">
+                  <a:graphicData uri="http://schemas.microsoft.com/office/word/2010/wordprocessingInk">
+                    <w14:contentPart bwMode="auto" r:id="rId23">
+                      <w14:nvContentPartPr>
+                        <w14:cNvContentPartPr/>
+                      </w14:nvContentPartPr>
+                      <w14:xfrm>
+                        <a:off x="0" y="0"/>
+                        <a:ext cx="216720" cy="584640"/>
+                      </w14:xfrm>
+                    </w14:contentPart>
+                  </a:graphicData>
+                </a:graphic>
+              </wp:anchor>
+            </w:drawing>
+          </mc:Choice>
+          <mc:Fallback>
+            <w:pict>
+              <v:shape w14:anchorId="1B613D51" id="Ink 50" o:spid="_x0000_s1026" type="#_x0000_t75" style="position:absolute;margin-left:14.9pt;margin-top:-12.8pt;width:18.45pt;height:47.45pt;z-index:251693056;visibility:visible;mso-wrap-style:square;mso-wrap-distance-left:9pt;mso-wrap-distance-top:0;mso-wrap-distance-right:9pt;mso-wrap-distance-bottom:0;mso-position-horizontal:absolute;mso-position-horizontal-relative:text;mso-position-vertical:absolute;mso-position-vertical-relative:text" o:gfxdata="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">
+                <v:imagedata r:id="rId24" o:title=""/>
+              </v:shape>
+            </w:pict>
+          </mc:Fallback>
+        </mc:AlternateContent>
+      </w:r>
+    </w:p>
     <w:p/>
     <w:p/>
     <w:p/>
@@ -1156,7 +1307,7 @@
                     <pic:cNvPicPr/>
                   </pic:nvPicPr>
                   <pic:blipFill>
-                    <a:blip r:embed="rId14">
+                    <a:blip r:embed="rId25">
                       <a:extLst>
                         <a:ext uri="{28A0092B-C50C-407E-A947-70E740481C1C}">
                           <a14:useLocalDpi xmlns:a14="http://schemas.microsoft.com/office/drawing/2010/main" val="0"/>
@@ -1491,7 +1642,7 @@
                     <pic:cNvPicPr/>
                   </pic:nvPicPr>
                   <pic:blipFill>
-                    <a:blip r:embed="rId15">
+                    <a:blip r:embed="rId26">
                       <a:extLst>
                         <a:ext uri="{28A0092B-C50C-407E-A947-70E740481C1C}">
                           <a14:useLocalDpi xmlns:a14="http://schemas.microsoft.com/office/drawing/2010/main" val="0"/>
@@ -1682,7 +1833,7 @@
                     <pic:cNvPicPr/>
                   </pic:nvPicPr>
                   <pic:blipFill>
-                    <a:blip r:embed="rId16">
+                    <a:blip r:embed="rId27">
                       <a:extLst>
                         <a:ext uri="{28A0092B-C50C-407E-A947-70E740481C1C}">
                           <a14:useLocalDpi xmlns:a14="http://schemas.microsoft.com/office/drawing/2010/main" val="0"/>
@@ -1802,7 +1953,7 @@
                     <pic:cNvPicPr/>
                   </pic:nvPicPr>
                   <pic:blipFill>
-                    <a:blip r:embed="rId17">
+                    <a:blip r:embed="rId28">
                       <a:extLst>
                         <a:ext uri="{28A0092B-C50C-407E-A947-70E740481C1C}">
                           <a14:useLocalDpi xmlns:a14="http://schemas.microsoft.com/office/drawing/2010/main" val="0"/>
@@ -2226,7 +2377,7 @@
                     <pic:cNvPicPr/>
                   </pic:nvPicPr>
                   <pic:blipFill>
-                    <a:blip r:embed="rId18"/>
+                    <a:blip r:embed="rId29"/>
                     <a:stretch>
                       <a:fillRect/>
                     </a:stretch>
@@ -2301,7 +2452,7 @@
                     <pic:cNvPicPr/>
                   </pic:nvPicPr>
                   <pic:blipFill>
-                    <a:blip r:embed="rId19"/>
+                    <a:blip r:embed="rId30"/>
                     <a:stretch>
                       <a:fillRect/>
                     </a:stretch>
@@ -2486,7 +2637,7 @@
                     <pic:cNvPicPr/>
                   </pic:nvPicPr>
                   <pic:blipFill>
-                    <a:blip r:embed="rId20"/>
+                    <a:blip r:embed="rId31"/>
                     <a:stretch>
                       <a:fillRect/>
                     </a:stretch>
@@ -2571,7 +2722,7 @@
                     <pic:cNvPicPr/>
                   </pic:nvPicPr>
                   <pic:blipFill>
-                    <a:blip r:embed="rId21"/>
+                    <a:blip r:embed="rId32"/>
                     <a:stretch>
                       <a:fillRect/>
                     </a:stretch>
@@ -2731,7 +2882,7 @@
                     <pic:cNvPicPr/>
                   </pic:nvPicPr>
                   <pic:blipFill>
-                    <a:blip r:embed="rId22">
+                    <a:blip r:embed="rId33">
                       <a:extLst>
                         <a:ext uri="{28A0092B-C50C-407E-A947-70E740481C1C}">
                           <a14:useLocalDpi xmlns:a14="http://schemas.microsoft.com/office/drawing/2010/main" val="0"/>
@@ -2793,7 +2944,7 @@
                     <pic:cNvPicPr/>
                   </pic:nvPicPr>
                   <pic:blipFill>
-                    <a:blip r:embed="rId23">
+                    <a:blip r:embed="rId34">
                       <a:extLst>
                         <a:ext uri="{28A0092B-C50C-407E-A947-70E740481C1C}">
                           <a14:useLocalDpi xmlns:a14="http://schemas.microsoft.com/office/drawing/2010/main" val="0"/>
@@ -2869,7 +3020,7 @@
                     <pic:cNvPicPr/>
                   </pic:nvPicPr>
                   <pic:blipFill>
-                    <a:blip r:embed="rId24" cstate="print">
+                    <a:blip r:embed="rId35" cstate="print">
                       <a:extLst>
                         <a:ext uri="{28A0092B-C50C-407E-A947-70E740481C1C}">
                           <a14:useLocalDpi xmlns:a14="http://schemas.microsoft.com/office/drawing/2010/main" val="0"/>
@@ -2945,7 +3096,7 @@
                     <pic:cNvPicPr/>
                   </pic:nvPicPr>
                   <pic:blipFill>
-                    <a:blip r:embed="rId25">
+                    <a:blip r:embed="rId36">
                       <a:extLst>
                         <a:ext uri="{28A0092B-C50C-407E-A947-70E740481C1C}">
                           <a14:useLocalDpi xmlns:a14="http://schemas.microsoft.com/office/drawing/2010/main" val="0"/>
@@ -3041,7 +3192,7 @@
                     <pic:cNvPicPr/>
                   </pic:nvPicPr>
                   <pic:blipFill>
-                    <a:blip r:embed="rId26">
+                    <a:blip r:embed="rId37">
                       <a:extLst>
                         <a:ext uri="{28A0092B-C50C-407E-A947-70E740481C1C}">
                           <a14:useLocalDpi xmlns:a14="http://schemas.microsoft.com/office/drawing/2010/main" val="0"/>
@@ -3116,7 +3267,7 @@
                     <pic:cNvPicPr/>
                   </pic:nvPicPr>
                   <pic:blipFill>
-                    <a:blip r:embed="rId27">
+                    <a:blip r:embed="rId38">
                       <a:extLst>
                         <a:ext uri="{28A0092B-C50C-407E-A947-70E740481C1C}">
                           <a14:useLocalDpi xmlns:a14="http://schemas.microsoft.com/office/drawing/2010/main" val="0"/>
@@ -3207,7 +3358,7 @@
                     <pic:cNvPicPr/>
                   </pic:nvPicPr>
                   <pic:blipFill>
-                    <a:blip r:embed="rId28"/>
+                    <a:blip r:embed="rId39"/>
                     <a:stretch>
                       <a:fillRect/>
                     </a:stretch>
@@ -3554,7 +3705,7 @@
                     <pic:cNvPicPr/>
                   </pic:nvPicPr>
                   <pic:blipFill>
-                    <a:blip r:embed="rId29"/>
+                    <a:blip r:embed="rId40"/>
                     <a:stretch>
                       <a:fillRect/>
                     </a:stretch>
@@ -3630,7 +3781,7 @@
                     <pic:cNvPicPr/>
                   </pic:nvPicPr>
                   <pic:blipFill>
-                    <a:blip r:embed="rId30"/>
+                    <a:blip r:embed="rId41"/>
                     <a:stretch>
                       <a:fillRect/>
                     </a:stretch>
@@ -3706,7 +3857,7 @@
                     <pic:cNvPicPr/>
                   </pic:nvPicPr>
                   <pic:blipFill>
-                    <a:blip r:embed="rId31"/>
+                    <a:blip r:embed="rId42"/>
                     <a:stretch>
                       <a:fillRect/>
                     </a:stretch>
@@ -3774,7 +3925,7 @@
                     <pic:cNvPicPr/>
                   </pic:nvPicPr>
                   <pic:blipFill>
-                    <a:blip r:embed="rId32">
+                    <a:blip r:embed="rId43">
                       <a:extLst>
                         <a:ext uri="{28A0092B-C50C-407E-A947-70E740481C1C}">
                           <a14:useLocalDpi xmlns:a14="http://schemas.microsoft.com/office/drawing/2010/main" val="0"/>
@@ -4045,7 +4196,7 @@
                     <pic:cNvPicPr/>
                   </pic:nvPicPr>
                   <pic:blipFill>
-                    <a:blip r:embed="rId33">
+                    <a:blip r:embed="rId44">
                       <a:extLst>
                         <a:ext uri="{28A0092B-C50C-407E-A947-70E740481C1C}">
                           <a14:useLocalDpi xmlns:a14="http://schemas.microsoft.com/office/drawing/2010/main" val="0"/>
@@ -4174,7 +4325,7 @@
                     <pic:cNvPicPr/>
                   </pic:nvPicPr>
                   <pic:blipFill>
-                    <a:blip r:embed="rId34"/>
+                    <a:blip r:embed="rId45"/>
                     <a:stretch>
                       <a:fillRect/>
                     </a:stretch>
@@ -4250,7 +4401,7 @@
                     <pic:cNvPicPr/>
                   </pic:nvPicPr>
                   <pic:blipFill>
-                    <a:blip r:embed="rId35"/>
+                    <a:blip r:embed="rId46"/>
                     <a:stretch>
                       <a:fillRect/>
                     </a:stretch>
@@ -4306,7 +4457,23 @@
           <w:sz w:val="24"/>
           <w:szCs w:val="24"/>
         </w:rPr>
-        <w:t xml:space="preserve">, this is because Node 101 is still 150’s leftNode, but the display algorithm has no way of realizing that to place it under </w:t>
+        <w:t xml:space="preserve">, this is because Node 101 is still 150’s </w:t>
+      </w:r>
+      <w:proofErr w:type="spellStart"/>
+      <w:r>
+        <w:rPr>
+          <w:sz w:val="24"/>
+          <w:szCs w:val="24"/>
+        </w:rPr>
+        <w:t>leftNode</w:t>
+      </w:r>
+      <w:proofErr w:type="spellEnd"/>
+      <w:r>
+        <w:rPr>
+          <w:sz w:val="24"/>
+          <w:szCs w:val="24"/>
+        </w:rPr>
+        <w:t xml:space="preserve">, but the display algorithm has no way of realizing that to place it under </w:t>
       </w:r>
       <w:r>
         <w:rPr>
@@ -4439,7 +4606,7 @@
                     <pic:cNvPicPr/>
                   </pic:nvPicPr>
                   <pic:blipFill>
-                    <a:blip r:embed="rId36" cstate="print">
+                    <a:blip r:embed="rId47" cstate="print">
                       <a:extLst>
                         <a:ext uri="{28A0092B-C50C-407E-A947-70E740481C1C}">
                           <a14:useLocalDpi xmlns:a14="http://schemas.microsoft.com/office/drawing/2010/main" val="0"/>
@@ -4510,7 +4677,7 @@
                     <pic:cNvPicPr/>
                   </pic:nvPicPr>
                   <pic:blipFill>
-                    <a:blip r:embed="rId37" cstate="print">
+                    <a:blip r:embed="rId48" cstate="print">
                       <a:extLst>
                         <a:ext uri="{28A0092B-C50C-407E-A947-70E740481C1C}">
                           <a14:useLocalDpi xmlns:a14="http://schemas.microsoft.com/office/drawing/2010/main" val="0"/>
@@ -4683,7 +4850,23 @@
           <w:sz w:val="24"/>
           <w:szCs w:val="24"/>
         </w:rPr>
-        <w:t>This Question’s accuracy is dependant on the number of iterations the algorithm goes through. To test, different numbers were inputted to calculate an approximation of their square root.</w:t>
+        <w:t xml:space="preserve">This Question’s accuracy is </w:t>
+      </w:r>
+      <w:proofErr w:type="spellStart"/>
+      <w:r>
+        <w:rPr>
+          <w:sz w:val="24"/>
+          <w:szCs w:val="24"/>
+        </w:rPr>
+        <w:t>dependant</w:t>
+      </w:r>
+      <w:proofErr w:type="spellEnd"/>
+      <w:r>
+        <w:rPr>
+          <w:sz w:val="24"/>
+          <w:szCs w:val="24"/>
+        </w:rPr>
+        <w:t xml:space="preserve"> on the number of iterations the algorithm goes through. To test, different numbers were inputted to calculate an approximation of their square root.</w:t>
       </w:r>
     </w:p>
     <w:p>
@@ -4725,7 +4908,7 @@
                     <pic:cNvPicPr/>
                   </pic:nvPicPr>
                   <pic:blipFill>
-                    <a:blip r:embed="rId38"/>
+                    <a:blip r:embed="rId49"/>
                     <a:stretch>
                       <a:fillRect/>
                     </a:stretch>
@@ -4848,7 +5031,7 @@
                     <pic:cNvPicPr/>
                   </pic:nvPicPr>
                   <pic:blipFill>
-                    <a:blip r:embed="rId39">
+                    <a:blip r:embed="rId50">
                       <a:extLst>
                         <a:ext uri="{28A0092B-C50C-407E-A947-70E740481C1C}">
                           <a14:useLocalDpi xmlns:a14="http://schemas.microsoft.com/office/drawing/2010/main" val="0"/>
@@ -4910,7 +5093,7 @@
                     <pic:cNvPicPr/>
                   </pic:nvPicPr>
                   <pic:blipFill>
-                    <a:blip r:embed="rId40" cstate="print">
+                    <a:blip r:embed="rId51" cstate="print">
                       <a:extLst>
                         <a:ext uri="{28A0092B-C50C-407E-A947-70E740481C1C}">
                           <a14:useLocalDpi xmlns:a14="http://schemas.microsoft.com/office/drawing/2010/main" val="0"/>
@@ -4972,7 +5155,7 @@
                     <pic:cNvPicPr/>
                   </pic:nvPicPr>
                   <pic:blipFill>
-                    <a:blip r:embed="rId41" cstate="print">
+                    <a:blip r:embed="rId52" cstate="print">
                       <a:extLst>
                         <a:ext uri="{28A0092B-C50C-407E-A947-70E740481C1C}">
                           <a14:useLocalDpi xmlns:a14="http://schemas.microsoft.com/office/drawing/2010/main" val="0"/>
@@ -5170,7 +5353,7 @@
                     <pic:cNvPicPr/>
                   </pic:nvPicPr>
                   <pic:blipFill>
-                    <a:blip r:embed="rId42"/>
+                    <a:blip r:embed="rId53"/>
                     <a:stretch>
                       <a:fillRect/>
                     </a:stretch>
@@ -5255,7 +5438,7 @@
                     <pic:cNvPicPr/>
                   </pic:nvPicPr>
                   <pic:blipFill>
-                    <a:blip r:embed="rId43"/>
+                    <a:blip r:embed="rId54"/>
                     <a:stretch>
                       <a:fillRect/>
                     </a:stretch>
@@ -5546,7 +5729,7 @@
                     <pic:cNvPicPr/>
                   </pic:nvPicPr>
                   <pic:blipFill>
-                    <a:blip r:embed="rId44"/>
+                    <a:blip r:embed="rId55"/>
                     <a:stretch>
                       <a:fillRect/>
                     </a:stretch>
@@ -5631,7 +5814,7 @@
                     <pic:cNvPicPr/>
                   </pic:nvPicPr>
                   <pic:blipFill>
-                    <a:blip r:embed="rId45"/>
+                    <a:blip r:embed="rId56"/>
                     <a:stretch>
                       <a:fillRect/>
                     </a:stretch>
@@ -5725,7 +5908,7 @@
                     <pic:cNvPicPr/>
                   </pic:nvPicPr>
                   <pic:blipFill>
-                    <a:blip r:embed="rId46"/>
+                    <a:blip r:embed="rId57"/>
                     <a:stretch>
                       <a:fillRect/>
                     </a:stretch>
@@ -5972,7 +6155,7 @@
         </w:rPr>
         <w:t xml:space="preserve">The outputs were compared to an online calculator: </w:t>
       </w:r>
-      <w:hyperlink r:id="rId47" w:history="1">
+      <w:hyperlink r:id="rId58" w:history="1">
         <w:r>
           <w:rPr>
             <w:rStyle w:val="Hyperlink"/>
@@ -6022,6 +6205,7 @@
       </w:pPr>
       <w:r>
         <w:rPr>
+          <w:noProof/>
           <w:sz w:val="24"/>
           <w:szCs w:val="24"/>
         </w:rPr>
@@ -6041,7 +6225,7 @@
                     <pic:cNvPicPr/>
                   </pic:nvPicPr>
                   <pic:blipFill>
-                    <a:blip r:embed="rId48"/>
+                    <a:blip r:embed="rId59"/>
                     <a:stretch>
                       <a:fillRect/>
                     </a:stretch>
@@ -6071,6 +6255,7 @@
       </w:pPr>
       <w:r>
         <w:rPr>
+          <w:noProof/>
           <w:sz w:val="24"/>
           <w:szCs w:val="24"/>
         </w:rPr>
@@ -6098,7 +6283,7 @@
                     <pic:cNvPicPr/>
                   </pic:nvPicPr>
                   <pic:blipFill>
-                    <a:blip r:embed="rId49">
+                    <a:blip r:embed="rId60">
                       <a:extLst>
                         <a:ext uri="{28A0092B-C50C-407E-A947-70E740481C1C}">
                           <a14:useLocalDpi xmlns:a14="http://schemas.microsoft.com/office/drawing/2010/main" val="0"/>
@@ -6146,6 +6331,7 @@
       </w:r>
       <w:r>
         <w:rPr>
+          <w:noProof/>
           <w:sz w:val="24"/>
           <w:szCs w:val="24"/>
         </w:rPr>
@@ -6173,7 +6359,7 @@
                     <pic:cNvPicPr/>
                   </pic:nvPicPr>
                   <pic:blipFill>
-                    <a:blip r:embed="rId50">
+                    <a:blip r:embed="rId61">
                       <a:extLst>
                         <a:ext uri="{28A0092B-C50C-407E-A947-70E740481C1C}">
                           <a14:useLocalDpi xmlns:a14="http://schemas.microsoft.com/office/drawing/2010/main" val="0"/>
@@ -6230,6 +6416,7 @@
       </w:pPr>
       <w:r>
         <w:rPr>
+          <w:noProof/>
           <w:sz w:val="24"/>
           <w:szCs w:val="24"/>
         </w:rPr>
@@ -6257,7 +6444,7 @@
                     <pic:cNvPicPr/>
                   </pic:nvPicPr>
                   <pic:blipFill>
-                    <a:blip r:embed="rId51">
+                    <a:blip r:embed="rId62">
                       <a:extLst>
                         <a:ext uri="{28A0092B-C50C-407E-A947-70E740481C1C}">
                           <a14:useLocalDpi xmlns:a14="http://schemas.microsoft.com/office/drawing/2010/main" val="0"/>
@@ -6288,54 +6475,27 @@
           <w:sz w:val="24"/>
           <w:szCs w:val="24"/>
         </w:rPr>
-        <w:t>Testing using n = 2</w:t>
-      </w:r>
-      <w:r>
-        <w:rPr>
-          <w:sz w:val="24"/>
-          <w:szCs w:val="24"/>
-        </w:rPr>
-        <w:t>5</w:t>
-      </w:r>
-      <w:r>
-        <w:rPr>
-          <w:sz w:val="24"/>
-          <w:szCs w:val="24"/>
-        </w:rPr>
-        <w:t xml:space="preserve"> and setting x to 1.</w:t>
-      </w:r>
-      <w:r>
-        <w:rPr>
-          <w:sz w:val="24"/>
-          <w:szCs w:val="24"/>
-        </w:rPr>
-        <w:t>4</w:t>
-      </w:r>
-      <w:r>
-        <w:rPr>
-          <w:sz w:val="24"/>
-          <w:szCs w:val="24"/>
-        </w:rPr>
-        <w:t xml:space="preserve"> </w:t>
-      </w:r>
-    </w:p>
-    <w:p>
-      <w:pPr>
-        <w:rPr>
-          <w:sz w:val="24"/>
-          <w:szCs w:val="24"/>
-        </w:rPr>
-      </w:pPr>
-    </w:p>
-    <w:p>
-      <w:pPr>
-        <w:rPr>
-          <w:sz w:val="24"/>
-          <w:szCs w:val="24"/>
-        </w:rPr>
-      </w:pPr>
-      <w:r>
-        <w:rPr>
+        <w:t xml:space="preserve">Testing using n = 25 and setting x to 1.4 </w:t>
+      </w:r>
+    </w:p>
+    <w:p>
+      <w:pPr>
+        <w:rPr>
+          <w:sz w:val="24"/>
+          <w:szCs w:val="24"/>
+        </w:rPr>
+      </w:pPr>
+    </w:p>
+    <w:p>
+      <w:pPr>
+        <w:rPr>
+          <w:sz w:val="24"/>
+          <w:szCs w:val="24"/>
+        </w:rPr>
+      </w:pPr>
+      <w:r>
+        <w:rPr>
+          <w:noProof/>
           <w:sz w:val="24"/>
           <w:szCs w:val="24"/>
         </w:rPr>
@@ -6363,7 +6523,7 @@
                     <pic:cNvPicPr/>
                   </pic:nvPicPr>
                   <pic:blipFill>
-                    <a:blip r:embed="rId52">
+                    <a:blip r:embed="rId63">
                       <a:extLst>
                         <a:ext uri="{28A0092B-C50C-407E-A947-70E740481C1C}">
                           <a14:useLocalDpi xmlns:a14="http://schemas.microsoft.com/office/drawing/2010/main" val="0"/>
@@ -6411,6 +6571,7 @@
       </w:r>
       <w:r>
         <w:rPr>
+          <w:noProof/>
           <w:sz w:val="24"/>
           <w:szCs w:val="24"/>
         </w:rPr>
@@ -6438,7 +6599,7 @@
                     <pic:cNvPicPr/>
                   </pic:nvPicPr>
                   <pic:blipFill>
-                    <a:blip r:embed="rId53">
+                    <a:blip r:embed="rId64">
                       <a:extLst>
                         <a:ext uri="{28A0092B-C50C-407E-A947-70E740481C1C}">
                           <a14:useLocalDpi xmlns:a14="http://schemas.microsoft.com/office/drawing/2010/main" val="0"/>
@@ -6573,7 +6734,7 @@
                     <pic:cNvPicPr/>
                   </pic:nvPicPr>
                   <pic:blipFill>
-                    <a:blip r:embed="rId54"/>
+                    <a:blip r:embed="rId65"/>
                     <a:stretch>
                       <a:fillRect/>
                     </a:stretch>
@@ -6646,7 +6807,7 @@
                     <pic:cNvPicPr/>
                   </pic:nvPicPr>
                   <pic:blipFill>
-                    <a:blip r:embed="rId55"/>
+                    <a:blip r:embed="rId66"/>
                     <a:stretch>
                       <a:fillRect/>
                     </a:stretch>
@@ -6696,7 +6857,7 @@
                     <pic:cNvPicPr/>
                   </pic:nvPicPr>
                   <pic:blipFill>
-                    <a:blip r:embed="rId56"/>
+                    <a:blip r:embed="rId67"/>
                     <a:stretch>
                       <a:fillRect/>
                     </a:stretch>
@@ -6777,7 +6938,7 @@
                     <pic:cNvPicPr/>
                   </pic:nvPicPr>
                   <pic:blipFill>
-                    <a:blip r:embed="rId57">
+                    <a:blip r:embed="rId68">
                       <a:extLst>
                         <a:ext uri="{28A0092B-C50C-407E-A947-70E740481C1C}">
                           <a14:useLocalDpi xmlns:a14="http://schemas.microsoft.com/office/drawing/2010/main" val="0"/>
@@ -6833,7 +6994,7 @@
                     <pic:cNvPicPr/>
                   </pic:nvPicPr>
                   <pic:blipFill>
-                    <a:blip r:embed="rId58">
+                    <a:blip r:embed="rId69">
                       <a:extLst>
                         <a:ext uri="{28A0092B-C50C-407E-A947-70E740481C1C}">
                           <a14:useLocalDpi xmlns:a14="http://schemas.microsoft.com/office/drawing/2010/main" val="0"/>
@@ -6887,7 +7048,7 @@
                     <pic:cNvPicPr/>
                   </pic:nvPicPr>
                   <pic:blipFill>
-                    <a:blip r:embed="rId59"/>
+                    <a:blip r:embed="rId70"/>
                     <a:stretch>
                       <a:fillRect/>
                     </a:stretch>
@@ -6921,23 +7082,7 @@
           <w:szCs w:val="24"/>
         </w:rPr>
         <w:lastRenderedPageBreak/>
-        <w:t xml:space="preserve">After the first part of the program was confirmed to function as </w:t>
-      </w:r>
-      <w:proofErr w:type="gramStart"/>
-      <w:r>
-        <w:rPr>
-          <w:sz w:val="24"/>
-          <w:szCs w:val="24"/>
-        </w:rPr>
-        <w:t>expected,</w:t>
-      </w:r>
-      <w:proofErr w:type="gramEnd"/>
-      <w:r>
-        <w:rPr>
-          <w:sz w:val="24"/>
-          <w:szCs w:val="24"/>
-        </w:rPr>
-        <w:t xml:space="preserve"> the sum of each element of the Fibonacci sequence was implemented and tested using, once again, 0,1,2, and 12:</w:t>
+        <w:t>After the first part of the program was confirmed to function as expected, the sum of each element of the Fibonacci sequence was implemented and tested using, once again, 0,1,2, and 12:</w:t>
       </w:r>
     </w:p>
     <w:p>
@@ -6976,7 +7121,7 @@
                     <pic:cNvPicPr/>
                   </pic:nvPicPr>
                   <pic:blipFill>
-                    <a:blip r:embed="rId60"/>
+                    <a:blip r:embed="rId71"/>
                     <a:stretch>
                       <a:fillRect/>
                     </a:stretch>
@@ -7024,7 +7169,7 @@
                     <pic:cNvPicPr/>
                   </pic:nvPicPr>
                   <pic:blipFill>
-                    <a:blip r:embed="rId61"/>
+                    <a:blip r:embed="rId72"/>
                     <a:stretch>
                       <a:fillRect/>
                     </a:stretch>
@@ -7070,7 +7215,7 @@
                     <pic:cNvPicPr/>
                   </pic:nvPicPr>
                   <pic:blipFill>
-                    <a:blip r:embed="rId62"/>
+                    <a:blip r:embed="rId73"/>
                     <a:stretch>
                       <a:fillRect/>
                     </a:stretch>
@@ -7120,7 +7265,7 @@
                     <pic:cNvPicPr/>
                   </pic:nvPicPr>
                   <pic:blipFill>
-                    <a:blip r:embed="rId63"/>
+                    <a:blip r:embed="rId74"/>
                     <a:stretch>
                       <a:fillRect/>
                     </a:stretch>
@@ -7170,7 +7315,7 @@
                     <pic:cNvPicPr/>
                   </pic:nvPicPr>
                   <pic:blipFill>
-                    <a:blip r:embed="rId64"/>
+                    <a:blip r:embed="rId75"/>
                     <a:stretch>
                       <a:fillRect/>
                     </a:stretch>
@@ -7236,7 +7381,7 @@
                     <pic:cNvPicPr/>
                   </pic:nvPicPr>
                   <pic:blipFill>
-                    <a:blip r:embed="rId65">
+                    <a:blip r:embed="rId76">
                       <a:extLst>
                         <a:ext uri="{28A0092B-C50C-407E-A947-70E740481C1C}">
                           <a14:useLocalDpi xmlns:a14="http://schemas.microsoft.com/office/drawing/2010/main" val="0"/>
@@ -7348,12 +7493,17 @@
         </w:rPr>
         <w:t xml:space="preserve"> </w:t>
       </w:r>
-      <w:r>
-        <w:t xml:space="preserve">GeeksForGeeks(Online Source): </w:t>
-      </w:r>
-    </w:p>
-    <w:p>
-      <w:hyperlink r:id="rId66" w:history="1">
+      <w:proofErr w:type="spellStart"/>
+      <w:r>
+        <w:t>GeeksForGeeks</w:t>
+      </w:r>
+      <w:proofErr w:type="spellEnd"/>
+      <w:r>
+        <w:t xml:space="preserve">(Online Source): </w:t>
+      </w:r>
+    </w:p>
+    <w:p>
+      <w:hyperlink r:id="rId77" w:history="1">
         <w:r>
           <w:rPr>
             <w:rStyle w:val="Hyperlink"/>
@@ -7412,8 +7562,13 @@
         </w:rPr>
         <w:t xml:space="preserve"> </w:t>
       </w:r>
-      <w:r>
-        <w:t xml:space="preserve">GeeksForGeeks(Online Source): </w:t>
+      <w:proofErr w:type="spellStart"/>
+      <w:r>
+        <w:t>GeeksForGeeks</w:t>
+      </w:r>
+      <w:proofErr w:type="spellEnd"/>
+      <w:r>
+        <w:t xml:space="preserve">(Online Source): </w:t>
       </w:r>
     </w:p>
     <w:p>
@@ -7422,7 +7577,7 @@
           <w:rStyle w:val="Hyperlink"/>
         </w:rPr>
       </w:pPr>
-      <w:hyperlink r:id="rId67" w:history="1">
+      <w:hyperlink r:id="rId78" w:history="1">
         <w:r>
           <w:rPr>
             <w:rStyle w:val="Hyperlink"/>
@@ -7474,8 +7629,13 @@
         </w:rPr>
         <w:t xml:space="preserve">: </w:t>
       </w:r>
-      <w:r>
-        <w:t>GeeksForGeeks(Online Source):</w:t>
+      <w:proofErr w:type="spellStart"/>
+      <w:r>
+        <w:t>GeeksForGeeks</w:t>
+      </w:r>
+      <w:proofErr w:type="spellEnd"/>
+      <w:r>
+        <w:t>(Online Source):</w:t>
       </w:r>
     </w:p>
     <w:p>
@@ -7485,7 +7645,7 @@
           <w:szCs w:val="32"/>
         </w:rPr>
       </w:pPr>
-      <w:hyperlink r:id="rId68" w:history="1">
+      <w:hyperlink r:id="rId79" w:history="1">
         <w:r>
           <w:rPr>
             <w:rStyle w:val="Hyperlink"/>
@@ -7537,8 +7697,13 @@
         </w:rPr>
         <w:t xml:space="preserve"> </w:t>
       </w:r>
-      <w:r>
-        <w:t>StackOverflow(Online Source):</w:t>
+      <w:proofErr w:type="spellStart"/>
+      <w:r>
+        <w:t>StackOverflow</w:t>
+      </w:r>
+      <w:proofErr w:type="spellEnd"/>
+      <w:r>
+        <w:t>(Online Source):</w:t>
       </w:r>
       <w:r>
         <w:rPr>
@@ -7562,7 +7727,7 @@
         </w:rPr>
         <w:t xml:space="preserve"> </w:t>
       </w:r>
-      <w:hyperlink r:id="rId69" w:history="1">
+      <w:hyperlink r:id="rId80" w:history="1">
         <w:r>
           <w:rPr>
             <w:rStyle w:val="Hyperlink"/>
@@ -7621,12 +7786,17 @@
         </w:rPr>
         <w:t xml:space="preserve"> </w:t>
       </w:r>
-      <w:r>
-        <w:t>GeeksForGeeks(Online Source):</w:t>
-      </w:r>
-    </w:p>
-    <w:p>
-      <w:hyperlink r:id="rId70" w:anchor=":~:text=Let%20N%20be%20any%20number,correct%20square%20root%20of%20N" w:history="1">
+      <w:proofErr w:type="spellStart"/>
+      <w:r>
+        <w:t>GeeksForGeeks</w:t>
+      </w:r>
+      <w:proofErr w:type="spellEnd"/>
+      <w:r>
+        <w:t>(Online Source):</w:t>
+      </w:r>
+    </w:p>
+    <w:p>
+      <w:hyperlink r:id="rId81" w:anchor=":~:text=Let%20N%20be%20any%20number,correct%20square%20root%20of%20N" w:history="1">
         <w:r>
           <w:rPr>
             <w:rStyle w:val="Hyperlink"/>
@@ -7696,8 +7866,13 @@
         </w:rPr>
         <w:t xml:space="preserve"> </w:t>
       </w:r>
-      <w:r>
-        <w:t>StackOverflow(Online Source):</w:t>
+      <w:proofErr w:type="spellStart"/>
+      <w:r>
+        <w:t>StackOverflow</w:t>
+      </w:r>
+      <w:proofErr w:type="spellEnd"/>
+      <w:r>
+        <w:t>(Online Source):</w:t>
       </w:r>
     </w:p>
     <w:p>
@@ -7710,7 +7885,7 @@
       <w:r>
         <w:t xml:space="preserve"> </w:t>
       </w:r>
-      <w:hyperlink r:id="rId71" w:history="1">
+      <w:hyperlink r:id="rId82" w:history="1">
         <w:r>
           <w:rPr>
             <w:rStyle w:val="Hyperlink"/>
@@ -7758,8 +7933,13 @@
         </w:rPr>
         <w:t xml:space="preserve">: </w:t>
       </w:r>
-      <w:r>
-        <w:t>StackOverflow(Online Source):</w:t>
+      <w:proofErr w:type="spellStart"/>
+      <w:r>
+        <w:t>StackOverflow</w:t>
+      </w:r>
+      <w:proofErr w:type="spellEnd"/>
+      <w:r>
+        <w:t>(Online Source):</w:t>
       </w:r>
     </w:p>
     <w:p>
@@ -7816,8 +7996,13 @@
         </w:rPr>
         <w:t xml:space="preserve">: </w:t>
       </w:r>
-      <w:r>
-        <w:t>StackOverflow(Online Source):</w:t>
+      <w:proofErr w:type="spellStart"/>
+      <w:r>
+        <w:t>StackOverflow</w:t>
+      </w:r>
+      <w:proofErr w:type="spellEnd"/>
+      <w:r>
+        <w:t>(Online Source):</w:t>
       </w:r>
     </w:p>
     <w:p>
@@ -7828,7 +8013,7 @@
           <w:u w:val="single"/>
         </w:rPr>
       </w:pPr>
-      <w:hyperlink r:id="rId72" w:history="1">
+      <w:hyperlink r:id="rId83" w:history="1">
         <w:r>
           <w:rPr>
             <w:rStyle w:val="Hyperlink"/>
@@ -7871,7 +8056,7 @@
       </w:pPr>
     </w:p>
     <w:sectPr>
-      <w:footerReference w:type="default" r:id="rId73"/>
+      <w:footerReference w:type="default" r:id="rId84"/>
       <w:pgSz w:w="12240" w:h="15840"/>
       <w:pgMar w:top="1440" w:right="1440" w:bottom="1440" w:left="1440" w:header="720" w:footer="720" w:gutter="0"/>
       <w:cols w:space="720"/>
@@ -8596,6 +8781,92 @@
 </inkml:ink>
 </file>
 
+<file path=word/ink/ink3.xml><?xml version="1.0" encoding="utf-8"?>
+<inkml:ink xmlns:inkml="http://www.w3.org/2003/InkML">
+  <inkml:definitions>
+    <inkml:context xml:id="ctx0">
+      <inkml:inkSource xml:id="inkSrc0">
+        <inkml:traceFormat>
+          <inkml:channel name="X" type="integer" min="-2.14748E9" max="2.14748E9" units="cm"/>
+          <inkml:channel name="Y" type="integer" min="-2.14748E9" max="2.14748E9" units="cm"/>
+          <inkml:channel name="F" type="integer" max="32767" units="dev"/>
+        </inkml:traceFormat>
+        <inkml:channelProperties>
+          <inkml:channelProperty channel="X" name="resolution" value="1000" units="1/cm"/>
+          <inkml:channelProperty channel="Y" name="resolution" value="1000" units="1/cm"/>
+          <inkml:channelProperty channel="F" name="resolution" value="0" units="1/dev"/>
+        </inkml:channelProperties>
+      </inkml:inkSource>
+      <inkml:timestamp xml:id="ts0" timeString="2022-04-21T23:22:51.001"/>
+    </inkml:context>
+    <inkml:brush xml:id="br0">
+      <inkml:brushProperty name="width" value="0.05" units="cm"/>
+      <inkml:brushProperty name="height" value="0.05" units="cm"/>
+      <inkml:brushProperty name="color" value="#004F8B"/>
+    </inkml:brush>
+  </inkml:definitions>
+  <inkml:trace contextRef="#ctx0" brushRef="#br0">3192 1705 24575,'23'1'0,"44"9"0,23 1 0,10-9 0,160-6 0,-218-2 0,-1-3 0,68-23 0,-60 17 0,-23 7 0,-1-2 0,0-1 0,0-1 0,-1-1 0,32-23 0,-15 5 0,72-71 0,-109 98 0,0 0 0,0 0 0,-1 0 0,0 0 0,1-1 0,-1 1 0,-1-1 0,1 0 0,-1 0 0,0 0 0,0 0 0,0 0 0,-1-1 0,0 1 0,0 0 0,0-1 0,0 1 0,-1-1 0,0 1 0,0-1 0,-1 1 0,-1-7 0,0 4 0,-1 1 0,0 0 0,0 1 0,0-1 0,-1 0 0,0 1 0,0 0 0,-1 0 0,0 0 0,0 1 0,0-1 0,-1 1 0,1 0 0,-1 1 0,-10-6 0,-13-7 0,0 2 0,-2 1 0,1 1 0,-2 2 0,1 1 0,-1 1 0,-40-4 0,-269-63-432,-95-17-2634,219 58 2727,-464-60-40,-158 41-1511,620 45 1513,-131-1-387,212 12 1048,1 6 1,-189 36 0,289-37 780,-1 2 1,1 1-1,1 2 1,0 1 0,-52 28-1,86-40-1065,0 0 0,1 0 0,-1-1 0,1 1 0,-1 0 0,1 0 0,-1 0 0,1 1 0,0-1 0,0 0 0,-1 1 0,1-1 0,0 0 0,0 1 0,0-1 0,1 1 0,-1-1 0,0 1 0,1 0 0,-1-1 0,1 1 0,-1 3 0,1-3 0,0 0 0,1 0 0,0 0 0,-1-1 0,1 1 0,0 0 0,0 0 0,0-1 0,0 1 0,0-1 0,0 1 0,1-1 0,-1 1 0,0-1 0,1 0 0,-1 0 0,3 2 0,11 6 0,-1-1 0,1-1 0,29 11 0,-34-15 0,4 3 0,57 21 0,81 21 0,205 26 0,308-2-2096,-617-69 2096,401 14 0,-187-16 0,204-3 0,-98-28-366,-61 2 84,-263 26 509,-22 3 87,0-2 1,0 0 0,-1-2-1,1 0 1,-1-1 0,1-2 0,33-13-1,-107 15-314,-112-6 0,2 0 0,-133 7-539,-292 7-988,308 20 1527,60 14-372,6-1 13,109-19 881,2 5 1,0 4-1,-150 63 1,216-76-295,-50 26-1,78-36-207,0 1-1,0-1 0,1 2 1,0-1-1,0 1 0,0 0 1,0 0-1,1 1 1,0 0-1,0 0 0,1 1 1,-5 9-1,9-15-19,0 0 0,0 0 0,0 1 0,1-1 0,-1 1 0,1-1 0,-1 0 0,1 1 0,0-1 0,0 1 0,0-1 0,1 0 0,-1 1 0,1-1 0,-1 1 0,1-1 0,0 0 0,-1 0 0,1 1 0,0-1 0,1 0 0,-1 0 0,0 0 0,1 0 0,-1 0 0,1 0 0,-1-1 0,1 1 0,0 0 0,0-1 0,0 1 0,0-1 0,0 0 0,0 0 0,0 1 0,4 0 0,10 5 0,-1-1 0,1-1 0,0 0 0,20 3 0,-19-5 0,25 4-101,1-2 1,0-2-1,0-2 0,43-4 0,9 1-9,70 2-153,564-26-2433,-488-1 2853,260-35-2482,-425 49 2262,1056-204-902,-1078 204 1021,47-11 1273,190-70 0,-284 91-1001,1 0 0,-1-1 0,0 0 0,-1 0 0,1 0 0,7-7 1,-13 10-271,-1 0 0,1 0 1,0 0-1,-1 1 0,1-1 1,0 0-1,-1 0 1,1 0-1,-1 0 0,0 0 1,1 0-1,-1 0 0,0 0 1,1 0-1,-1 0 1,0 0-1,0 0 0,0 0 1,0 0-1,0-2 0,-1 1-26,0 0-1,1 0 0,-1 1 1,0-1-1,0 1 1,0-1-1,-1 1 0,1-1 1,0 1-1,-1-1 0,1 1 1,0 0-1,-1 0 0,1 0 1,-1 0-1,-2-1 0,-11-4-31,0 0 0,0 1 0,-1 0 0,1 1 0,-1 1 0,0 1 0,0 0 0,-18 1 0,-12-3 0,-486-23-2829,319 27 1155,-468 13 1040,-536 108 412,909-61-971,120-20 2947,179-39-1071,4 0-377,0 0 0,0-1 0,1 2 1,-1-1-1,0 0 0,0 1 0,1 0 1,-1 0-1,-7 5 0,13-7-287,-1 1-1,0-1 0,0 1 1,1-1-1,-1 0 0,0 1 1,1-1-1,-1 0 0,0 1 1,1-1-1,-1 0 0,1 0 1,-1 1-1,0-1 0,1 0 1,-1 0-1,1 0 1,-1 1-1,1-1 0,-1 0 1,1 0-1,-1 0 0,0 0 1,1 0-1,-1 0 0,1 0 1,-1 0-1,1 0 0,-1 0 1,1 0-1,-1 0 0,1-1 1,-1 1-1,1 0 1,22-1 391,481-143-6153,-326 87 4172,1472-372-3944,-805 226 3755,-104 29 1760,-350 85 0,245-71 248,-529 133 5902</inkml:trace>
+</inkml:ink>
+</file>
+
+<file path=word/ink/ink4.xml><?xml version="1.0" encoding="utf-8"?>
+<inkml:ink xmlns:inkml="http://www.w3.org/2003/InkML">
+  <inkml:definitions>
+    <inkml:context xml:id="ctx0">
+      <inkml:inkSource xml:id="inkSrc0">
+        <inkml:traceFormat>
+          <inkml:channel name="X" type="integer" min="-2.14748E9" max="2.14748E9" units="cm"/>
+          <inkml:channel name="Y" type="integer" min="-2.14748E9" max="2.14748E9" units="cm"/>
+          <inkml:channel name="F" type="integer" max="32767" units="dev"/>
+        </inkml:traceFormat>
+        <inkml:channelProperties>
+          <inkml:channelProperty channel="X" name="resolution" value="1000" units="1/cm"/>
+          <inkml:channelProperty channel="Y" name="resolution" value="1000" units="1/cm"/>
+          <inkml:channelProperty channel="F" name="resolution" value="0" units="1/dev"/>
+        </inkml:channelProperties>
+      </inkml:inkSource>
+      <inkml:timestamp xml:id="ts0" timeString="2022-04-21T23:22:36.260"/>
+    </inkml:context>
+    <inkml:brush xml:id="br0">
+      <inkml:brushProperty name="width" value="0.05" units="cm"/>
+      <inkml:brushProperty name="height" value="0.05" units="cm"/>
+      <inkml:brushProperty name="color" value="#004F8B"/>
+    </inkml:brush>
+  </inkml:definitions>
+  <inkml:trace contextRef="#ctx0" brushRef="#br0">22 461 24575,'0'46'0,"-3"0"0,-9 47 0,9-72 0,1 0 0,1 0 0,1 0 0,0 0 0,2 0 0,0 0 0,2-1 0,0 1 0,9 24 0,-7-29 0,0 0 0,2 0 0,0-1 0,1 0 0,0 0 0,1-1 0,15 17 0,-22-28 0,-1-1 0,0 1 0,1-1 0,0 0 0,-1 1 0,1-1 0,0-1 0,0 1 0,0 0 0,0-1 0,1 1 0,-1-1 0,0 0 0,1 0 0,-1-1 0,7 2 0,-7-3 0,1 1 0,0-1 0,0 0 0,-1 0 0,1-1 0,0 1 0,-1-1 0,1 0 0,-1 0 0,0 0 0,0 0 0,1 0 0,-1-1 0,3-3 0,19-16 0,-12 11 0,-1 0 0,0-1 0,19-23 0,-14 12 0,-1-1 0,-1-1 0,-1 0 0,-2-1 0,0 0 0,10-36 0,-16 42 0,-1 1 0,-1-1 0,0 0 0,-2-1 0,1-27 0,-13 123 0,7-61 0,0-1 0,1 1 0,0 0 0,1 0 0,1 0 0,0 0 0,1 0 0,5 25 0,-3-30 0,0 1 0,0 0 0,1-1 0,0 0 0,1 0 0,0-1 0,12 17 0,-13-22 0,-1 1 0,1-1 0,0 1 0,0-1 0,1 0 0,-1-1 0,1 1 0,-1-1 0,1 0 0,0 0 0,0 0 0,0 0 0,0-1 0,0 0 0,0 0 0,0-1 0,6 1 0,-3 0 0,-1-1 0,0 0 0,0 0 0,0-1 0,0 0 0,1 0 0,-1 0 0,0-1 0,-1 0 0,1-1 0,0 1 0,0-1 0,-1-1 0,0 1 0,0-1 0,0 0 0,0 0 0,0-1 0,-1 0 0,0 0 0,0 0 0,0-1 0,-1 1 0,7-11 0,18-30 0,-20 34 0,-1 0 0,0 0 0,-1 0 0,0-1 0,-1 0 0,-1 0 0,0-1 0,-1 0 0,6-27 0,-3 6 0,-5 30 0,-1 1 0,1 0 0,-1 0 0,0-1 0,0 1 0,0-1 0,-1 1 0,0-1 0,0 1 0,0-1 0,0 1 0,-1-1 0,1 1 0,-1-1 0,0 1 0,-4-9 0,4 16 0,0 0 0,-1 0 0,1 1 0,0-1 0,1 0 0,-1 0 0,1 0 0,-1 1 0,1 3 0,-2 30 0,0-13 0,1 0 0,0 0 0,2-1 0,1 1 0,9 46 0,-9-67 0,-1 0 0,1 0 0,0 0 0,0 0 0,0-1 0,1 1 0,-1-1 0,0 1 0,1-1 0,0 0 0,-1 1 0,1-1 0,0-1 0,0 1 0,0 0 0,1-1 0,-1 0 0,0 1 0,0-1 0,1 0 0,-1-1 0,1 1 0,-1-1 0,1 1 0,-1-1 0,1 0 0,-1-1 0,0 1 0,7-2 0,-3 2 0,0-1 0,-1 0 0,1-1 0,0 1 0,-1-2 0,0 1 0,1 0 0,-1-1 0,0 0 0,0-1 0,0 0 0,-1 1 0,1-2 0,7-6 0,8-18 0,0 0 0,23-47 0,-25 29 0,-16 38 0,0-1 0,1 1 0,0 0 0,1 0 0,-1 1 0,2-1 0,7-8 0,-3 5 0,-2 3 0,0 0 0,1 0 0,17-13 0,-21 19 0,0 1 0,0-1 0,0 1 0,0 0 0,0 0 0,1 0 0,-1 1 0,1 0 0,-1 0 0,1 0 0,7 1 0,-2-1 0,0 1 0,0 0 0,0 1 0,20 4 0,-28-4 0,1 0 0,-1 0 0,0 0 0,0 1 0,0-1 0,0 1 0,-1-1 0,1 1 0,0 0 0,-1 0 0,1 1 0,-1-1 0,0 0 0,0 1 0,1-1 0,-2 1 0,1 0 0,0 0 0,-1 0 0,3 5 0,-4-8 0,1 1 0,-1 0 0,0-1 0,0 1 0,1 0 0,-1-1 0,0 1 0,0 0 0,0 0 0,0-1 0,0 1 0,0 0 0,0 0 0,0-1 0,0 1 0,0 0 0,-1-1 0,1 1 0,0 0 0,0 0 0,-1-1 0,1 1 0,0-1 0,-1 1 0,1 0 0,0-1 0,-1 1 0,1-1 0,-1 1 0,1-1 0,-1 1 0,0-1 0,1 1 0,-1-1 0,1 1 0,-1-1 0,0 0 0,1 1 0,-1-1 0,0 0 0,0 0 0,1 0 0,-1 1 0,0-1 0,1 0 0,-1 0 0,0 0 0,0 0 0,1 0 0,-1 0 0,0 0 0,0-1 0,-1 1 0,-51-8 0,38 5 0,2 1 0,0 1 0,1 0 0,-1 1 0,0 1 0,0 0 0,0 1 0,-22 5 0,30-5 0,1-1 0,0 0 0,0 1 0,0 0 0,0 0 0,0 0 0,1 1 0,-1-1 0,1 1 0,-1 0 0,1 0 0,0 0 0,0 1 0,0-1 0,1 0 0,-1 1 0,1 0 0,0 0 0,0 0 0,0 0 0,0 0 0,1 0 0,-1 0 0,1 0 0,0 1 0,0 4 0,-1 8 0,1 0 0,1-1 0,0 1 0,2 0 0,3 21 0,-4-34 0,-1 0 0,1 0 0,0 0 0,0-1 0,1 1 0,-1 0 0,1-1 0,0 1 0,0-1 0,0 0 0,0 1 0,1-1 0,-1 0 0,1 0 0,0-1 0,-1 1 0,1-1 0,1 1 0,-1-1 0,0 0 0,0 0 0,1 0 0,0-1 0,-1 1 0,1-1 0,0 0 0,-1 0 0,6 1 0,1-1 0,1 0 0,0 0 0,-1-1 0,1-1 0,0 0 0,19-4 0,-26 3 0,1 1 0,-1-1 0,0 0 0,0 0 0,0 0 0,0 0 0,-1-1 0,1 1 0,-1-1 0,1 0 0,-1 0 0,0-1 0,0 1 0,0-1 0,0 1 0,-1-1 0,0 0 0,4-7 0,-6 10 0,8-15 0,-1-1 0,-1 1 0,0-1 0,6-34 0,-6 12 0,0 0 0,2-63 0,-7 88 0,3 12 0,7 22 0,8 38 0,1 25 0,-13-63 0,-2 1 0,0 0 0,-2 0 0,2 32 0,-5-21 0,-1 1 0,-10 61 0,9-83 0,-1 0 0,-1 0 0,0 0 0,0 0 0,-1-1 0,0 1 0,-1-1 0,0 0 0,-1-1 0,0 0 0,-14 14 0,11-12 0,-77 68 0,78-73 0,0 1 0,0-1 0,-1 0 0,1-1 0,-1 0 0,0-1 0,-1 0 0,-14 4 0,22-8 0,1 1 0,0-1 0,-1 1 0,1-1 0,0 0 0,-1 0 0,1 0 0,0-1 0,-1 1 0,1 0 0,-1-1 0,1 0 0,0 1 0,0-1 0,0 0 0,-1 0 0,1 0 0,0 0 0,0-1 0,0 1 0,0-1 0,-2-2 0,1 0 0,0 0 0,1 0 0,-1 0 0,1 0 0,0 0 0,0 0 0,1-1 0,-1 1 0,1-1 0,-1-8 0,-1-9 0,2 1 0,1 0 0,4-43 0,-3 59 0,0 0 0,0-1 0,1 1 0,0 0 0,-1 0 0,2 0 0,-1 0 0,1 0 0,-1 0 0,1 0 0,0 1 0,1 0 0,-1 0 0,1-1 0,0 2 0,0-1 0,0 0 0,1 1 0,-1 0 0,1 0 0,0 0 0,-1 1 0,1 0 0,0 0 0,1 0 0,-1 0 0,0 1 0,6-1 0,18-3 0,-1 1 0,0 2 0,1 0 0,33 4 0,-23-1 0,-15-1 0,-8 1 0,-1-1 0,1-1 0,18-3 0,-28 3 0,-1-1 0,1 1 0,-1-1 0,0-1 0,1 1 0,-1-1 0,0 1 0,-1-1 0,1-1 0,0 1 0,-1-1 0,6-6 0,-3 3 0,-1 0 0,0-1 0,0 0 0,0 0 0,-1 0 0,-1-1 0,1 0 0,-2 0 0,1 0 0,-1 0 0,0 0 0,-1-1 0,2-16 0,2-12 0,-3 26 0,0-1 0,-1 0 0,-1 0 0,0 0 0,-1 0 0,0 0 0,-1 1 0,0-1 0,-1 0 0,-1 0 0,0 1 0,-6-17 0,-39-123 0,43 145 0,6 22 0,4 23 0,3 1 0,2-1 0,15 39 0,-15-51 0,-6-11 0,2 0 0,0 0 0,1-1 0,0 0 0,2 0 0,-1 0 0,16 17 0,-10-11-76,14 17 262,-28-36-228,1 0 0,0-1 0,-1 1-1,1 0 1,0-1 0,0 1 0,-1 0 0,1-1 0,0 1 0,0-1-1,0 1 1,0-1 0,0 0 0,0 1 0,-1-1 0,1 0 0,0 0-1,0 1 1,0-1 0,0 0 0,0 0 0,0 0 0,0 0 0,0 0-1,0-1 1,0 1 0,0 0 0,0 0 0,0-1 0,0 1 0,0 0-1,0-1 1,0 1 0,1-1 0</inkml:trace>
+  <inkml:trace contextRef="#ctx0" brushRef="#br0" timeOffset="511.5">1642 0 24575,'-3'0'0,"-1"4"0,-1 4 0,-1 4 0,-1 1-8191</inkml:trace>
+  <inkml:trace contextRef="#ctx0" brushRef="#br0" timeOffset="1363.99">842 202 24575,'0'0'-8191</inkml:trace>
+</inkml:ink>
+</file>
+
+<file path=word/ink/ink5.xml><?xml version="1.0" encoding="utf-8"?>
+<inkml:ink xmlns:inkml="http://www.w3.org/2003/InkML">
+  <inkml:definitions>
+    <inkml:context xml:id="ctx0">
+      <inkml:inkSource xml:id="inkSrc0">
+        <inkml:traceFormat>
+          <inkml:channel name="X" type="integer" min="-2.14748E9" max="2.14748E9" units="cm"/>
+          <inkml:channel name="Y" type="integer" min="-2.14748E9" max="2.14748E9" units="cm"/>
+          <inkml:channel name="F" type="integer" max="32767" units="dev"/>
+        </inkml:traceFormat>
+        <inkml:channelProperties>
+          <inkml:channelProperty channel="X" name="resolution" value="1000" units="1/cm"/>
+          <inkml:channelProperty channel="Y" name="resolution" value="1000" units="1/cm"/>
+          <inkml:channelProperty channel="F" name="resolution" value="0" units="1/dev"/>
+        </inkml:channelProperties>
+      </inkml:inkSource>
+      <inkml:timestamp xml:id="ts0" timeString="2022-04-21T23:22:30.866"/>
+    </inkml:context>
+    <inkml:brush xml:id="br0">
+      <inkml:brushProperty name="width" value="0.05" units="cm"/>
+      <inkml:brushProperty name="height" value="0.05" units="cm"/>
+      <inkml:brushProperty name="color" value="#004F8B"/>
+    </inkml:brush>
+  </inkml:definitions>
+  <inkml:trace contextRef="#ctx0" brushRef="#br0">69 1 24575,'-1'38'0,"1"-8"0,0 0 0,2 1 0,9 49 0,3 22 0,-5-28 0,-3-20 0,-2 0 0,-6 87 0,-1-34 0,5-17 0,-5 99 0,-7-129 0,7-43 0,0 1 0,-1 27 0,-8 45 0,4-40 0,-28 130 0,5-68 0,31-111 0,-1 0 0,1 0 0,0 1 0,0-1 0,1 0 0,-1 0 0,0 0 0,0 0 0,1 0 0,-1 1 0,0-1 0,1 0 0,-1 0 0,1 0 0,-1 0 0,1 0 0,0 0 0,-1 0 0,1 0 0,0-1 0,0 1 0,0 0 0,0 0 0,0-1 0,0 1 0,0 0 0,0-1 0,0 1 0,0-1 0,0 1 0,0-1 0,0 0 0,0 1 0,0-1 0,0 0 0,1 0 0,-1 0 0,0 0 0,0 0 0,2 0 0,60 0 0,-50-1 0,0 0 0,0-1 0,1-1 0,-1 0 0,0 0 0,0-2 0,-1 1 0,1-2 0,13-7 0,3-4 0,0-1 0,29-25 0,-37 25 0,0-2 0,-2 0 0,0 0 0,-1-2 0,-1 0 0,-1-2 0,-2 1 0,0-2 0,11-26 0,34-81-1365,-53 121-5461</inkml:trace>
+</inkml:ink>
+</file>
+
 <file path=word/theme/theme1.xml><?xml version="1.0" encoding="utf-8"?>
 <a:theme xmlns:a="http://schemas.openxmlformats.org/drawingml/2006/main" name="Office Theme">
   <a:themeElements>

</xml_diff>